<commit_message>
upser guide update 20181217
</commit_message>
<xml_diff>
--- a/tool/package/OpenGDC_User_Guide.docx
+++ b/tool/package/OpenGDC_User_Guide.docx
@@ -44,7 +44,6 @@
                 <w:lang w:val="en-US"/>
               </w:rPr>
             </w:pPr>
-            <w:proofErr w:type="spellStart"/>
             <w:r>
               <w:rPr>
                 <w:rFonts w:ascii="Times New Roman" w:hAnsi="Times New Roman"/>
@@ -55,7 +54,6 @@
               </w:rPr>
               <w:t>OpenGDC</w:t>
             </w:r>
-            <w:proofErr w:type="spellEnd"/>
           </w:p>
         </w:tc>
       </w:tr>
@@ -168,9 +166,8 @@
                 <w:szCs w:val="24"/>
                 <w:lang w:val="it-IT" w:eastAsia="it-IT"/>
               </w:rPr>
-              <w:t xml:space="preserve">Anna </w:t>
+              <w:t xml:space="preserve">Anna Bernasconi, Arif Canakoglu, </w:t>
             </w:r>
-            <w:proofErr w:type="spellStart"/>
             <w:r>
               <w:rPr>
                 <w:rFonts w:ascii="Times New Roman" w:hAnsi="Times New Roman"/>
@@ -178,9 +175,8 @@
                 <w:szCs w:val="24"/>
                 <w:lang w:val="it-IT" w:eastAsia="it-IT"/>
               </w:rPr>
-              <w:t>Bernasconi</w:t>
+              <w:t xml:space="preserve">Stefano Ceri, </w:t>
             </w:r>
-            <w:proofErr w:type="spellEnd"/>
             <w:r>
               <w:rPr>
                 <w:rFonts w:ascii="Times New Roman" w:hAnsi="Times New Roman"/>
@@ -188,9 +184,8 @@
                 <w:szCs w:val="24"/>
                 <w:lang w:val="it-IT" w:eastAsia="it-IT"/>
               </w:rPr>
-              <w:t xml:space="preserve">, </w:t>
+              <w:br/>
             </w:r>
-            <w:proofErr w:type="spellStart"/>
             <w:r>
               <w:rPr>
                 <w:rFonts w:ascii="Times New Roman" w:hAnsi="Times New Roman"/>
@@ -198,9 +193,8 @@
                 <w:szCs w:val="24"/>
                 <w:lang w:val="it-IT" w:eastAsia="it-IT"/>
               </w:rPr>
-              <w:t>Arif</w:t>
+              <w:t>Marco Masseroli</w:t>
             </w:r>
-            <w:proofErr w:type="spellEnd"/>
             <w:r>
               <w:rPr>
                 <w:rFonts w:ascii="Times New Roman" w:hAnsi="Times New Roman"/>
@@ -208,106 +202,8 @@
                 <w:szCs w:val="24"/>
                 <w:lang w:val="it-IT" w:eastAsia="it-IT"/>
               </w:rPr>
-              <w:t xml:space="preserve"> </w:t>
+              <w:t>, Emanuel Weitschek</w:t>
             </w:r>
-            <w:proofErr w:type="spellStart"/>
-            <w:r>
-              <w:rPr>
-                <w:rFonts w:ascii="Times New Roman" w:hAnsi="Times New Roman"/>
-                <w:sz w:val="28"/>
-                <w:szCs w:val="24"/>
-                <w:lang w:val="it-IT" w:eastAsia="it-IT"/>
-              </w:rPr>
-              <w:t>Canakoglu</w:t>
-            </w:r>
-            <w:proofErr w:type="spellEnd"/>
-            <w:r>
-              <w:rPr>
-                <w:rFonts w:ascii="Times New Roman" w:hAnsi="Times New Roman"/>
-                <w:sz w:val="28"/>
-                <w:szCs w:val="24"/>
-                <w:lang w:val="it-IT" w:eastAsia="it-IT"/>
-              </w:rPr>
-              <w:t xml:space="preserve">, </w:t>
-            </w:r>
-            <w:r>
-              <w:rPr>
-                <w:rFonts w:ascii="Times New Roman" w:hAnsi="Times New Roman"/>
-                <w:sz w:val="28"/>
-                <w:szCs w:val="24"/>
-                <w:lang w:val="it-IT" w:eastAsia="it-IT"/>
-              </w:rPr>
-              <w:t xml:space="preserve">Stefano Ceri, </w:t>
-            </w:r>
-            <w:r>
-              <w:rPr>
-                <w:rFonts w:ascii="Times New Roman" w:hAnsi="Times New Roman"/>
-                <w:sz w:val="28"/>
-                <w:szCs w:val="24"/>
-                <w:lang w:val="it-IT" w:eastAsia="it-IT"/>
-              </w:rPr>
-              <w:br/>
-            </w:r>
-            <w:r>
-              <w:rPr>
-                <w:rFonts w:ascii="Times New Roman" w:hAnsi="Times New Roman"/>
-                <w:sz w:val="28"/>
-                <w:szCs w:val="24"/>
-                <w:lang w:val="it-IT" w:eastAsia="it-IT"/>
-              </w:rPr>
-              <w:t xml:space="preserve">Marco </w:t>
-            </w:r>
-            <w:proofErr w:type="spellStart"/>
-            <w:r>
-              <w:rPr>
-                <w:rFonts w:ascii="Times New Roman" w:hAnsi="Times New Roman"/>
-                <w:sz w:val="28"/>
-                <w:szCs w:val="24"/>
-                <w:lang w:val="it-IT" w:eastAsia="it-IT"/>
-              </w:rPr>
-              <w:t>Masseroli</w:t>
-            </w:r>
-            <w:proofErr w:type="spellEnd"/>
-            <w:r>
-              <w:rPr>
-                <w:rFonts w:ascii="Times New Roman" w:hAnsi="Times New Roman"/>
-                <w:sz w:val="28"/>
-                <w:szCs w:val="24"/>
-                <w:lang w:val="it-IT" w:eastAsia="it-IT"/>
-              </w:rPr>
-              <w:t xml:space="preserve">, </w:t>
-            </w:r>
-            <w:proofErr w:type="spellStart"/>
-            <w:r>
-              <w:rPr>
-                <w:rFonts w:ascii="Times New Roman" w:hAnsi="Times New Roman"/>
-                <w:sz w:val="28"/>
-                <w:szCs w:val="24"/>
-                <w:lang w:val="it-IT" w:eastAsia="it-IT"/>
-              </w:rPr>
-              <w:t>Emanuel</w:t>
-            </w:r>
-            <w:proofErr w:type="spellEnd"/>
-            <w:r>
-              <w:rPr>
-                <w:rFonts w:ascii="Times New Roman" w:hAnsi="Times New Roman"/>
-                <w:sz w:val="28"/>
-                <w:szCs w:val="24"/>
-                <w:lang w:val="it-IT" w:eastAsia="it-IT"/>
-              </w:rPr>
-              <w:t xml:space="preserve"> </w:t>
-            </w:r>
-            <w:proofErr w:type="spellStart"/>
-            <w:r>
-              <w:rPr>
-                <w:rFonts w:ascii="Times New Roman" w:hAnsi="Times New Roman"/>
-                <w:sz w:val="28"/>
-                <w:szCs w:val="24"/>
-                <w:lang w:val="it-IT" w:eastAsia="it-IT"/>
-              </w:rPr>
-              <w:t>Weitschek</w:t>
-            </w:r>
-            <w:proofErr w:type="spellEnd"/>
           </w:p>
         </w:tc>
       </w:tr>
@@ -591,7 +487,6 @@
           <w:lang w:val="it-IT"/>
         </w:rPr>
       </w:pPr>
-      <w:proofErr w:type="spellStart"/>
       <w:r>
         <w:rPr>
           <w:rFonts w:ascii="Times New Roman" w:hAnsi="Times New Roman"/>
@@ -602,7 +497,6 @@
         </w:rPr>
         <w:t>Contents</w:t>
       </w:r>
-      <w:proofErr w:type="spellEnd"/>
     </w:p>
     <w:p>
       <w:pPr>
@@ -843,8 +737,6 @@
           <w:lang w:val="en-US" w:eastAsia="ja-JP"/>
         </w:rPr>
       </w:pPr>
-      <w:bookmarkStart w:id="0" w:name="_GoBack"/>
-      <w:bookmarkEnd w:id="0"/>
       <w:r>
         <w:rPr>
           <w:noProof/>
@@ -1244,7 +1136,7 @@
         </w:rPr>
         <w:br w:type="page"/>
       </w:r>
-      <w:bookmarkStart w:id="1" w:name="_Toc406249717"/>
+      <w:bookmarkStart w:id="0" w:name="_Toc406249717"/>
       <w:r>
         <w:rPr>
           <w:rFonts w:ascii="Times New Roman" w:hAnsi="Times New Roman"/>
@@ -1254,7 +1146,7 @@
         <w:lastRenderedPageBreak/>
         <w:t>Introduction</w:t>
       </w:r>
-      <w:bookmarkEnd w:id="1"/>
+      <w:bookmarkEnd w:id="0"/>
     </w:p>
     <w:p>
       <w:pPr>
@@ -1338,7 +1230,6 @@
         </w:rPr>
         <w:t xml:space="preserve"> want to learn how to use the </w:t>
       </w:r>
-      <w:proofErr w:type="spellStart"/>
       <w:r>
         <w:rPr>
           <w:rFonts w:ascii="Times New Roman" w:hAnsi="Times New Roman" w:cs="Times New Roman"/>
@@ -1347,7 +1238,6 @@
         </w:rPr>
         <w:t>OpenGDC</w:t>
       </w:r>
-      <w:proofErr w:type="spellEnd"/>
       <w:r>
         <w:rPr>
           <w:rFonts w:ascii="Times New Roman" w:hAnsi="Times New Roman" w:cs="Times New Roman"/>
@@ -1489,8 +1379,7 @@
           <w:lang w:val="en-US"/>
         </w:rPr>
       </w:pPr>
-      <w:bookmarkStart w:id="2" w:name="_Toc406249718"/>
-      <w:proofErr w:type="spellStart"/>
+      <w:bookmarkStart w:id="1" w:name="_Toc406249718"/>
       <w:r>
         <w:rPr>
           <w:rFonts w:ascii="Times New Roman" w:hAnsi="Times New Roman"/>
@@ -1499,7 +1388,6 @@
         </w:rPr>
         <w:t>OpenGDC</w:t>
       </w:r>
-      <w:proofErr w:type="spellEnd"/>
       <w:r>
         <w:rPr>
           <w:rFonts w:ascii="Times New Roman" w:hAnsi="Times New Roman"/>
@@ -1508,7 +1396,7 @@
         </w:rPr>
         <w:t xml:space="preserve"> procedure steps</w:t>
       </w:r>
-      <w:bookmarkEnd w:id="2"/>
+      <w:bookmarkEnd w:id="1"/>
     </w:p>
     <w:p>
       <w:pPr>
@@ -1778,7 +1666,6 @@
         </w:rPr>
         <w:t xml:space="preserve">The </w:t>
       </w:r>
-      <w:proofErr w:type="spellStart"/>
       <w:r>
         <w:rPr>
           <w:rFonts w:ascii="Times New Roman" w:hAnsi="Times New Roman" w:cs="Times New Roman"/>
@@ -1787,7 +1674,6 @@
         </w:rPr>
         <w:t>OpenGDC</w:t>
       </w:r>
-      <w:proofErr w:type="spellEnd"/>
       <w:r>
         <w:rPr>
           <w:rFonts w:ascii="Times New Roman" w:hAnsi="Times New Roman" w:cs="Times New Roman"/>
@@ -1909,27 +1795,7 @@
           <w:color w:val="auto"/>
           <w:lang w:val="en-US"/>
         </w:rPr>
-        <w:t xml:space="preserve">Windows x64 for Windows 64 bit, </w:t>
-      </w:r>
-      <w:proofErr w:type="spellStart"/>
-      <w:r>
-        <w:rPr>
-          <w:rStyle w:val="hps"/>
-          <w:rFonts w:ascii="Times New Roman" w:hAnsi="Times New Roman"/>
-          <w:color w:val="auto"/>
-          <w:lang w:val="en-US"/>
-        </w:rPr>
-        <w:t>MacOsX</w:t>
-      </w:r>
-      <w:proofErr w:type="spellEnd"/>
-      <w:r>
-        <w:rPr>
-          <w:rStyle w:val="hps"/>
-          <w:rFonts w:ascii="Times New Roman" w:hAnsi="Times New Roman"/>
-          <w:color w:val="auto"/>
-          <w:lang w:val="en-US"/>
-        </w:rPr>
-        <w:t>, or Linux</w:t>
+        <w:t>Windows x64 for Windows 64 bit, MacOsX, or Linux</w:t>
       </w:r>
       <w:r>
         <w:rPr>
@@ -2003,7 +1869,6 @@
           <w:color w:val="auto"/>
         </w:rPr>
       </w:pPr>
-      <w:proofErr w:type="spellStart"/>
       <w:r>
         <w:rPr>
           <w:rStyle w:val="Titolo2Carattere"/>
@@ -2012,7 +1877,6 @@
         </w:rPr>
         <w:t>OpenGDC</w:t>
       </w:r>
-      <w:proofErr w:type="spellEnd"/>
     </w:p>
     <w:p>
       <w:pPr>
@@ -2036,40 +1900,22 @@
           <w:rFonts w:ascii="Times New Roman" w:hAnsi="Times New Roman" w:cs="Times New Roman"/>
           <w:lang w:val="en-US"/>
         </w:rPr>
-        <w:t xml:space="preserve"> multi-platform (Windows, Linux and </w:t>
-      </w:r>
-      <w:proofErr w:type="spellStart"/>
+        <w:t xml:space="preserve"> multi-platform (Windows, Linux and MacOS) Java</w:t>
+      </w:r>
       <w:r>
         <w:rPr>
           <w:rFonts w:ascii="Times New Roman" w:hAnsi="Times New Roman" w:cs="Times New Roman"/>
           <w:lang w:val="en-US"/>
         </w:rPr>
-        <w:t>MacOS</w:t>
-      </w:r>
-      <w:proofErr w:type="spellEnd"/>
+        <w:t xml:space="preserve"> software </w:t>
+      </w:r>
       <w:r>
         <w:rPr>
           <w:rFonts w:ascii="Times New Roman" w:hAnsi="Times New Roman" w:cs="Times New Roman"/>
           <w:lang w:val="en-US"/>
         </w:rPr>
-        <w:t>) Java</w:t>
-      </w:r>
-      <w:r>
-        <w:rPr>
-          <w:rFonts w:ascii="Times New Roman" w:hAnsi="Times New Roman" w:cs="Times New Roman"/>
-          <w:lang w:val="en-US"/>
-        </w:rPr>
-        <w:t xml:space="preserve"> software </w:t>
-      </w:r>
-      <w:proofErr w:type="spellStart"/>
-      <w:r>
-        <w:rPr>
-          <w:rFonts w:ascii="Times New Roman" w:hAnsi="Times New Roman" w:cs="Times New Roman"/>
-          <w:lang w:val="en-US"/>
-        </w:rPr>
         <w:t>OpenGDC</w:t>
       </w:r>
-      <w:proofErr w:type="spellEnd"/>
       <w:r>
         <w:rPr>
           <w:rFonts w:ascii="Times New Roman" w:hAnsi="Times New Roman" w:cs="Times New Roman"/>
@@ -2143,30 +1989,14 @@
           <w:rFonts w:ascii="Times New Roman" w:hAnsi="Times New Roman" w:cs="Times New Roman"/>
           <w:lang w:val="en-US"/>
         </w:rPr>
-        <w:t xml:space="preserve">allows </w:t>
-      </w:r>
-      <w:proofErr w:type="gramStart"/>
+        <w:t>allows to retrieve the GDC</w:t>
+      </w:r>
       <w:r>
         <w:rPr>
           <w:rFonts w:ascii="Times New Roman" w:hAnsi="Times New Roman" w:cs="Times New Roman"/>
           <w:lang w:val="en-US"/>
         </w:rPr>
-        <w:t>to retrieve the GDC</w:t>
-      </w:r>
-      <w:r>
-        <w:rPr>
-          <w:rFonts w:ascii="Times New Roman" w:hAnsi="Times New Roman" w:cs="Times New Roman"/>
-          <w:lang w:val="en-US"/>
-        </w:rPr>
-        <w:t xml:space="preserve"> data and convert</w:t>
-      </w:r>
-      <w:proofErr w:type="gramEnd"/>
-      <w:r>
-        <w:rPr>
-          <w:rFonts w:ascii="Times New Roman" w:hAnsi="Times New Roman" w:cs="Times New Roman"/>
-          <w:lang w:val="en-US"/>
-        </w:rPr>
-        <w:t xml:space="preserve"> them into the BED</w:t>
+        <w:t xml:space="preserve"> data and convert them into the BED</w:t>
       </w:r>
       <w:r>
         <w:rPr>
@@ -2213,7 +2043,7 @@
           <w:lang w:val="en-US"/>
         </w:rPr>
       </w:pPr>
-      <w:bookmarkStart w:id="3" w:name="_Toc406249719"/>
+      <w:bookmarkStart w:id="2" w:name="_Toc406249719"/>
       <w:r>
         <w:rPr>
           <w:rFonts w:ascii="Times New Roman" w:hAnsi="Times New Roman"/>
@@ -2230,7 +2060,6 @@
         </w:rPr>
         <w:t xml:space="preserve"> </w:t>
       </w:r>
-      <w:proofErr w:type="spellStart"/>
       <w:r>
         <w:rPr>
           <w:rFonts w:ascii="Times New Roman" w:hAnsi="Times New Roman"/>
@@ -2239,8 +2068,7 @@
         </w:rPr>
         <w:t>OpenGDC</w:t>
       </w:r>
-      <w:bookmarkEnd w:id="3"/>
-      <w:proofErr w:type="spellEnd"/>
+      <w:bookmarkEnd w:id="2"/>
     </w:p>
     <w:p>
       <w:pPr>
@@ -2273,7 +2101,6 @@
         </w:rPr>
         <w:t xml:space="preserve">Go to the directory where you extracted the </w:t>
       </w:r>
-      <w:proofErr w:type="spellStart"/>
       <w:r>
         <w:rPr>
           <w:rFonts w:ascii="Times New Roman" w:hAnsi="Times New Roman" w:cs="Times New Roman"/>
@@ -2282,7 +2109,6 @@
         </w:rPr>
         <w:t>OpenGDC</w:t>
       </w:r>
-      <w:proofErr w:type="spellEnd"/>
       <w:r>
         <w:rPr>
           <w:rFonts w:ascii="Times New Roman" w:hAnsi="Times New Roman" w:cs="Times New Roman"/>
@@ -2415,7 +2241,7 @@
           <w:lang w:val="en-US"/>
         </w:rPr>
       </w:pPr>
-      <w:bookmarkStart w:id="4" w:name="_Toc406249720"/>
+      <w:bookmarkStart w:id="3" w:name="_Toc406249720"/>
       <w:r>
         <w:rPr>
           <w:color w:val="auto"/>
@@ -2423,7 +2249,7 @@
         </w:rPr>
         <w:t>Download of genomic and clinical data</w:t>
       </w:r>
-      <w:bookmarkEnd w:id="4"/>
+      <w:bookmarkEnd w:id="3"/>
     </w:p>
     <w:p>
       <w:pPr>
@@ -2466,7 +2292,6 @@
         </w:rPr>
         <w:t xml:space="preserve">genomic and/or clinical </w:t>
       </w:r>
-      <w:proofErr w:type="gramStart"/>
       <w:r>
         <w:rPr>
           <w:rFonts w:ascii="Times New Roman" w:hAnsi="Times New Roman"/>
@@ -2475,7 +2300,6 @@
         </w:rPr>
         <w:t>meta</w:t>
       </w:r>
-      <w:proofErr w:type="gramEnd"/>
       <w:r>
         <w:rPr>
           <w:rFonts w:ascii="Times New Roman" w:hAnsi="Times New Roman"/>
@@ -2490,18 +2314,40 @@
           <w:sz w:val="24"/>
           <w:lang w:val="en-US"/>
         </w:rPr>
-        <w:t xml:space="preserve">data (clinical and </w:t>
-      </w:r>
-      <w:proofErr w:type="spellStart"/>
-      <w:r>
-        <w:rPr>
-          <w:rFonts w:ascii="Times New Roman" w:hAnsi="Times New Roman"/>
-          <w:sz w:val="24"/>
-          <w:lang w:val="en-US"/>
-        </w:rPr>
-        <w:t>biospecimen</w:t>
-      </w:r>
-      <w:proofErr w:type="spellEnd"/>
+        <w:t xml:space="preserve">data (clinical and biospecimen </w:t>
+      </w:r>
+      <w:r>
+        <w:rPr>
+          <w:rFonts w:ascii="Times New Roman" w:hAnsi="Times New Roman"/>
+          <w:sz w:val="24"/>
+          <w:lang w:val="en-US"/>
+        </w:rPr>
+        <w:t xml:space="preserve">biotab </w:t>
+      </w:r>
+      <w:r>
+        <w:rPr>
+          <w:rFonts w:ascii="Times New Roman" w:hAnsi="Times New Roman"/>
+          <w:sz w:val="24"/>
+          <w:lang w:val="en-US"/>
+        </w:rPr>
+        <w:t xml:space="preserve">files) for the cancer </w:t>
+      </w:r>
+      <w:r>
+        <w:rPr>
+          <w:rFonts w:ascii="Times New Roman" w:hAnsi="Times New Roman"/>
+          <w:sz w:val="24"/>
+          <w:lang w:val="en-US"/>
+        </w:rPr>
+        <w:t xml:space="preserve">type </w:t>
+      </w:r>
+      <w:r>
+        <w:rPr>
+          <w:rFonts w:ascii="Times New Roman" w:hAnsi="Times New Roman"/>
+          <w:sz w:val="24"/>
+          <w:lang w:val="en-US"/>
+        </w:rPr>
+        <w:t>you want to analyze. Please select the</w:t>
+      </w:r>
       <w:r>
         <w:rPr>
           <w:rFonts w:ascii="Times New Roman" w:hAnsi="Times New Roman"/>
@@ -2510,56 +2356,6 @@
         </w:rPr>
         <w:t xml:space="preserve"> </w:t>
       </w:r>
-      <w:proofErr w:type="spellStart"/>
-      <w:r>
-        <w:rPr>
-          <w:rFonts w:ascii="Times New Roman" w:hAnsi="Times New Roman"/>
-          <w:sz w:val="24"/>
-          <w:lang w:val="en-US"/>
-        </w:rPr>
-        <w:t>biotab</w:t>
-      </w:r>
-      <w:proofErr w:type="spellEnd"/>
-      <w:r>
-        <w:rPr>
-          <w:rFonts w:ascii="Times New Roman" w:hAnsi="Times New Roman"/>
-          <w:sz w:val="24"/>
-          <w:lang w:val="en-US"/>
-        </w:rPr>
-        <w:t xml:space="preserve"> </w:t>
-      </w:r>
-      <w:r>
-        <w:rPr>
-          <w:rFonts w:ascii="Times New Roman" w:hAnsi="Times New Roman"/>
-          <w:sz w:val="24"/>
-          <w:lang w:val="en-US"/>
-        </w:rPr>
-        <w:t xml:space="preserve">files) for the cancer </w:t>
-      </w:r>
-      <w:r>
-        <w:rPr>
-          <w:rFonts w:ascii="Times New Roman" w:hAnsi="Times New Roman"/>
-          <w:sz w:val="24"/>
-          <w:lang w:val="en-US"/>
-        </w:rPr>
-        <w:t xml:space="preserve">type </w:t>
-      </w:r>
-      <w:r>
-        <w:rPr>
-          <w:rFonts w:ascii="Times New Roman" w:hAnsi="Times New Roman"/>
-          <w:sz w:val="24"/>
-          <w:lang w:val="en-US"/>
-        </w:rPr>
-        <w:t>you want to analyze. Please select the</w:t>
-      </w:r>
-      <w:r>
-        <w:rPr>
-          <w:rFonts w:ascii="Times New Roman" w:hAnsi="Times New Roman"/>
-          <w:sz w:val="24"/>
-          <w:lang w:val="en-US"/>
-        </w:rPr>
-        <w:t xml:space="preserve"> </w:t>
-      </w:r>
       <w:r>
         <w:rPr>
           <w:rFonts w:ascii="Times New Roman" w:hAnsi="Times New Roman"/>
@@ -2714,61 +2510,7 @@
           <w:sz w:val="24"/>
           <w:lang w:val="en-US"/>
         </w:rPr>
-        <w:t xml:space="preserve"> Copy Number Segment, </w:t>
-      </w:r>
-      <w:proofErr w:type="spellStart"/>
-      <w:r>
-        <w:rPr>
-          <w:rFonts w:ascii="Times New Roman" w:hAnsi="Times New Roman"/>
-          <w:sz w:val="24"/>
-          <w:lang w:val="en-US"/>
-        </w:rPr>
-        <w:t>Masekd</w:t>
-      </w:r>
-      <w:proofErr w:type="spellEnd"/>
-      <w:r>
-        <w:rPr>
-          <w:rFonts w:ascii="Times New Roman" w:hAnsi="Times New Roman"/>
-          <w:sz w:val="24"/>
-          <w:lang w:val="en-US"/>
-        </w:rPr>
-        <w:t xml:space="preserve"> Copy Number Segment, Gene-, Isoform-, </w:t>
-      </w:r>
-      <w:proofErr w:type="spellStart"/>
-      <w:r>
-        <w:rPr>
-          <w:rFonts w:ascii="Times New Roman" w:hAnsi="Times New Roman"/>
-          <w:sz w:val="24"/>
-          <w:lang w:val="en-US"/>
-        </w:rPr>
-        <w:t>miRNA</w:t>
-      </w:r>
-      <w:proofErr w:type="spellEnd"/>
-      <w:r>
-        <w:rPr>
-          <w:rFonts w:ascii="Times New Roman" w:hAnsi="Times New Roman"/>
-          <w:sz w:val="24"/>
-          <w:lang w:val="en-US"/>
-        </w:rPr>
-        <w:t xml:space="preserve">- Expression Quantification, Methylation Beta Value, and Masked Somatic Mutation, in addition to the Clinical and </w:t>
-      </w:r>
-      <w:proofErr w:type="spellStart"/>
-      <w:r>
-        <w:rPr>
-          <w:rFonts w:ascii="Times New Roman" w:hAnsi="Times New Roman"/>
-          <w:sz w:val="24"/>
-          <w:lang w:val="en-US"/>
-        </w:rPr>
-        <w:t>Biospecimen</w:t>
-      </w:r>
-      <w:proofErr w:type="spellEnd"/>
-      <w:r>
-        <w:rPr>
-          <w:rFonts w:ascii="Times New Roman" w:hAnsi="Times New Roman"/>
-          <w:sz w:val="24"/>
-          <w:lang w:val="en-US"/>
-        </w:rPr>
-        <w:t xml:space="preserve"> Supplements (called meta data in this document)</w:t>
+        <w:t xml:space="preserve"> Copy Number Segment, Masekd Copy Number Segment, Gene-, Isoform-, miRNA- Expression Quantification, Methylation Beta Value, and Masked Somatic Mutation, in addition to the Clinical and Biospecimen Supplements (called meta data in this document)</w:t>
       </w:r>
       <w:r>
         <w:rPr>
@@ -2985,7 +2727,6 @@
         </w:rPr>
         <w:t xml:space="preserve">the progress from the </w:t>
       </w:r>
-      <w:proofErr w:type="spellStart"/>
       <w:r>
         <w:rPr>
           <w:rFonts w:ascii="Times New Roman" w:hAnsi="Times New Roman"/>
@@ -2993,9 +2734,8 @@
           <w:szCs w:val="24"/>
           <w:lang w:val="en-US"/>
         </w:rPr>
-        <w:t>OpenGDC</w:t>
-      </w:r>
-      <w:proofErr w:type="spellEnd"/>
+        <w:t>OpenGDC Log</w:t>
+      </w:r>
       <w:r>
         <w:rPr>
           <w:rFonts w:ascii="Times New Roman" w:hAnsi="Times New Roman"/>
@@ -3003,7 +2743,7 @@
           <w:szCs w:val="24"/>
           <w:lang w:val="en-US"/>
         </w:rPr>
-        <w:t xml:space="preserve"> Log</w:t>
+        <w:t xml:space="preserve"> </w:t>
       </w:r>
       <w:r>
         <w:rPr>
@@ -3012,16 +2752,7 @@
           <w:szCs w:val="24"/>
           <w:lang w:val="en-US"/>
         </w:rPr>
-        <w:t xml:space="preserve"> </w:t>
-      </w:r>
-      <w:r>
-        <w:rPr>
-          <w:rFonts w:ascii="Times New Roman" w:hAnsi="Times New Roman"/>
-          <w:sz w:val="24"/>
-          <w:szCs w:val="24"/>
-          <w:lang w:val="en-US"/>
-        </w:rPr>
-        <w:t>panel</w:t>
+        <w:t>window that will appear automatically</w:t>
       </w:r>
       <w:r>
         <w:rPr>
@@ -3076,7 +2807,7 @@
           <w:lang w:val="en-US"/>
         </w:rPr>
       </w:pPr>
-      <w:bookmarkStart w:id="5" w:name="_Toc406249721"/>
+      <w:bookmarkStart w:id="4" w:name="_Toc406249721"/>
       <w:r>
         <w:rPr>
           <w:rFonts w:ascii="Times New Roman" w:hAnsi="Times New Roman"/>
@@ -3086,23 +2817,21 @@
         <w:lastRenderedPageBreak/>
         <w:t xml:space="preserve">Conversion into the </w:t>
       </w:r>
-      <w:proofErr w:type="spellStart"/>
       <w:r>
         <w:rPr>
           <w:rFonts w:ascii="Times New Roman" w:hAnsi="Times New Roman"/>
           <w:color w:val="auto"/>
           <w:lang w:val="en-US"/>
         </w:rPr>
-        <w:t>the</w:t>
-      </w:r>
-      <w:proofErr w:type="spellEnd"/>
+        <w:t>the BED, GTF, CSV, and JSON</w:t>
+      </w:r>
       <w:r>
         <w:rPr>
           <w:rFonts w:ascii="Times New Roman" w:hAnsi="Times New Roman"/>
           <w:color w:val="auto"/>
           <w:lang w:val="en-US"/>
         </w:rPr>
-        <w:t xml:space="preserve"> BED, GTF, CSV, and JSON</w:t>
+        <w:t xml:space="preserve"> format</w:t>
       </w:r>
       <w:r>
         <w:rPr>
@@ -3110,17 +2839,9 @@
           <w:color w:val="auto"/>
           <w:lang w:val="en-US"/>
         </w:rPr>
-        <w:t xml:space="preserve"> format</w:t>
-      </w:r>
-      <w:r>
-        <w:rPr>
-          <w:rFonts w:ascii="Times New Roman" w:hAnsi="Times New Roman"/>
-          <w:color w:val="auto"/>
-          <w:lang w:val="en-US"/>
-        </w:rPr>
         <w:t>s</w:t>
       </w:r>
-      <w:bookmarkEnd w:id="5"/>
+      <w:bookmarkEnd w:id="4"/>
     </w:p>
     <w:p>
       <w:pPr>
@@ -3151,19 +2872,8 @@
           <w:szCs w:val="24"/>
           <w:lang w:val="en-US"/>
         </w:rPr>
-        <w:t xml:space="preserve">After the download of </w:t>
-      </w:r>
-      <w:proofErr w:type="gramStart"/>
-      <w:r>
-        <w:rPr>
-          <w:rFonts w:ascii="Times New Roman" w:hAnsi="Times New Roman"/>
-          <w:sz w:val="24"/>
-          <w:szCs w:val="24"/>
-          <w:lang w:val="en-US"/>
-        </w:rPr>
-        <w:t>meta</w:t>
-      </w:r>
-      <w:proofErr w:type="gramEnd"/>
+        <w:t>After the download of meta</w:t>
+      </w:r>
       <w:r>
         <w:rPr>
           <w:rFonts w:ascii="Times New Roman" w:hAnsi="Times New Roman"/>
@@ -3430,93 +3140,7 @@
           <w:sz w:val="24"/>
           <w:lang w:val="en-US"/>
         </w:rPr>
-        <w:t xml:space="preserve">Copy Number Segment, </w:t>
-      </w:r>
-      <w:proofErr w:type="spellStart"/>
-      <w:r>
-        <w:rPr>
-          <w:rFonts w:ascii="Times New Roman" w:hAnsi="Times New Roman"/>
-          <w:sz w:val="24"/>
-          <w:lang w:val="en-US"/>
-        </w:rPr>
-        <w:t>Masekd</w:t>
-      </w:r>
-      <w:proofErr w:type="spellEnd"/>
-      <w:r>
-        <w:rPr>
-          <w:rFonts w:ascii="Times New Roman" w:hAnsi="Times New Roman"/>
-          <w:sz w:val="24"/>
-          <w:lang w:val="en-US"/>
-        </w:rPr>
-        <w:t xml:space="preserve"> Copy Number Segment, Gene-, Isoform-, </w:t>
-      </w:r>
-      <w:proofErr w:type="spellStart"/>
-      <w:r>
-        <w:rPr>
-          <w:rFonts w:ascii="Times New Roman" w:hAnsi="Times New Roman"/>
-          <w:sz w:val="24"/>
-          <w:lang w:val="en-US"/>
-        </w:rPr>
-        <w:t>miRNA</w:t>
-      </w:r>
-      <w:proofErr w:type="spellEnd"/>
-      <w:r>
-        <w:rPr>
-          <w:rFonts w:ascii="Times New Roman" w:hAnsi="Times New Roman"/>
-          <w:sz w:val="24"/>
-          <w:lang w:val="en-US"/>
-        </w:rPr>
-        <w:t>- Expression Quantificat</w:t>
-      </w:r>
-      <w:r>
-        <w:rPr>
-          <w:rFonts w:ascii="Times New Roman" w:hAnsi="Times New Roman"/>
-          <w:sz w:val="24"/>
-          <w:lang w:val="en-US"/>
-        </w:rPr>
-        <w:t>ion, Methylation Beta Value,</w:t>
-      </w:r>
-      <w:r>
-        <w:rPr>
-          <w:rFonts w:ascii="Times New Roman" w:hAnsi="Times New Roman"/>
-          <w:sz w:val="24"/>
-          <w:lang w:val="en-US"/>
-        </w:rPr>
-        <w:t xml:space="preserve"> Masked Somatic Mutation, </w:t>
-      </w:r>
-      <w:r>
-        <w:rPr>
-          <w:rFonts w:ascii="Times New Roman" w:hAnsi="Times New Roman"/>
-          <w:sz w:val="24"/>
-          <w:lang w:val="en-US"/>
-        </w:rPr>
-        <w:t>and</w:t>
-      </w:r>
-      <w:r>
-        <w:rPr>
-          <w:rFonts w:ascii="Times New Roman" w:hAnsi="Times New Roman"/>
-          <w:sz w:val="24"/>
-          <w:lang w:val="en-US"/>
-        </w:rPr>
-        <w:t xml:space="preserve"> Clinical and </w:t>
-      </w:r>
-      <w:proofErr w:type="spellStart"/>
-      <w:r>
-        <w:rPr>
-          <w:rFonts w:ascii="Times New Roman" w:hAnsi="Times New Roman"/>
-          <w:sz w:val="24"/>
-          <w:lang w:val="en-US"/>
-        </w:rPr>
-        <w:t>Biospecimen</w:t>
-      </w:r>
-      <w:proofErr w:type="spellEnd"/>
-      <w:r>
-        <w:rPr>
-          <w:rFonts w:ascii="Times New Roman" w:hAnsi="Times New Roman"/>
-          <w:sz w:val="24"/>
-          <w:lang w:val="en-US"/>
-        </w:rPr>
-        <w:t xml:space="preserve"> Supplements</w:t>
+        <w:t>Copy Number Segment, Masekd Copy Number Segment, Gene-, Isoform-, miRNA- Expression Quantification, Methylation Beta Value, Masked Somatic Mutation, and Clinical and Biospecimen Supplements</w:t>
       </w:r>
       <w:r>
         <w:rPr>
@@ -3545,19 +3169,18 @@
           <w:szCs w:val="24"/>
           <w:lang w:val="en-US"/>
         </w:rPr>
-        <w:t xml:space="preserve">Additionally, specify the folder where you downloaded the </w:t>
-      </w:r>
-      <w:proofErr w:type="gramStart"/>
-      <w:r>
-        <w:rPr>
-          <w:rFonts w:ascii="Times New Roman" w:hAnsi="Times New Roman"/>
+        <w:t>Additionally, specify the folder where you downloaded the meta data or the experimental data (</w:t>
+      </w:r>
+      <w:r>
+        <w:rPr>
+          <w:rFonts w:ascii="Times New Roman" w:hAnsi="Times New Roman"/>
+          <w:i/>
           <w:sz w:val="24"/>
           <w:szCs w:val="24"/>
           <w:lang w:val="en-US"/>
         </w:rPr>
-        <w:t>meta</w:t>
-      </w:r>
-      <w:proofErr w:type="gramEnd"/>
+        <w:t>Original GDC Data Directory</w:t>
+      </w:r>
       <w:r>
         <w:rPr>
           <w:rFonts w:ascii="Times New Roman" w:hAnsi="Times New Roman"/>
@@ -3565,53 +3188,7 @@
           <w:szCs w:val="24"/>
           <w:lang w:val="en-US"/>
         </w:rPr>
-        <w:t xml:space="preserve"> data or the </w:t>
-      </w:r>
-      <w:r>
-        <w:rPr>
-          <w:rFonts w:ascii="Times New Roman" w:hAnsi="Times New Roman"/>
-          <w:sz w:val="24"/>
-          <w:szCs w:val="24"/>
-          <w:lang w:val="en-US"/>
-        </w:rPr>
-        <w:t>experimental data</w:t>
-      </w:r>
-      <w:r>
-        <w:rPr>
-          <w:rFonts w:ascii="Times New Roman" w:hAnsi="Times New Roman"/>
-          <w:sz w:val="24"/>
-          <w:szCs w:val="24"/>
-          <w:lang w:val="en-US"/>
-        </w:rPr>
-        <w:t xml:space="preserve"> (</w:t>
-      </w:r>
-      <w:r>
-        <w:rPr>
-          <w:rFonts w:ascii="Times New Roman" w:hAnsi="Times New Roman"/>
-          <w:i/>
-          <w:sz w:val="24"/>
-          <w:szCs w:val="24"/>
-          <w:lang w:val="en-US"/>
-        </w:rPr>
-        <w:t>Original GDC Data Directory</w:t>
-      </w:r>
-      <w:r>
-        <w:rPr>
-          <w:rFonts w:ascii="Times New Roman" w:hAnsi="Times New Roman"/>
-          <w:sz w:val="24"/>
-          <w:szCs w:val="24"/>
-          <w:lang w:val="en-US"/>
-        </w:rPr>
-        <w:t>)</w:t>
-      </w:r>
-      <w:r>
-        <w:rPr>
-          <w:rFonts w:ascii="Times New Roman" w:hAnsi="Times New Roman"/>
-          <w:sz w:val="24"/>
-          <w:szCs w:val="24"/>
-          <w:lang w:val="en-US"/>
-        </w:rPr>
-        <w:t>.</w:t>
+        <w:t>).</w:t>
       </w:r>
     </w:p>
     <w:p>
@@ -3697,7 +3274,7 @@
           <w:szCs w:val="24"/>
           <w:lang w:val="en-US"/>
         </w:rPr>
-        <w:t>) with which you want to standardize your data among BED, GTF, CSV, and JSON, before</w:t>
+        <w:t xml:space="preserve">) with which you want to standardize your data among BED, GTF, CSV, and JSON, before </w:t>
       </w:r>
       <w:r>
         <w:rPr>
@@ -3706,26 +3283,26 @@
           <w:szCs w:val="24"/>
           <w:lang w:val="en-US"/>
         </w:rPr>
-        <w:t xml:space="preserve"> </w:t>
-      </w:r>
-      <w:r>
-        <w:rPr>
-          <w:rFonts w:ascii="Times New Roman" w:hAnsi="Times New Roman"/>
+        <w:t xml:space="preserve">clicking the </w:t>
+      </w:r>
+      <w:r>
+        <w:rPr>
+          <w:rFonts w:ascii="Times New Roman" w:hAnsi="Times New Roman"/>
+          <w:i/>
           <w:sz w:val="24"/>
           <w:szCs w:val="24"/>
           <w:lang w:val="en-US"/>
         </w:rPr>
-        <w:t xml:space="preserve">clicking the </w:t>
-      </w:r>
-      <w:r>
-        <w:rPr>
-          <w:rFonts w:ascii="Times New Roman" w:hAnsi="Times New Roman"/>
-          <w:i/>
+        <w:t>Convert</w:t>
+      </w:r>
+      <w:r>
+        <w:rPr>
+          <w:rFonts w:ascii="Times New Roman" w:hAnsi="Times New Roman"/>
           <w:sz w:val="24"/>
           <w:szCs w:val="24"/>
           <w:lang w:val="en-US"/>
         </w:rPr>
-        <w:t>Convert</w:t>
+        <w:t xml:space="preserve"> button </w:t>
       </w:r>
       <w:r>
         <w:rPr>
@@ -3734,25 +3311,7 @@
           <w:szCs w:val="24"/>
           <w:lang w:val="en-US"/>
         </w:rPr>
-        <w:t xml:space="preserve"> button </w:t>
-      </w:r>
-      <w:r>
-        <w:rPr>
-          <w:rFonts w:ascii="Times New Roman" w:hAnsi="Times New Roman"/>
-          <w:sz w:val="24"/>
-          <w:szCs w:val="24"/>
-          <w:lang w:val="en-US"/>
-        </w:rPr>
-        <w:t>to start the process</w:t>
-      </w:r>
-      <w:r>
-        <w:rPr>
-          <w:rFonts w:ascii="Times New Roman" w:hAnsi="Times New Roman"/>
-          <w:sz w:val="24"/>
-          <w:szCs w:val="24"/>
-          <w:lang w:val="en-US"/>
-        </w:rPr>
-        <w:t>.</w:t>
+        <w:t>to start the process.</w:t>
       </w:r>
     </w:p>
     <w:p>
@@ -3907,7 +3466,6 @@
         </w:rPr>
         <w:t xml:space="preserve"> the progress from the </w:t>
       </w:r>
-      <w:proofErr w:type="spellStart"/>
       <w:r>
         <w:rPr>
           <w:rFonts w:ascii="Times New Roman" w:hAnsi="Times New Roman"/>
@@ -3915,9 +3473,8 @@
           <w:szCs w:val="24"/>
           <w:lang w:val="en-US"/>
         </w:rPr>
-        <w:t>OpenGDC</w:t>
-      </w:r>
-      <w:proofErr w:type="spellEnd"/>
+        <w:t>OpenGDC Log</w:t>
+      </w:r>
       <w:r>
         <w:rPr>
           <w:rFonts w:ascii="Times New Roman" w:hAnsi="Times New Roman"/>
@@ -3925,7 +3482,7 @@
           <w:szCs w:val="24"/>
           <w:lang w:val="en-US"/>
         </w:rPr>
-        <w:t xml:space="preserve"> Log</w:t>
+        <w:t xml:space="preserve"> </w:t>
       </w:r>
       <w:r>
         <w:rPr>
@@ -3934,17 +3491,10 @@
           <w:szCs w:val="24"/>
           <w:lang w:val="en-US"/>
         </w:rPr>
-        <w:t xml:space="preserve"> </w:t>
-      </w:r>
-      <w:r>
-        <w:rPr>
-          <w:rFonts w:ascii="Times New Roman" w:hAnsi="Times New Roman"/>
-          <w:sz w:val="24"/>
-          <w:szCs w:val="24"/>
-          <w:lang w:val="en-US"/>
-        </w:rPr>
-        <w:t>panel</w:t>
-      </w:r>
+        <w:t>window that will appear automatically</w:t>
+      </w:r>
+      <w:bookmarkStart w:id="5" w:name="_GoBack"/>
+      <w:bookmarkEnd w:id="5"/>
       <w:r>
         <w:rPr>
           <w:rFonts w:ascii="Times New Roman" w:hAnsi="Times New Roman"/>
@@ -4092,9 +3642,8 @@
           <w:szCs w:val="20"/>
           <w:lang w:val="en-US"/>
         </w:rPr>
-        <w:t xml:space="preserve">contains an up-to-date archive with the experimental and </w:t>
-      </w:r>
-      <w:proofErr w:type="gramStart"/>
+        <w:t xml:space="preserve">contains an up-to-date archive with the experimental and meta data from </w:t>
+      </w:r>
       <w:r>
         <w:rPr>
           <w:rFonts w:ascii="Times New Roman" w:hAnsi="Times New Roman" w:cs="Times New Roman"/>
@@ -4102,9 +3651,8 @@
           <w:szCs w:val="20"/>
           <w:lang w:val="en-US"/>
         </w:rPr>
-        <w:t>meta</w:t>
-      </w:r>
-      <w:proofErr w:type="gramEnd"/>
+        <w:t xml:space="preserve">GDC </w:t>
+      </w:r>
       <w:r>
         <w:rPr>
           <w:rFonts w:ascii="Times New Roman" w:hAnsi="Times New Roman" w:cs="Times New Roman"/>
@@ -4112,8 +3660,49 @@
           <w:szCs w:val="20"/>
           <w:lang w:val="en-US"/>
         </w:rPr>
-        <w:t xml:space="preserve"> data from </w:t>
-      </w:r>
+        <w:t>converted into the BED format.</w:t>
+      </w:r>
+      <w:r>
+        <w:rPr>
+          <w:rFonts w:ascii="Times New Roman" w:hAnsi="Times New Roman"/>
+          <w:color w:val="auto"/>
+          <w:lang w:val="en-US"/>
+        </w:rPr>
+        <w:t xml:space="preserve"> </w:t>
+      </w:r>
+    </w:p>
+    <w:p>
+      <w:pPr>
+        <w:pStyle w:val="Titolo1"/>
+        <w:rPr>
+          <w:rFonts w:ascii="Times New Roman" w:hAnsi="Times New Roman"/>
+          <w:color w:val="auto"/>
+          <w:sz w:val="20"/>
+          <w:szCs w:val="20"/>
+          <w:lang w:val="en-US"/>
+        </w:rPr>
+      </w:pPr>
+      <w:bookmarkStart w:id="7" w:name="_Toc406249723"/>
+      <w:r>
+        <w:rPr>
+          <w:rFonts w:ascii="Times New Roman" w:hAnsi="Times New Roman"/>
+          <w:color w:val="auto"/>
+          <w:lang w:val="en-US"/>
+        </w:rPr>
+        <w:t>Citation</w:t>
+      </w:r>
+      <w:bookmarkEnd w:id="7"/>
+    </w:p>
+    <w:p>
+      <w:pPr>
+        <w:pStyle w:val="Default"/>
+        <w:jc w:val="both"/>
+        <w:rPr>
+          <w:rFonts w:ascii="Times New Roman" w:hAnsi="Times New Roman"/>
+          <w:color w:val="auto"/>
+          <w:lang w:val="en-US"/>
+        </w:rPr>
+      </w:pPr>
       <w:r>
         <w:rPr>
           <w:rFonts w:ascii="Times New Roman" w:hAnsi="Times New Roman" w:cs="Times New Roman"/>
@@ -4121,7 +3710,7 @@
           <w:szCs w:val="20"/>
           <w:lang w:val="en-US"/>
         </w:rPr>
-        <w:t xml:space="preserve">GDC </w:t>
+        <w:t xml:space="preserve">If you use </w:t>
       </w:r>
       <w:r>
         <w:rPr>
@@ -4130,49 +3719,8 @@
           <w:szCs w:val="20"/>
           <w:lang w:val="en-US"/>
         </w:rPr>
-        <w:t>converted into the BED format.</w:t>
-      </w:r>
-      <w:r>
-        <w:rPr>
-          <w:rFonts w:ascii="Times New Roman" w:hAnsi="Times New Roman"/>
-          <w:color w:val="auto"/>
-          <w:lang w:val="en-US"/>
-        </w:rPr>
-        <w:t xml:space="preserve"> </w:t>
-      </w:r>
-    </w:p>
-    <w:p>
-      <w:pPr>
-        <w:pStyle w:val="Titolo1"/>
-        <w:rPr>
-          <w:rFonts w:ascii="Times New Roman" w:hAnsi="Times New Roman"/>
-          <w:color w:val="auto"/>
-          <w:sz w:val="20"/>
-          <w:szCs w:val="20"/>
-          <w:lang w:val="en-US"/>
-        </w:rPr>
-      </w:pPr>
-      <w:bookmarkStart w:id="7" w:name="_Toc406249723"/>
-      <w:r>
-        <w:rPr>
-          <w:rFonts w:ascii="Times New Roman" w:hAnsi="Times New Roman"/>
-          <w:color w:val="auto"/>
-          <w:lang w:val="en-US"/>
-        </w:rPr>
-        <w:t>Citation</w:t>
-      </w:r>
-      <w:bookmarkEnd w:id="7"/>
-    </w:p>
-    <w:p>
-      <w:pPr>
-        <w:pStyle w:val="Default"/>
-        <w:jc w:val="both"/>
-        <w:rPr>
-          <w:rFonts w:ascii="Times New Roman" w:hAnsi="Times New Roman"/>
-          <w:color w:val="auto"/>
-          <w:lang w:val="en-US"/>
-        </w:rPr>
-      </w:pPr>
+        <w:t>OpenGDC for you research,</w:t>
+      </w:r>
       <w:r>
         <w:rPr>
           <w:rFonts w:ascii="Times New Roman" w:hAnsi="Times New Roman" w:cs="Times New Roman"/>
@@ -4180,9 +3728,8 @@
           <w:szCs w:val="20"/>
           <w:lang w:val="en-US"/>
         </w:rPr>
-        <w:t xml:space="preserve">If you use </w:t>
-      </w:r>
-      <w:proofErr w:type="spellStart"/>
+        <w:t xml:space="preserve"> please cite</w:t>
+      </w:r>
       <w:r>
         <w:rPr>
           <w:rFonts w:ascii="Times New Roman" w:hAnsi="Times New Roman" w:cs="Times New Roman"/>
@@ -4190,9 +3737,8 @@
           <w:szCs w:val="20"/>
           <w:lang w:val="en-US"/>
         </w:rPr>
-        <w:t>OpenGDC</w:t>
-      </w:r>
-      <w:proofErr w:type="spellEnd"/>
+        <w:t>:</w:t>
+      </w:r>
       <w:r>
         <w:rPr>
           <w:rFonts w:ascii="Times New Roman" w:hAnsi="Times New Roman" w:cs="Times New Roman"/>
@@ -4200,36 +3746,8 @@
           <w:szCs w:val="20"/>
           <w:lang w:val="en-US"/>
         </w:rPr>
-        <w:t xml:space="preserve"> for you research,</w:t>
-      </w:r>
-      <w:r>
-        <w:rPr>
-          <w:rFonts w:ascii="Times New Roman" w:hAnsi="Times New Roman" w:cs="Times New Roman"/>
-          <w:color w:val="auto"/>
-          <w:szCs w:val="20"/>
-          <w:lang w:val="en-US"/>
-        </w:rPr>
-        <w:t xml:space="preserve"> please cite</w:t>
-      </w:r>
-      <w:r>
-        <w:rPr>
-          <w:rFonts w:ascii="Times New Roman" w:hAnsi="Times New Roman" w:cs="Times New Roman"/>
-          <w:color w:val="auto"/>
-          <w:szCs w:val="20"/>
-          <w:lang w:val="en-US"/>
-        </w:rPr>
-        <w:t>:</w:t>
-      </w:r>
-      <w:r>
-        <w:rPr>
-          <w:rFonts w:ascii="Times New Roman" w:hAnsi="Times New Roman" w:cs="Times New Roman"/>
-          <w:color w:val="auto"/>
-          <w:szCs w:val="20"/>
-          <w:lang w:val="en-US"/>
-        </w:rPr>
         <w:t xml:space="preserve"> “</w:t>
       </w:r>
-      <w:proofErr w:type="spellStart"/>
       <w:r>
         <w:rPr>
           <w:rFonts w:ascii="Times New Roman" w:hAnsi="Times New Roman" w:cs="Times New Roman"/>
@@ -4238,9 +3756,17 @@
           <w:szCs w:val="20"/>
           <w:lang w:val="en-US"/>
         </w:rPr>
-        <w:t>OpenGDC</w:t>
-      </w:r>
-      <w:proofErr w:type="spellEnd"/>
+        <w:t>OpenGDC: promoting data standardization in the Life Sciences. A concrete effort toward the harmonization of clinical and genomic cancer data</w:t>
+      </w:r>
+      <w:r>
+        <w:rPr>
+          <w:rFonts w:ascii="Times New Roman" w:hAnsi="Times New Roman" w:cs="Times New Roman"/>
+          <w:color w:val="auto"/>
+          <w:szCs w:val="20"/>
+          <w:lang w:val="en-US"/>
+        </w:rPr>
+        <w:t>”</w:t>
+      </w:r>
       <w:r>
         <w:rPr>
           <w:rFonts w:ascii="Times New Roman" w:hAnsi="Times New Roman" w:cs="Times New Roman"/>
@@ -4249,193 +3775,8 @@
           <w:szCs w:val="20"/>
           <w:lang w:val="en-US"/>
         </w:rPr>
-        <w:t>: promoting data standardization in the Life Sciences. A concrete effort toward the harmonization of clinical and genomic cancer data</w:t>
-      </w:r>
-      <w:r>
-        <w:rPr>
-          <w:rFonts w:ascii="Times New Roman" w:hAnsi="Times New Roman" w:cs="Times New Roman"/>
-          <w:color w:val="auto"/>
-          <w:szCs w:val="20"/>
-          <w:lang w:val="en-US"/>
-        </w:rPr>
-        <w:t>”</w:t>
-      </w:r>
-      <w:r>
-        <w:rPr>
-          <w:rFonts w:ascii="Times New Roman" w:hAnsi="Times New Roman" w:cs="Times New Roman"/>
-          <w:i/>
-          <w:color w:val="auto"/>
-          <w:szCs w:val="20"/>
-          <w:lang w:val="en-US"/>
-        </w:rPr>
-        <w:t xml:space="preserve"> by </w:t>
-      </w:r>
-      <w:proofErr w:type="spellStart"/>
-      <w:r>
-        <w:rPr>
-          <w:rFonts w:ascii="Times New Roman" w:hAnsi="Times New Roman" w:cs="Times New Roman"/>
-          <w:i/>
-          <w:color w:val="auto"/>
-          <w:szCs w:val="20"/>
-          <w:lang w:val="en-US"/>
-        </w:rPr>
-        <w:t>Eleonora</w:t>
-      </w:r>
-      <w:proofErr w:type="spellEnd"/>
-      <w:r>
-        <w:rPr>
-          <w:rFonts w:ascii="Times New Roman" w:hAnsi="Times New Roman" w:cs="Times New Roman"/>
-          <w:i/>
-          <w:color w:val="auto"/>
-          <w:szCs w:val="20"/>
-          <w:lang w:val="en-US"/>
-        </w:rPr>
-        <w:t xml:space="preserve"> </w:t>
-      </w:r>
-      <w:proofErr w:type="spellStart"/>
-      <w:r>
-        <w:rPr>
-          <w:rFonts w:ascii="Times New Roman" w:hAnsi="Times New Roman" w:cs="Times New Roman"/>
-          <w:i/>
-          <w:color w:val="auto"/>
-          <w:szCs w:val="20"/>
-          <w:lang w:val="en-US"/>
-        </w:rPr>
-        <w:t>Cappelli</w:t>
-      </w:r>
-      <w:proofErr w:type="spellEnd"/>
-      <w:r>
-        <w:rPr>
-          <w:rFonts w:ascii="Times New Roman" w:hAnsi="Times New Roman" w:cs="Times New Roman"/>
-          <w:i/>
-          <w:color w:val="auto"/>
-          <w:szCs w:val="20"/>
-          <w:lang w:val="en-US"/>
-        </w:rPr>
-        <w:t xml:space="preserve">, Fabio Cumbo, Anna </w:t>
-      </w:r>
-      <w:proofErr w:type="spellStart"/>
-      <w:r>
-        <w:rPr>
-          <w:rFonts w:ascii="Times New Roman" w:hAnsi="Times New Roman" w:cs="Times New Roman"/>
-          <w:i/>
-          <w:color w:val="auto"/>
-          <w:szCs w:val="20"/>
-          <w:lang w:val="en-US"/>
-        </w:rPr>
-        <w:t>Bernasconi</w:t>
-      </w:r>
-      <w:proofErr w:type="spellEnd"/>
-      <w:r>
-        <w:rPr>
-          <w:rFonts w:ascii="Times New Roman" w:hAnsi="Times New Roman" w:cs="Times New Roman"/>
-          <w:i/>
-          <w:color w:val="auto"/>
-          <w:szCs w:val="20"/>
-          <w:lang w:val="en-US"/>
-        </w:rPr>
-        <w:t xml:space="preserve">, </w:t>
-      </w:r>
-      <w:proofErr w:type="spellStart"/>
-      <w:r>
-        <w:rPr>
-          <w:rFonts w:ascii="Times New Roman" w:hAnsi="Times New Roman" w:cs="Times New Roman"/>
-          <w:i/>
-          <w:color w:val="auto"/>
-          <w:szCs w:val="20"/>
-          <w:lang w:val="en-US"/>
-        </w:rPr>
-        <w:t>Arif</w:t>
-      </w:r>
-      <w:proofErr w:type="spellEnd"/>
-      <w:r>
-        <w:rPr>
-          <w:rFonts w:ascii="Times New Roman" w:hAnsi="Times New Roman" w:cs="Times New Roman"/>
-          <w:i/>
-          <w:color w:val="auto"/>
-          <w:szCs w:val="20"/>
-          <w:lang w:val="en-US"/>
-        </w:rPr>
-        <w:t xml:space="preserve"> </w:t>
-      </w:r>
-      <w:proofErr w:type="spellStart"/>
-      <w:r>
-        <w:rPr>
-          <w:rFonts w:ascii="Times New Roman" w:hAnsi="Times New Roman" w:cs="Times New Roman"/>
-          <w:i/>
-          <w:color w:val="auto"/>
-          <w:szCs w:val="20"/>
-          <w:lang w:val="en-US"/>
-        </w:rPr>
-        <w:t>Canakoglu</w:t>
-      </w:r>
-      <w:proofErr w:type="spellEnd"/>
-      <w:r>
-        <w:rPr>
-          <w:rFonts w:ascii="Times New Roman" w:hAnsi="Times New Roman" w:cs="Times New Roman"/>
-          <w:i/>
-          <w:color w:val="auto"/>
-          <w:szCs w:val="20"/>
-          <w:lang w:val="en-US"/>
-        </w:rPr>
-        <w:t xml:space="preserve">, Stefano </w:t>
-      </w:r>
-      <w:proofErr w:type="spellStart"/>
-      <w:r>
-        <w:rPr>
-          <w:rFonts w:ascii="Times New Roman" w:hAnsi="Times New Roman" w:cs="Times New Roman"/>
-          <w:i/>
-          <w:color w:val="auto"/>
-          <w:szCs w:val="20"/>
-          <w:lang w:val="en-US"/>
-        </w:rPr>
-        <w:t>Ceri</w:t>
-      </w:r>
-      <w:proofErr w:type="spellEnd"/>
-      <w:r>
-        <w:rPr>
-          <w:rFonts w:ascii="Times New Roman" w:hAnsi="Times New Roman" w:cs="Times New Roman"/>
-          <w:i/>
-          <w:color w:val="auto"/>
-          <w:szCs w:val="20"/>
-          <w:lang w:val="en-US"/>
-        </w:rPr>
-        <w:t xml:space="preserve">, Marco </w:t>
-      </w:r>
-      <w:proofErr w:type="spellStart"/>
-      <w:r>
-        <w:rPr>
-          <w:rFonts w:ascii="Times New Roman" w:hAnsi="Times New Roman" w:cs="Times New Roman"/>
-          <w:i/>
-          <w:color w:val="auto"/>
-          <w:szCs w:val="20"/>
-          <w:lang w:val="en-US"/>
-        </w:rPr>
-        <w:t>Masseroli</w:t>
-      </w:r>
-      <w:proofErr w:type="spellEnd"/>
-      <w:r>
-        <w:rPr>
-          <w:rFonts w:ascii="Times New Roman" w:hAnsi="Times New Roman" w:cs="Times New Roman"/>
-          <w:i/>
-          <w:color w:val="auto"/>
-          <w:szCs w:val="20"/>
-          <w:lang w:val="en-US"/>
-        </w:rPr>
-        <w:t xml:space="preserve">, and Emanuel </w:t>
-      </w:r>
-      <w:proofErr w:type="spellStart"/>
-      <w:r>
-        <w:rPr>
-          <w:rFonts w:ascii="Times New Roman" w:hAnsi="Times New Roman" w:cs="Times New Roman"/>
-          <w:i/>
-          <w:color w:val="auto"/>
-          <w:szCs w:val="20"/>
-          <w:lang w:val="en-US"/>
-        </w:rPr>
-        <w:t>Weitschek</w:t>
-      </w:r>
-      <w:proofErr w:type="spellEnd"/>
+        <w:t xml:space="preserve"> by Eleonora Cappelli, Fabio Cumbo, Anna Bernasconi, Arif Canakoglu, Stefano Ceri, Marco Masseroli, and Emanuel Weitschek</w:t>
+      </w:r>
       <w:r>
         <w:rPr>
           <w:rFonts w:ascii="Times New Roman" w:hAnsi="Times New Roman" w:cs="Times New Roman"/>
@@ -4552,7 +3893,6 @@
         </w:rPr>
         <w:br/>
       </w:r>
-      <w:proofErr w:type="spellStart"/>
       <w:r>
         <w:rPr>
           <w:rFonts w:ascii="Times New Roman" w:hAnsi="Times New Roman" w:cs="Times New Roman"/>
@@ -4560,29 +3900,8 @@
           <w:szCs w:val="20"/>
           <w:lang w:val="en-US"/>
         </w:rPr>
-        <w:t>Eleonora</w:t>
-      </w:r>
-      <w:proofErr w:type="spellEnd"/>
-      <w:r>
-        <w:rPr>
-          <w:rFonts w:ascii="Times New Roman" w:hAnsi="Times New Roman" w:cs="Times New Roman"/>
-          <w:color w:val="auto"/>
-          <w:szCs w:val="20"/>
-          <w:lang w:val="en-US"/>
-        </w:rPr>
-        <w:t xml:space="preserve"> </w:t>
-      </w:r>
-      <w:proofErr w:type="spellStart"/>
-      <w:r>
-        <w:rPr>
-          <w:rFonts w:ascii="Times New Roman" w:hAnsi="Times New Roman" w:cs="Times New Roman"/>
-          <w:color w:val="auto"/>
-          <w:szCs w:val="20"/>
-          <w:lang w:val="en-US"/>
-        </w:rPr>
-        <w:t>Cappelli</w:t>
-      </w:r>
-      <w:proofErr w:type="spellEnd"/>
+        <w:t>Eleonora Cappelli</w:t>
+      </w:r>
       <w:r>
         <w:rPr>
           <w:rFonts w:ascii="Times New Roman" w:hAnsi="Times New Roman" w:cs="Times New Roman"/>
@@ -4676,81 +3995,17 @@
           <w:lang w:val="de-DE"/>
         </w:rPr>
         <w:lastRenderedPageBreak/>
-        <w:t xml:space="preserve">Appendix: </w:t>
-      </w:r>
-      <w:proofErr w:type="spellStart"/>
+        <w:t>Appendix: t</w:t>
+      </w:r>
       <w:r>
         <w:rPr>
           <w:rFonts w:ascii="Times New Roman" w:hAnsi="Times New Roman"/>
           <w:color w:val="auto"/>
           <w:lang w:val="de-DE"/>
         </w:rPr>
-        <w:t>t</w:t>
-      </w:r>
-      <w:r>
-        <w:rPr>
-          <w:rFonts w:ascii="Times New Roman" w:hAnsi="Times New Roman"/>
-          <w:color w:val="auto"/>
-          <w:lang w:val="de-DE"/>
-        </w:rPr>
-        <w:t>umor</w:t>
-      </w:r>
-      <w:proofErr w:type="spellEnd"/>
-      <w:r>
-        <w:rPr>
-          <w:rFonts w:ascii="Times New Roman" w:hAnsi="Times New Roman"/>
-          <w:color w:val="auto"/>
-          <w:lang w:val="de-DE"/>
-        </w:rPr>
-        <w:t xml:space="preserve"> tags </w:t>
-      </w:r>
-      <w:proofErr w:type="spellStart"/>
-      <w:r>
-        <w:rPr>
-          <w:rFonts w:ascii="Times New Roman" w:hAnsi="Times New Roman"/>
-          <w:color w:val="auto"/>
-          <w:lang w:val="de-DE"/>
-        </w:rPr>
-        <w:t>and</w:t>
-      </w:r>
-      <w:proofErr w:type="spellEnd"/>
-      <w:r>
-        <w:rPr>
-          <w:rFonts w:ascii="Times New Roman" w:hAnsi="Times New Roman"/>
-          <w:color w:val="auto"/>
-          <w:lang w:val="de-DE"/>
-        </w:rPr>
-        <w:t xml:space="preserve"> </w:t>
-      </w:r>
-      <w:proofErr w:type="spellStart"/>
-      <w:r>
-        <w:rPr>
-          <w:rFonts w:ascii="Times New Roman" w:hAnsi="Times New Roman"/>
-          <w:color w:val="auto"/>
-          <w:lang w:val="de-DE"/>
-        </w:rPr>
-        <w:t>tumor</w:t>
-      </w:r>
-      <w:proofErr w:type="spellEnd"/>
-      <w:r>
-        <w:rPr>
-          <w:rFonts w:ascii="Times New Roman" w:hAnsi="Times New Roman"/>
-          <w:color w:val="auto"/>
-          <w:lang w:val="de-DE"/>
-        </w:rPr>
-        <w:t xml:space="preserve"> </w:t>
-      </w:r>
-      <w:proofErr w:type="spellStart"/>
-      <w:r>
-        <w:rPr>
-          <w:rFonts w:ascii="Times New Roman" w:hAnsi="Times New Roman"/>
-          <w:color w:val="auto"/>
-          <w:lang w:val="de-DE"/>
-        </w:rPr>
-        <w:t>names</w:t>
+        <w:t>umor tags and tumor names</w:t>
       </w:r>
       <w:bookmarkEnd w:id="9"/>
-      <w:proofErr w:type="spellEnd"/>
     </w:p>
     <w:p>
       <w:pPr>
@@ -4826,21 +4081,12 @@
                 <w:lang w:val="it-IT" w:eastAsia="it-IT"/>
               </w:rPr>
             </w:pPr>
-            <w:proofErr w:type="spellStart"/>
             <w:r>
               <w:rPr>
                 <w:color w:val="000000"/>
                 <w:lang w:val="it-IT" w:eastAsia="it-IT"/>
               </w:rPr>
-              <w:t>Adrenocortical</w:t>
-            </w:r>
-            <w:proofErr w:type="spellEnd"/>
-            <w:r>
-              <w:rPr>
-                <w:color w:val="000000"/>
-                <w:lang w:val="it-IT" w:eastAsia="it-IT"/>
-              </w:rPr>
-              <w:t xml:space="preserve"> carcinoma</w:t>
+              <w:t>Adrenocortical carcinoma</w:t>
             </w:r>
           </w:p>
         </w:tc>
@@ -4898,37 +4144,12 @@
                 <w:lang w:val="it-IT" w:eastAsia="it-IT"/>
               </w:rPr>
             </w:pPr>
-            <w:proofErr w:type="spellStart"/>
             <w:r>
               <w:rPr>
                 <w:color w:val="000000"/>
                 <w:lang w:val="it-IT" w:eastAsia="it-IT"/>
               </w:rPr>
-              <w:t>Bladder</w:t>
-            </w:r>
-            <w:proofErr w:type="spellEnd"/>
-            <w:r>
-              <w:rPr>
-                <w:color w:val="000000"/>
-                <w:lang w:val="it-IT" w:eastAsia="it-IT"/>
-              </w:rPr>
-              <w:t xml:space="preserve"> </w:t>
-            </w:r>
-            <w:proofErr w:type="spellStart"/>
-            <w:r>
-              <w:rPr>
-                <w:color w:val="000000"/>
-                <w:lang w:val="it-IT" w:eastAsia="it-IT"/>
-              </w:rPr>
-              <w:t>Utothelial</w:t>
-            </w:r>
-            <w:proofErr w:type="spellEnd"/>
-            <w:r>
-              <w:rPr>
-                <w:color w:val="000000"/>
-                <w:lang w:val="it-IT" w:eastAsia="it-IT"/>
-              </w:rPr>
-              <w:t xml:space="preserve"> Carcinoma</w:t>
+              <w:t>Bladder Utothelial Carcinoma</w:t>
             </w:r>
           </w:p>
         </w:tc>
@@ -4986,21 +4207,12 @@
                 <w:lang w:val="it-IT" w:eastAsia="it-IT"/>
               </w:rPr>
             </w:pPr>
-            <w:proofErr w:type="spellStart"/>
             <w:r>
               <w:rPr>
                 <w:color w:val="000000"/>
                 <w:lang w:val="it-IT" w:eastAsia="it-IT"/>
               </w:rPr>
-              <w:t>Breast</w:t>
-            </w:r>
-            <w:proofErr w:type="spellEnd"/>
-            <w:r>
-              <w:rPr>
-                <w:color w:val="000000"/>
-                <w:lang w:val="it-IT" w:eastAsia="it-IT"/>
-              </w:rPr>
-              <w:t xml:space="preserve"> Invasive Carcinoma</w:t>
+              <w:t>Breast Invasive Carcinoma</w:t>
             </w:r>
           </w:p>
         </w:tc>
@@ -5063,23 +4275,7 @@
                 <w:color w:val="000000"/>
                 <w:lang w:val="en-US" w:eastAsia="it-IT"/>
               </w:rPr>
-              <w:t xml:space="preserve">Cervical squamous cell carcinoma and </w:t>
-            </w:r>
-            <w:proofErr w:type="spellStart"/>
-            <w:r>
-              <w:rPr>
-                <w:color w:val="000000"/>
-                <w:lang w:val="en-US" w:eastAsia="it-IT"/>
-              </w:rPr>
-              <w:t>endocervical</w:t>
-            </w:r>
-            <w:proofErr w:type="spellEnd"/>
-            <w:r>
-              <w:rPr>
-                <w:color w:val="000000"/>
-                <w:lang w:val="en-US" w:eastAsia="it-IT"/>
-              </w:rPr>
-              <w:t xml:space="preserve"> adenocarcinoma</w:t>
+              <w:t>Cervical squamous cell carcinoma and endocervical adenocarcinoma</w:t>
             </w:r>
           </w:p>
         </w:tc>
@@ -5137,7 +4333,6 @@
                 <w:lang w:val="it-IT" w:eastAsia="it-IT"/>
               </w:rPr>
             </w:pPr>
-            <w:proofErr w:type="spellStart"/>
             <w:r>
               <w:rPr>
                 <w:color w:val="000000"/>
@@ -5145,7 +4340,6 @@
               </w:rPr>
               <w:t>Cholangiocarcinoma</w:t>
             </w:r>
-            <w:proofErr w:type="spellEnd"/>
           </w:p>
         </w:tc>
       </w:tr>
@@ -5328,21 +4522,12 @@
                 <w:lang w:val="it-IT" w:eastAsia="it-IT"/>
               </w:rPr>
             </w:pPr>
-            <w:proofErr w:type="spellStart"/>
             <w:r>
               <w:rPr>
                 <w:color w:val="000000"/>
                 <w:lang w:val="it-IT" w:eastAsia="it-IT"/>
               </w:rPr>
-              <w:t>Esophageal</w:t>
-            </w:r>
-            <w:proofErr w:type="spellEnd"/>
-            <w:r>
-              <w:rPr>
-                <w:color w:val="000000"/>
-                <w:lang w:val="it-IT" w:eastAsia="it-IT"/>
-              </w:rPr>
-              <w:t xml:space="preserve"> carcinoma</w:t>
+              <w:t>Esophageal carcinoma</w:t>
             </w:r>
           </w:p>
         </w:tc>
@@ -5526,31 +4711,13 @@
                 <w:lang w:val="it-IT" w:eastAsia="it-IT"/>
               </w:rPr>
             </w:pPr>
-            <w:proofErr w:type="spellStart"/>
             <w:r>
               <w:rPr>
                 <w:color w:val="000000"/>
                 <w:lang w:val="it-IT" w:eastAsia="it-IT"/>
               </w:rPr>
-              <w:t>Kidney</w:t>
+              <w:t>Kidney Chromophobe</w:t>
             </w:r>
-            <w:proofErr w:type="spellEnd"/>
-            <w:r>
-              <w:rPr>
-                <w:color w:val="000000"/>
-                <w:lang w:val="it-IT" w:eastAsia="it-IT"/>
-              </w:rPr>
-              <w:t xml:space="preserve"> </w:t>
-            </w:r>
-            <w:proofErr w:type="spellStart"/>
-            <w:r>
-              <w:rPr>
-                <w:color w:val="000000"/>
-                <w:lang w:val="it-IT" w:eastAsia="it-IT"/>
-              </w:rPr>
-              <w:t>Chromophobe</w:t>
-            </w:r>
-            <w:proofErr w:type="spellEnd"/>
           </w:p>
         </w:tc>
       </w:tr>
@@ -5738,33 +4905,8 @@
                 <w:color w:val="000000"/>
                 <w:lang w:val="it-IT" w:eastAsia="it-IT"/>
               </w:rPr>
-              <w:t xml:space="preserve">Acute </w:t>
+              <w:t>Acute Myeloid Leukemia</w:t>
             </w:r>
-            <w:proofErr w:type="spellStart"/>
-            <w:r>
-              <w:rPr>
-                <w:color w:val="000000"/>
-                <w:lang w:val="it-IT" w:eastAsia="it-IT"/>
-              </w:rPr>
-              <w:t>Myeloid</w:t>
-            </w:r>
-            <w:proofErr w:type="spellEnd"/>
-            <w:r>
-              <w:rPr>
-                <w:color w:val="000000"/>
-                <w:lang w:val="it-IT" w:eastAsia="it-IT"/>
-              </w:rPr>
-              <w:t xml:space="preserve"> </w:t>
-            </w:r>
-            <w:proofErr w:type="spellStart"/>
-            <w:r>
-              <w:rPr>
-                <w:color w:val="000000"/>
-                <w:lang w:val="it-IT" w:eastAsia="it-IT"/>
-              </w:rPr>
-              <w:t>Leukemia</w:t>
-            </w:r>
-            <w:proofErr w:type="spellEnd"/>
           </w:p>
         </w:tc>
       </w:tr>
@@ -5884,37 +5026,12 @@
                 <w:lang w:val="it-IT" w:eastAsia="it-IT"/>
               </w:rPr>
             </w:pPr>
-            <w:proofErr w:type="spellStart"/>
             <w:r>
               <w:rPr>
                 <w:color w:val="000000"/>
                 <w:lang w:val="it-IT" w:eastAsia="it-IT"/>
               </w:rPr>
-              <w:t>Liver</w:t>
-            </w:r>
-            <w:proofErr w:type="spellEnd"/>
-            <w:r>
-              <w:rPr>
-                <w:color w:val="000000"/>
-                <w:lang w:val="it-IT" w:eastAsia="it-IT"/>
-              </w:rPr>
-              <w:t xml:space="preserve"> </w:t>
-            </w:r>
-            <w:proofErr w:type="spellStart"/>
-            <w:r>
-              <w:rPr>
-                <w:color w:val="000000"/>
-                <w:lang w:val="it-IT" w:eastAsia="it-IT"/>
-              </w:rPr>
-              <w:t>hepatocellular</w:t>
-            </w:r>
-            <w:proofErr w:type="spellEnd"/>
-            <w:r>
-              <w:rPr>
-                <w:color w:val="000000"/>
-                <w:lang w:val="it-IT" w:eastAsia="it-IT"/>
-              </w:rPr>
-              <w:t xml:space="preserve"> carcinoma</w:t>
+              <w:t>Liver hepatocellular carcinoma</w:t>
             </w:r>
           </w:p>
         </w:tc>
@@ -5972,21 +5089,12 @@
                 <w:lang w:val="it-IT" w:eastAsia="it-IT"/>
               </w:rPr>
             </w:pPr>
-            <w:proofErr w:type="spellStart"/>
             <w:r>
               <w:rPr>
                 <w:color w:val="000000"/>
                 <w:lang w:val="it-IT" w:eastAsia="it-IT"/>
               </w:rPr>
-              <w:t>Lung</w:t>
-            </w:r>
-            <w:proofErr w:type="spellEnd"/>
-            <w:r>
-              <w:rPr>
-                <w:color w:val="000000"/>
-                <w:lang w:val="it-IT" w:eastAsia="it-IT"/>
-              </w:rPr>
-              <w:t xml:space="preserve"> adenocarcinoma</w:t>
+              <w:t>Lung adenocarcinoma</w:t>
             </w:r>
           </w:p>
         </w:tc>
@@ -6044,53 +5152,12 @@
                 <w:lang w:val="it-IT" w:eastAsia="it-IT"/>
               </w:rPr>
             </w:pPr>
-            <w:proofErr w:type="spellStart"/>
             <w:r>
               <w:rPr>
                 <w:color w:val="000000"/>
                 <w:lang w:val="it-IT" w:eastAsia="it-IT"/>
               </w:rPr>
-              <w:t>Lung</w:t>
-            </w:r>
-            <w:proofErr w:type="spellEnd"/>
-            <w:r>
-              <w:rPr>
-                <w:color w:val="000000"/>
-                <w:lang w:val="it-IT" w:eastAsia="it-IT"/>
-              </w:rPr>
-              <w:t xml:space="preserve"> </w:t>
-            </w:r>
-            <w:proofErr w:type="spellStart"/>
-            <w:r>
-              <w:rPr>
-                <w:color w:val="000000"/>
-                <w:lang w:val="it-IT" w:eastAsia="it-IT"/>
-              </w:rPr>
-              <w:t>squamous</w:t>
-            </w:r>
-            <w:proofErr w:type="spellEnd"/>
-            <w:r>
-              <w:rPr>
-                <w:color w:val="000000"/>
-                <w:lang w:val="it-IT" w:eastAsia="it-IT"/>
-              </w:rPr>
-              <w:t xml:space="preserve"> </w:t>
-            </w:r>
-            <w:proofErr w:type="spellStart"/>
-            <w:r>
-              <w:rPr>
-                <w:color w:val="000000"/>
-                <w:lang w:val="it-IT" w:eastAsia="it-IT"/>
-              </w:rPr>
-              <w:t>cell</w:t>
-            </w:r>
-            <w:proofErr w:type="spellEnd"/>
-            <w:r>
-              <w:rPr>
-                <w:color w:val="000000"/>
-                <w:lang w:val="it-IT" w:eastAsia="it-IT"/>
-              </w:rPr>
-              <w:t xml:space="preserve"> carcinoma</w:t>
+              <w:t>Lung squamous cell carcinoma</w:t>
             </w:r>
           </w:p>
         </w:tc>
@@ -6148,183 +5215,12 @@
                 <w:lang w:val="it-IT" w:eastAsia="it-IT"/>
               </w:rPr>
             </w:pPr>
-            <w:proofErr w:type="spellStart"/>
             <w:r>
               <w:rPr>
                 <w:color w:val="000000"/>
                 <w:lang w:val="it-IT" w:eastAsia="it-IT"/>
               </w:rPr>
               <w:t>Mesothelioma</w:t>
-            </w:r>
-            <w:proofErr w:type="spellEnd"/>
-          </w:p>
-        </w:tc>
-      </w:tr>
-      <w:tr>
-        <w:trPr>
-          <w:trHeight w:val="300"/>
-        </w:trPr>
-        <w:tc>
-          <w:tcPr>
-            <w:tcW w:w="960" w:type="dxa"/>
-            <w:tcBorders>
-              <w:top w:val="nil"/>
-              <w:left w:val="nil"/>
-              <w:bottom w:val="nil"/>
-              <w:right w:val="nil"/>
-            </w:tcBorders>
-            <w:noWrap/>
-            <w:vAlign w:val="bottom"/>
-          </w:tcPr>
-          <w:p>
-            <w:pPr>
-              <w:spacing w:after="0" w:line="240" w:lineRule="auto"/>
-              <w:rPr>
-                <w:color w:val="000000"/>
-                <w:lang w:val="it-IT" w:eastAsia="it-IT"/>
-              </w:rPr>
-            </w:pPr>
-            <w:r>
-              <w:rPr>
-                <w:color w:val="000000"/>
-                <w:lang w:val="it-IT" w:eastAsia="it-IT"/>
-              </w:rPr>
-              <w:t>OV</w:t>
-            </w:r>
-          </w:p>
-        </w:tc>
-        <w:tc>
-          <w:tcPr>
-            <w:tcW w:w="6580" w:type="dxa"/>
-            <w:tcBorders>
-              <w:top w:val="nil"/>
-              <w:left w:val="nil"/>
-              <w:bottom w:val="nil"/>
-              <w:right w:val="nil"/>
-            </w:tcBorders>
-            <w:noWrap/>
-            <w:vAlign w:val="bottom"/>
-          </w:tcPr>
-          <w:p>
-            <w:pPr>
-              <w:spacing w:after="0" w:line="240" w:lineRule="auto"/>
-              <w:rPr>
-                <w:color w:val="000000"/>
-                <w:lang w:val="it-IT" w:eastAsia="it-IT"/>
-              </w:rPr>
-            </w:pPr>
-            <w:proofErr w:type="spellStart"/>
-            <w:r>
-              <w:rPr>
-                <w:color w:val="000000"/>
-                <w:lang w:val="it-IT" w:eastAsia="it-IT"/>
-              </w:rPr>
-              <w:t>Ovarian</w:t>
-            </w:r>
-            <w:proofErr w:type="spellEnd"/>
-            <w:r>
-              <w:rPr>
-                <w:color w:val="000000"/>
-                <w:lang w:val="it-IT" w:eastAsia="it-IT"/>
-              </w:rPr>
-              <w:t xml:space="preserve"> </w:t>
-            </w:r>
-            <w:proofErr w:type="spellStart"/>
-            <w:r>
-              <w:rPr>
-                <w:color w:val="000000"/>
-                <w:lang w:val="it-IT" w:eastAsia="it-IT"/>
-              </w:rPr>
-              <w:t>serous</w:t>
-            </w:r>
-            <w:proofErr w:type="spellEnd"/>
-            <w:r>
-              <w:rPr>
-                <w:color w:val="000000"/>
-                <w:lang w:val="it-IT" w:eastAsia="it-IT"/>
-              </w:rPr>
-              <w:t xml:space="preserve"> </w:t>
-            </w:r>
-            <w:proofErr w:type="spellStart"/>
-            <w:r>
-              <w:rPr>
-                <w:color w:val="000000"/>
-                <w:lang w:val="it-IT" w:eastAsia="it-IT"/>
-              </w:rPr>
-              <w:t>cystadenocarcinoma</w:t>
-            </w:r>
-            <w:proofErr w:type="spellEnd"/>
-          </w:p>
-        </w:tc>
-      </w:tr>
-      <w:tr>
-        <w:trPr>
-          <w:trHeight w:val="300"/>
-        </w:trPr>
-        <w:tc>
-          <w:tcPr>
-            <w:tcW w:w="960" w:type="dxa"/>
-            <w:tcBorders>
-              <w:top w:val="nil"/>
-              <w:left w:val="nil"/>
-              <w:bottom w:val="nil"/>
-              <w:right w:val="nil"/>
-            </w:tcBorders>
-            <w:noWrap/>
-            <w:vAlign w:val="bottom"/>
-          </w:tcPr>
-          <w:p>
-            <w:pPr>
-              <w:spacing w:after="0" w:line="240" w:lineRule="auto"/>
-              <w:rPr>
-                <w:color w:val="000000"/>
-                <w:lang w:val="it-IT" w:eastAsia="it-IT"/>
-              </w:rPr>
-            </w:pPr>
-            <w:r>
-              <w:rPr>
-                <w:color w:val="000000"/>
-                <w:lang w:val="it-IT" w:eastAsia="it-IT"/>
-              </w:rPr>
-              <w:t>PAAD</w:t>
-            </w:r>
-          </w:p>
-        </w:tc>
-        <w:tc>
-          <w:tcPr>
-            <w:tcW w:w="6580" w:type="dxa"/>
-            <w:tcBorders>
-              <w:top w:val="nil"/>
-              <w:left w:val="nil"/>
-              <w:bottom w:val="nil"/>
-              <w:right w:val="nil"/>
-            </w:tcBorders>
-            <w:noWrap/>
-            <w:vAlign w:val="bottom"/>
-          </w:tcPr>
-          <w:p>
-            <w:pPr>
-              <w:spacing w:after="0" w:line="240" w:lineRule="auto"/>
-              <w:rPr>
-                <w:color w:val="000000"/>
-                <w:lang w:val="it-IT" w:eastAsia="it-IT"/>
-              </w:rPr>
-            </w:pPr>
-            <w:proofErr w:type="spellStart"/>
-            <w:r>
-              <w:rPr>
-                <w:color w:val="000000"/>
-                <w:lang w:val="it-IT" w:eastAsia="it-IT"/>
-              </w:rPr>
-              <w:t>Pancreatic</w:t>
-            </w:r>
-            <w:proofErr w:type="spellEnd"/>
-            <w:r>
-              <w:rPr>
-                <w:color w:val="000000"/>
-                <w:lang w:val="it-IT" w:eastAsia="it-IT"/>
-              </w:rPr>
-              <w:t xml:space="preserve"> adenocarcinoma</w:t>
             </w:r>
           </w:p>
         </w:tc>
@@ -6358,6 +5254,132 @@
                 <w:color w:val="000000"/>
                 <w:lang w:val="it-IT" w:eastAsia="it-IT"/>
               </w:rPr>
+              <w:t>OV</w:t>
+            </w:r>
+          </w:p>
+        </w:tc>
+        <w:tc>
+          <w:tcPr>
+            <w:tcW w:w="6580" w:type="dxa"/>
+            <w:tcBorders>
+              <w:top w:val="nil"/>
+              <w:left w:val="nil"/>
+              <w:bottom w:val="nil"/>
+              <w:right w:val="nil"/>
+            </w:tcBorders>
+            <w:noWrap/>
+            <w:vAlign w:val="bottom"/>
+          </w:tcPr>
+          <w:p>
+            <w:pPr>
+              <w:spacing w:after="0" w:line="240" w:lineRule="auto"/>
+              <w:rPr>
+                <w:color w:val="000000"/>
+                <w:lang w:val="it-IT" w:eastAsia="it-IT"/>
+              </w:rPr>
+            </w:pPr>
+            <w:r>
+              <w:rPr>
+                <w:color w:val="000000"/>
+                <w:lang w:val="it-IT" w:eastAsia="it-IT"/>
+              </w:rPr>
+              <w:t>Ovarian serous cystadenocarcinoma</w:t>
+            </w:r>
+          </w:p>
+        </w:tc>
+      </w:tr>
+      <w:tr>
+        <w:trPr>
+          <w:trHeight w:val="300"/>
+        </w:trPr>
+        <w:tc>
+          <w:tcPr>
+            <w:tcW w:w="960" w:type="dxa"/>
+            <w:tcBorders>
+              <w:top w:val="nil"/>
+              <w:left w:val="nil"/>
+              <w:bottom w:val="nil"/>
+              <w:right w:val="nil"/>
+            </w:tcBorders>
+            <w:noWrap/>
+            <w:vAlign w:val="bottom"/>
+          </w:tcPr>
+          <w:p>
+            <w:pPr>
+              <w:spacing w:after="0" w:line="240" w:lineRule="auto"/>
+              <w:rPr>
+                <w:color w:val="000000"/>
+                <w:lang w:val="it-IT" w:eastAsia="it-IT"/>
+              </w:rPr>
+            </w:pPr>
+            <w:r>
+              <w:rPr>
+                <w:color w:val="000000"/>
+                <w:lang w:val="it-IT" w:eastAsia="it-IT"/>
+              </w:rPr>
+              <w:t>PAAD</w:t>
+            </w:r>
+          </w:p>
+        </w:tc>
+        <w:tc>
+          <w:tcPr>
+            <w:tcW w:w="6580" w:type="dxa"/>
+            <w:tcBorders>
+              <w:top w:val="nil"/>
+              <w:left w:val="nil"/>
+              <w:bottom w:val="nil"/>
+              <w:right w:val="nil"/>
+            </w:tcBorders>
+            <w:noWrap/>
+            <w:vAlign w:val="bottom"/>
+          </w:tcPr>
+          <w:p>
+            <w:pPr>
+              <w:spacing w:after="0" w:line="240" w:lineRule="auto"/>
+              <w:rPr>
+                <w:color w:val="000000"/>
+                <w:lang w:val="it-IT" w:eastAsia="it-IT"/>
+              </w:rPr>
+            </w:pPr>
+            <w:r>
+              <w:rPr>
+                <w:color w:val="000000"/>
+                <w:lang w:val="it-IT" w:eastAsia="it-IT"/>
+              </w:rPr>
+              <w:t>Pancreatic adenocarcinoma</w:t>
+            </w:r>
+          </w:p>
+        </w:tc>
+      </w:tr>
+      <w:tr>
+        <w:trPr>
+          <w:trHeight w:val="300"/>
+        </w:trPr>
+        <w:tc>
+          <w:tcPr>
+            <w:tcW w:w="960" w:type="dxa"/>
+            <w:tcBorders>
+              <w:top w:val="nil"/>
+              <w:left w:val="nil"/>
+              <w:bottom w:val="nil"/>
+              <w:right w:val="nil"/>
+            </w:tcBorders>
+            <w:noWrap/>
+            <w:vAlign w:val="bottom"/>
+          </w:tcPr>
+          <w:p>
+            <w:pPr>
+              <w:spacing w:after="0" w:line="240" w:lineRule="auto"/>
+              <w:rPr>
+                <w:color w:val="000000"/>
+                <w:lang w:val="it-IT" w:eastAsia="it-IT"/>
+              </w:rPr>
+            </w:pPr>
+            <w:r>
+              <w:rPr>
+                <w:color w:val="000000"/>
+                <w:lang w:val="it-IT" w:eastAsia="it-IT"/>
+              </w:rPr>
               <w:t>PCPG</w:t>
             </w:r>
           </w:p>
@@ -6382,31 +5404,13 @@
                 <w:lang w:val="it-IT" w:eastAsia="it-IT"/>
               </w:rPr>
             </w:pPr>
-            <w:proofErr w:type="spellStart"/>
             <w:r>
               <w:rPr>
                 <w:color w:val="000000"/>
                 <w:lang w:val="it-IT" w:eastAsia="it-IT"/>
               </w:rPr>
-              <w:t>Pheochromocytoma</w:t>
+              <w:t>Pheochromocytoma and Paraganglioma</w:t>
             </w:r>
-            <w:proofErr w:type="spellEnd"/>
-            <w:r>
-              <w:rPr>
-                <w:color w:val="000000"/>
-                <w:lang w:val="it-IT" w:eastAsia="it-IT"/>
-              </w:rPr>
-              <w:t xml:space="preserve"> and </w:t>
-            </w:r>
-            <w:proofErr w:type="spellStart"/>
-            <w:r>
-              <w:rPr>
-                <w:color w:val="000000"/>
-                <w:lang w:val="it-IT" w:eastAsia="it-IT"/>
-              </w:rPr>
-              <w:t>Paraganglioma</w:t>
-            </w:r>
-            <w:proofErr w:type="spellEnd"/>
           </w:p>
         </w:tc>
       </w:tr>
@@ -6526,21 +5530,12 @@
                 <w:lang w:val="it-IT" w:eastAsia="it-IT"/>
               </w:rPr>
             </w:pPr>
-            <w:proofErr w:type="spellStart"/>
             <w:r>
               <w:rPr>
                 <w:color w:val="000000"/>
                 <w:lang w:val="it-IT" w:eastAsia="it-IT"/>
               </w:rPr>
-              <w:t>Rectum</w:t>
-            </w:r>
-            <w:proofErr w:type="spellEnd"/>
-            <w:r>
-              <w:rPr>
-                <w:color w:val="000000"/>
-                <w:lang w:val="it-IT" w:eastAsia="it-IT"/>
-              </w:rPr>
-              <w:t xml:space="preserve"> adenocarcinoma</w:t>
+              <w:t>Rectum adenocarcinoma</w:t>
             </w:r>
           </w:p>
         </w:tc>
@@ -6661,37 +5656,12 @@
                 <w:lang w:val="it-IT" w:eastAsia="it-IT"/>
               </w:rPr>
             </w:pPr>
-            <w:proofErr w:type="spellStart"/>
             <w:r>
               <w:rPr>
                 <w:color w:val="000000"/>
                 <w:lang w:val="it-IT" w:eastAsia="it-IT"/>
               </w:rPr>
-              <w:t>Skin</w:t>
-            </w:r>
-            <w:proofErr w:type="spellEnd"/>
-            <w:r>
-              <w:rPr>
-                <w:color w:val="000000"/>
-                <w:lang w:val="it-IT" w:eastAsia="it-IT"/>
-              </w:rPr>
-              <w:t xml:space="preserve"> </w:t>
-            </w:r>
-            <w:proofErr w:type="spellStart"/>
-            <w:r>
-              <w:rPr>
-                <w:color w:val="000000"/>
-                <w:lang w:val="it-IT" w:eastAsia="it-IT"/>
-              </w:rPr>
-              <w:t>Cutaneous</w:t>
-            </w:r>
-            <w:proofErr w:type="spellEnd"/>
-            <w:r>
-              <w:rPr>
-                <w:color w:val="000000"/>
-                <w:lang w:val="it-IT" w:eastAsia="it-IT"/>
-              </w:rPr>
-              <w:t xml:space="preserve"> Melanoma</w:t>
+              <w:t>Skin Cutaneous Melanoma</w:t>
             </w:r>
           </w:p>
         </w:tc>
@@ -6749,21 +5719,12 @@
                 <w:lang w:val="it-IT" w:eastAsia="it-IT"/>
               </w:rPr>
             </w:pPr>
-            <w:proofErr w:type="spellStart"/>
             <w:r>
               <w:rPr>
                 <w:color w:val="000000"/>
                 <w:lang w:val="it-IT" w:eastAsia="it-IT"/>
               </w:rPr>
-              <w:t>Stomach</w:t>
-            </w:r>
-            <w:proofErr w:type="spellEnd"/>
-            <w:r>
-              <w:rPr>
-                <w:color w:val="000000"/>
-                <w:lang w:val="it-IT" w:eastAsia="it-IT"/>
-              </w:rPr>
-              <w:t xml:space="preserve"> adenocarcinoma</w:t>
+              <w:t>Stomach adenocarcinoma</w:t>
             </w:r>
           </w:p>
         </w:tc>
@@ -6821,118 +5782,12 @@
                 <w:lang w:val="it-IT" w:eastAsia="it-IT"/>
               </w:rPr>
             </w:pPr>
-            <w:proofErr w:type="spellStart"/>
             <w:r>
               <w:rPr>
                 <w:color w:val="000000"/>
                 <w:lang w:val="it-IT" w:eastAsia="it-IT"/>
               </w:rPr>
-              <w:t>Testicular</w:t>
-            </w:r>
-            <w:proofErr w:type="spellEnd"/>
-            <w:r>
-              <w:rPr>
-                <w:color w:val="000000"/>
-                <w:lang w:val="it-IT" w:eastAsia="it-IT"/>
-              </w:rPr>
-              <w:t xml:space="preserve"> </w:t>
-            </w:r>
-            <w:proofErr w:type="spellStart"/>
-            <w:r>
-              <w:rPr>
-                <w:color w:val="000000"/>
-                <w:lang w:val="it-IT" w:eastAsia="it-IT"/>
-              </w:rPr>
-              <w:t>Germ</w:t>
-            </w:r>
-            <w:proofErr w:type="spellEnd"/>
-            <w:r>
-              <w:rPr>
-                <w:color w:val="000000"/>
-                <w:lang w:val="it-IT" w:eastAsia="it-IT"/>
-              </w:rPr>
-              <w:t xml:space="preserve"> Cell </w:t>
-            </w:r>
-            <w:proofErr w:type="spellStart"/>
-            <w:r>
-              <w:rPr>
-                <w:color w:val="000000"/>
-                <w:lang w:val="it-IT" w:eastAsia="it-IT"/>
-              </w:rPr>
-              <w:t>Tumors</w:t>
-            </w:r>
-            <w:proofErr w:type="spellEnd"/>
-          </w:p>
-        </w:tc>
-      </w:tr>
-      <w:tr>
-        <w:trPr>
-          <w:trHeight w:val="300"/>
-        </w:trPr>
-        <w:tc>
-          <w:tcPr>
-            <w:tcW w:w="960" w:type="dxa"/>
-            <w:tcBorders>
-              <w:top w:val="nil"/>
-              <w:left w:val="nil"/>
-              <w:bottom w:val="nil"/>
-              <w:right w:val="nil"/>
-            </w:tcBorders>
-            <w:noWrap/>
-            <w:vAlign w:val="bottom"/>
-          </w:tcPr>
-          <w:p>
-            <w:pPr>
-              <w:spacing w:after="0" w:line="240" w:lineRule="auto"/>
-              <w:rPr>
-                <w:color w:val="000000"/>
-                <w:lang w:val="it-IT" w:eastAsia="it-IT"/>
-              </w:rPr>
-            </w:pPr>
-            <w:r>
-              <w:rPr>
-                <w:color w:val="000000"/>
-                <w:lang w:val="it-IT" w:eastAsia="it-IT"/>
-              </w:rPr>
-              <w:t>THCA</w:t>
-            </w:r>
-          </w:p>
-        </w:tc>
-        <w:tc>
-          <w:tcPr>
-            <w:tcW w:w="6580" w:type="dxa"/>
-            <w:tcBorders>
-              <w:top w:val="nil"/>
-              <w:left w:val="nil"/>
-              <w:bottom w:val="nil"/>
-              <w:right w:val="nil"/>
-            </w:tcBorders>
-            <w:noWrap/>
-            <w:vAlign w:val="bottom"/>
-          </w:tcPr>
-          <w:p>
-            <w:pPr>
-              <w:spacing w:after="0" w:line="240" w:lineRule="auto"/>
-              <w:rPr>
-                <w:color w:val="000000"/>
-                <w:lang w:val="it-IT" w:eastAsia="it-IT"/>
-              </w:rPr>
-            </w:pPr>
-            <w:proofErr w:type="spellStart"/>
-            <w:r>
-              <w:rPr>
-                <w:color w:val="000000"/>
-                <w:lang w:val="it-IT" w:eastAsia="it-IT"/>
-              </w:rPr>
-              <w:t>Thyroid</w:t>
-            </w:r>
-            <w:proofErr w:type="spellEnd"/>
-            <w:r>
-              <w:rPr>
-                <w:color w:val="000000"/>
-                <w:lang w:val="it-IT" w:eastAsia="it-IT"/>
-              </w:rPr>
-              <w:t xml:space="preserve"> carcinoma</w:t>
+              <w:t>Testicular Germ Cell Tumors</w:t>
             </w:r>
           </w:p>
         </w:tc>
@@ -6966,7 +5821,7 @@
                 <w:color w:val="000000"/>
                 <w:lang w:val="it-IT" w:eastAsia="it-IT"/>
               </w:rPr>
-              <w:t>THYM</w:t>
+              <w:t>THCA</w:t>
             </w:r>
           </w:p>
         </w:tc>
@@ -6990,93 +5845,12 @@
                 <w:lang w:val="it-IT" w:eastAsia="it-IT"/>
               </w:rPr>
             </w:pPr>
-            <w:proofErr w:type="spellStart"/>
             <w:r>
               <w:rPr>
                 <w:color w:val="000000"/>
                 <w:lang w:val="it-IT" w:eastAsia="it-IT"/>
               </w:rPr>
-              <w:t>Thymoma</w:t>
-            </w:r>
-            <w:proofErr w:type="spellEnd"/>
-          </w:p>
-        </w:tc>
-      </w:tr>
-      <w:tr>
-        <w:trPr>
-          <w:trHeight w:val="300"/>
-        </w:trPr>
-        <w:tc>
-          <w:tcPr>
-            <w:tcW w:w="960" w:type="dxa"/>
-            <w:tcBorders>
-              <w:top w:val="nil"/>
-              <w:left w:val="nil"/>
-              <w:bottom w:val="nil"/>
-              <w:right w:val="nil"/>
-            </w:tcBorders>
-            <w:noWrap/>
-            <w:vAlign w:val="bottom"/>
-          </w:tcPr>
-          <w:p>
-            <w:pPr>
-              <w:spacing w:after="0" w:line="240" w:lineRule="auto"/>
-              <w:rPr>
-                <w:color w:val="000000"/>
-                <w:lang w:val="it-IT" w:eastAsia="it-IT"/>
-              </w:rPr>
-            </w:pPr>
-            <w:r>
-              <w:rPr>
-                <w:color w:val="000000"/>
-                <w:lang w:val="it-IT" w:eastAsia="it-IT"/>
-              </w:rPr>
-              <w:t>UCEC</w:t>
-            </w:r>
-          </w:p>
-        </w:tc>
-        <w:tc>
-          <w:tcPr>
-            <w:tcW w:w="6580" w:type="dxa"/>
-            <w:tcBorders>
-              <w:top w:val="nil"/>
-              <w:left w:val="nil"/>
-              <w:bottom w:val="nil"/>
-              <w:right w:val="nil"/>
-            </w:tcBorders>
-            <w:noWrap/>
-            <w:vAlign w:val="bottom"/>
-          </w:tcPr>
-          <w:p>
-            <w:pPr>
-              <w:spacing w:after="0" w:line="240" w:lineRule="auto"/>
-              <w:rPr>
-                <w:color w:val="000000"/>
-                <w:lang w:val="it-IT" w:eastAsia="it-IT"/>
-              </w:rPr>
-            </w:pPr>
-            <w:r>
-              <w:rPr>
-                <w:color w:val="000000"/>
-                <w:lang w:val="it-IT" w:eastAsia="it-IT"/>
-              </w:rPr>
-              <w:t xml:space="preserve">Uterine Corpus </w:t>
-            </w:r>
-            <w:proofErr w:type="spellStart"/>
-            <w:r>
-              <w:rPr>
-                <w:color w:val="000000"/>
-                <w:lang w:val="it-IT" w:eastAsia="it-IT"/>
-              </w:rPr>
-              <w:t>Endometrial</w:t>
-            </w:r>
-            <w:proofErr w:type="spellEnd"/>
-            <w:r>
-              <w:rPr>
-                <w:color w:val="000000"/>
-                <w:lang w:val="it-IT" w:eastAsia="it-IT"/>
-              </w:rPr>
-              <w:t xml:space="preserve"> Carcinoma</w:t>
+              <w:t>Thyroid carcinoma</w:t>
             </w:r>
           </w:p>
         </w:tc>
@@ -7110,7 +5884,7 @@
                 <w:color w:val="000000"/>
                 <w:lang w:val="it-IT" w:eastAsia="it-IT"/>
               </w:rPr>
-              <w:t>UCS</w:t>
+              <w:t>THYM</w:t>
             </w:r>
           </w:p>
         </w:tc>
@@ -7139,17 +5913,8 @@
                 <w:color w:val="000000"/>
                 <w:lang w:val="it-IT" w:eastAsia="it-IT"/>
               </w:rPr>
-              <w:t xml:space="preserve">Uterine </w:t>
+              <w:t>Thymoma</w:t>
             </w:r>
-            <w:proofErr w:type="spellStart"/>
-            <w:r>
-              <w:rPr>
-                <w:color w:val="000000"/>
-                <w:lang w:val="it-IT" w:eastAsia="it-IT"/>
-              </w:rPr>
-              <w:t>Carcinosarcoma</w:t>
-            </w:r>
-            <w:proofErr w:type="spellEnd"/>
           </w:p>
         </w:tc>
       </w:tr>
@@ -7182,6 +5947,132 @@
                 <w:color w:val="000000"/>
                 <w:lang w:val="it-IT" w:eastAsia="it-IT"/>
               </w:rPr>
+              <w:t>UCEC</w:t>
+            </w:r>
+          </w:p>
+        </w:tc>
+        <w:tc>
+          <w:tcPr>
+            <w:tcW w:w="6580" w:type="dxa"/>
+            <w:tcBorders>
+              <w:top w:val="nil"/>
+              <w:left w:val="nil"/>
+              <w:bottom w:val="nil"/>
+              <w:right w:val="nil"/>
+            </w:tcBorders>
+            <w:noWrap/>
+            <w:vAlign w:val="bottom"/>
+          </w:tcPr>
+          <w:p>
+            <w:pPr>
+              <w:spacing w:after="0" w:line="240" w:lineRule="auto"/>
+              <w:rPr>
+                <w:color w:val="000000"/>
+                <w:lang w:val="it-IT" w:eastAsia="it-IT"/>
+              </w:rPr>
+            </w:pPr>
+            <w:r>
+              <w:rPr>
+                <w:color w:val="000000"/>
+                <w:lang w:val="it-IT" w:eastAsia="it-IT"/>
+              </w:rPr>
+              <w:t>Uterine Corpus Endometrial Carcinoma</w:t>
+            </w:r>
+          </w:p>
+        </w:tc>
+      </w:tr>
+      <w:tr>
+        <w:trPr>
+          <w:trHeight w:val="300"/>
+        </w:trPr>
+        <w:tc>
+          <w:tcPr>
+            <w:tcW w:w="960" w:type="dxa"/>
+            <w:tcBorders>
+              <w:top w:val="nil"/>
+              <w:left w:val="nil"/>
+              <w:bottom w:val="nil"/>
+              <w:right w:val="nil"/>
+            </w:tcBorders>
+            <w:noWrap/>
+            <w:vAlign w:val="bottom"/>
+          </w:tcPr>
+          <w:p>
+            <w:pPr>
+              <w:spacing w:after="0" w:line="240" w:lineRule="auto"/>
+              <w:rPr>
+                <w:color w:val="000000"/>
+                <w:lang w:val="it-IT" w:eastAsia="it-IT"/>
+              </w:rPr>
+            </w:pPr>
+            <w:r>
+              <w:rPr>
+                <w:color w:val="000000"/>
+                <w:lang w:val="it-IT" w:eastAsia="it-IT"/>
+              </w:rPr>
+              <w:t>UCS</w:t>
+            </w:r>
+          </w:p>
+        </w:tc>
+        <w:tc>
+          <w:tcPr>
+            <w:tcW w:w="6580" w:type="dxa"/>
+            <w:tcBorders>
+              <w:top w:val="nil"/>
+              <w:left w:val="nil"/>
+              <w:bottom w:val="nil"/>
+              <w:right w:val="nil"/>
+            </w:tcBorders>
+            <w:noWrap/>
+            <w:vAlign w:val="bottom"/>
+          </w:tcPr>
+          <w:p>
+            <w:pPr>
+              <w:spacing w:after="0" w:line="240" w:lineRule="auto"/>
+              <w:rPr>
+                <w:color w:val="000000"/>
+                <w:lang w:val="it-IT" w:eastAsia="it-IT"/>
+              </w:rPr>
+            </w:pPr>
+            <w:r>
+              <w:rPr>
+                <w:color w:val="000000"/>
+                <w:lang w:val="it-IT" w:eastAsia="it-IT"/>
+              </w:rPr>
+              <w:t>Uterine Carcinosarcoma</w:t>
+            </w:r>
+          </w:p>
+        </w:tc>
+      </w:tr>
+      <w:tr>
+        <w:trPr>
+          <w:trHeight w:val="300"/>
+        </w:trPr>
+        <w:tc>
+          <w:tcPr>
+            <w:tcW w:w="960" w:type="dxa"/>
+            <w:tcBorders>
+              <w:top w:val="nil"/>
+              <w:left w:val="nil"/>
+              <w:bottom w:val="nil"/>
+              <w:right w:val="nil"/>
+            </w:tcBorders>
+            <w:noWrap/>
+            <w:vAlign w:val="bottom"/>
+          </w:tcPr>
+          <w:p>
+            <w:pPr>
+              <w:spacing w:after="0" w:line="240" w:lineRule="auto"/>
+              <w:rPr>
+                <w:color w:val="000000"/>
+                <w:lang w:val="it-IT" w:eastAsia="it-IT"/>
+              </w:rPr>
+            </w:pPr>
+            <w:r>
+              <w:rPr>
+                <w:color w:val="000000"/>
+                <w:lang w:val="it-IT" w:eastAsia="it-IT"/>
+              </w:rPr>
               <w:t>UVM</w:t>
             </w:r>
           </w:p>
@@ -7206,21 +6097,12 @@
                 <w:lang w:val="it-IT" w:eastAsia="it-IT"/>
               </w:rPr>
             </w:pPr>
-            <w:proofErr w:type="spellStart"/>
             <w:r>
               <w:rPr>
                 <w:color w:val="000000"/>
                 <w:lang w:val="it-IT" w:eastAsia="it-IT"/>
               </w:rPr>
-              <w:t>Uveal</w:t>
-            </w:r>
-            <w:proofErr w:type="spellEnd"/>
-            <w:r>
-              <w:rPr>
-                <w:color w:val="000000"/>
-                <w:lang w:val="it-IT" w:eastAsia="it-IT"/>
-              </w:rPr>
-              <w:t xml:space="preserve"> Melanoma</w:t>
+              <w:t>Uveal Melanoma</w:t>
             </w:r>
           </w:p>
         </w:tc>
@@ -7307,7 +6189,7 @@
         <w:noProof/>
         <w:lang w:val="it-IT"/>
       </w:rPr>
-      <w:t>1</w:t>
+      <w:t>5</w:t>
     </w:r>
     <w:r>
       <w:rPr>
@@ -7377,12 +6259,6 @@
       <w:gridCol w:w="6923"/>
     </w:tblGrid>
     <w:tr>
-      <w:tblPrEx>
-        <w:tblCellMar>
-          <w:top w:w="0" w:type="dxa"/>
-          <w:bottom w:w="0" w:type="dxa"/>
-        </w:tblCellMar>
-      </w:tblPrEx>
       <w:trPr>
         <w:trHeight w:val="535"/>
       </w:trPr>
@@ -7406,7 +6282,6 @@
               <w:lang w:val="en-US"/>
             </w:rPr>
           </w:pPr>
-          <w:proofErr w:type="spellStart"/>
           <w:r>
             <w:rPr>
               <w:rFonts w:ascii="Times New Roman" w:hAnsi="Times New Roman"/>
@@ -7414,17 +6289,7 @@
               <w:sz w:val="20"/>
               <w:lang w:val="en-US"/>
             </w:rPr>
-            <w:t>OpenGDC</w:t>
-          </w:r>
-          <w:proofErr w:type="spellEnd"/>
-          <w:r>
-            <w:rPr>
-              <w:rFonts w:ascii="Times New Roman" w:hAnsi="Times New Roman"/>
-              <w:b/>
-              <w:sz w:val="20"/>
-              <w:lang w:val="en-US"/>
-            </w:rPr>
-            <w:t>: promoting data standardization in the Life Sciences.                        A concrete effort toward the harmonization of clinical and genomic cancer data</w:t>
+            <w:t>OpenGDC: promoting data standardization in the Life Sciences.                        A concrete effort toward the harmonization of clinical and genomic cancer data</w:t>
           </w:r>
         </w:p>
       </w:tc>
@@ -13914,7 +12779,7 @@
 </file>
 
 <file path=customXml/itemProps1.xml><?xml version="1.0" encoding="utf-8"?>
-<ds:datastoreItem xmlns:ds="http://schemas.openxmlformats.org/officeDocument/2006/customXml" ds:itemID="{EAB1E85E-C335-C342-9F61-FB7710376C55}">
+<ds:datastoreItem xmlns:ds="http://schemas.openxmlformats.org/officeDocument/2006/customXml" ds:itemID="{031A32FD-411D-5144-93A3-D2F7FA743080}">
   <ds:schemaRefs>
     <ds:schemaRef ds:uri="http://schemas.openxmlformats.org/officeDocument/2006/bibliography"/>
   </ds:schemaRefs>

</xml_diff>

<commit_message>
README and User Guide updates
</commit_message>
<xml_diff>
--- a/tool/package/OpenGDC_User_Guide.docx
+++ b/tool/package/OpenGDC_User_Guide.docx
@@ -44,6 +44,7 @@
                 <w:lang w:val="en-US"/>
               </w:rPr>
             </w:pPr>
+            <w:proofErr w:type="spellStart"/>
             <w:r>
               <w:rPr>
                 <w:rFonts w:ascii="Times New Roman" w:hAnsi="Times New Roman"/>
@@ -54,6 +55,7 @@
               </w:rPr>
               <w:t>OpenGDC</w:t>
             </w:r>
+            <w:proofErr w:type="spellEnd"/>
           </w:p>
         </w:tc>
       </w:tr>
@@ -166,8 +168,9 @@
                 <w:szCs w:val="24"/>
                 <w:lang w:val="it-IT" w:eastAsia="it-IT"/>
               </w:rPr>
-              <w:t xml:space="preserve">Anna Bernasconi, Arif Canakoglu, </w:t>
+              <w:t xml:space="preserve">Anna </w:t>
             </w:r>
+            <w:proofErr w:type="spellStart"/>
             <w:r>
               <w:rPr>
                 <w:rFonts w:ascii="Times New Roman" w:hAnsi="Times New Roman"/>
@@ -175,6 +178,65 @@
                 <w:szCs w:val="24"/>
                 <w:lang w:val="it-IT" w:eastAsia="it-IT"/>
               </w:rPr>
+              <w:t>Bernasconi</w:t>
+            </w:r>
+            <w:proofErr w:type="spellEnd"/>
+            <w:r>
+              <w:rPr>
+                <w:rFonts w:ascii="Times New Roman" w:hAnsi="Times New Roman"/>
+                <w:sz w:val="28"/>
+                <w:szCs w:val="24"/>
+                <w:lang w:val="it-IT" w:eastAsia="it-IT"/>
+              </w:rPr>
+              <w:t xml:space="preserve">, </w:t>
+            </w:r>
+            <w:proofErr w:type="spellStart"/>
+            <w:r>
+              <w:rPr>
+                <w:rFonts w:ascii="Times New Roman" w:hAnsi="Times New Roman"/>
+                <w:sz w:val="28"/>
+                <w:szCs w:val="24"/>
+                <w:lang w:val="it-IT" w:eastAsia="it-IT"/>
+              </w:rPr>
+              <w:t>Arif</w:t>
+            </w:r>
+            <w:proofErr w:type="spellEnd"/>
+            <w:r>
+              <w:rPr>
+                <w:rFonts w:ascii="Times New Roman" w:hAnsi="Times New Roman"/>
+                <w:sz w:val="28"/>
+                <w:szCs w:val="24"/>
+                <w:lang w:val="it-IT" w:eastAsia="it-IT"/>
+              </w:rPr>
+              <w:t xml:space="preserve"> </w:t>
+            </w:r>
+            <w:proofErr w:type="spellStart"/>
+            <w:r>
+              <w:rPr>
+                <w:rFonts w:ascii="Times New Roman" w:hAnsi="Times New Roman"/>
+                <w:sz w:val="28"/>
+                <w:szCs w:val="24"/>
+                <w:lang w:val="it-IT" w:eastAsia="it-IT"/>
+              </w:rPr>
+              <w:t>Canakoglu</w:t>
+            </w:r>
+            <w:proofErr w:type="spellEnd"/>
+            <w:r>
+              <w:rPr>
+                <w:rFonts w:ascii="Times New Roman" w:hAnsi="Times New Roman"/>
+                <w:sz w:val="28"/>
+                <w:szCs w:val="24"/>
+                <w:lang w:val="it-IT" w:eastAsia="it-IT"/>
+              </w:rPr>
+              <w:t xml:space="preserve">, </w:t>
+            </w:r>
+            <w:r>
+              <w:rPr>
+                <w:rFonts w:ascii="Times New Roman" w:hAnsi="Times New Roman"/>
+                <w:sz w:val="28"/>
+                <w:szCs w:val="24"/>
+                <w:lang w:val="it-IT" w:eastAsia="it-IT"/>
+              </w:rPr>
               <w:t xml:space="preserve">Stefano Ceri, </w:t>
             </w:r>
             <w:r>
@@ -193,8 +255,9 @@
                 <w:szCs w:val="24"/>
                 <w:lang w:val="it-IT" w:eastAsia="it-IT"/>
               </w:rPr>
-              <w:t>Marco Masseroli</w:t>
+              <w:t xml:space="preserve">Marco </w:t>
             </w:r>
+            <w:proofErr w:type="spellStart"/>
             <w:r>
               <w:rPr>
                 <w:rFonts w:ascii="Times New Roman" w:hAnsi="Times New Roman"/>
@@ -202,8 +265,49 @@
                 <w:szCs w:val="24"/>
                 <w:lang w:val="it-IT" w:eastAsia="it-IT"/>
               </w:rPr>
-              <w:t>, Emanuel Weitschek</w:t>
+              <w:t>Masseroli</w:t>
             </w:r>
+            <w:proofErr w:type="spellEnd"/>
+            <w:r>
+              <w:rPr>
+                <w:rFonts w:ascii="Times New Roman" w:hAnsi="Times New Roman"/>
+                <w:sz w:val="28"/>
+                <w:szCs w:val="24"/>
+                <w:lang w:val="it-IT" w:eastAsia="it-IT"/>
+              </w:rPr>
+              <w:t xml:space="preserve">, </w:t>
+            </w:r>
+            <w:proofErr w:type="spellStart"/>
+            <w:r>
+              <w:rPr>
+                <w:rFonts w:ascii="Times New Roman" w:hAnsi="Times New Roman"/>
+                <w:sz w:val="28"/>
+                <w:szCs w:val="24"/>
+                <w:lang w:val="it-IT" w:eastAsia="it-IT"/>
+              </w:rPr>
+              <w:t>Emanuel</w:t>
+            </w:r>
+            <w:proofErr w:type="spellEnd"/>
+            <w:r>
+              <w:rPr>
+                <w:rFonts w:ascii="Times New Roman" w:hAnsi="Times New Roman"/>
+                <w:sz w:val="28"/>
+                <w:szCs w:val="24"/>
+                <w:lang w:val="it-IT" w:eastAsia="it-IT"/>
+              </w:rPr>
+              <w:t xml:space="preserve"> </w:t>
+            </w:r>
+            <w:proofErr w:type="spellStart"/>
+            <w:r>
+              <w:rPr>
+                <w:rFonts w:ascii="Times New Roman" w:hAnsi="Times New Roman"/>
+                <w:sz w:val="28"/>
+                <w:szCs w:val="24"/>
+                <w:lang w:val="it-IT" w:eastAsia="it-IT"/>
+              </w:rPr>
+              <w:t>Weitschek</w:t>
+            </w:r>
+            <w:proofErr w:type="spellEnd"/>
           </w:p>
         </w:tc>
       </w:tr>
@@ -487,6 +591,7 @@
           <w:lang w:val="it-IT"/>
         </w:rPr>
       </w:pPr>
+      <w:proofErr w:type="spellStart"/>
       <w:r>
         <w:rPr>
           <w:rFonts w:ascii="Times New Roman" w:hAnsi="Times New Roman"/>
@@ -497,6 +602,7 @@
         </w:rPr>
         <w:t>Contents</w:t>
       </w:r>
+      <w:proofErr w:type="spellEnd"/>
     </w:p>
     <w:p>
       <w:pPr>
@@ -1230,6 +1336,7 @@
         </w:rPr>
         <w:t xml:space="preserve"> want to learn how to use the </w:t>
       </w:r>
+      <w:proofErr w:type="spellStart"/>
       <w:r>
         <w:rPr>
           <w:rFonts w:ascii="Times New Roman" w:hAnsi="Times New Roman" w:cs="Times New Roman"/>
@@ -1238,6 +1345,7 @@
         </w:rPr>
         <w:t>OpenGDC</w:t>
       </w:r>
+      <w:proofErr w:type="spellEnd"/>
       <w:r>
         <w:rPr>
           <w:rFonts w:ascii="Times New Roman" w:hAnsi="Times New Roman" w:cs="Times New Roman"/>
@@ -1285,7 +1393,7 @@
           <w:color w:val="auto"/>
           <w:lang w:val="en-US"/>
         </w:rPr>
-        <w:t xml:space="preserve">BED, CSV, GTF, </w:t>
+        <w:t>BED, CSV, GTF, JSON</w:t>
       </w:r>
       <w:r>
         <w:rPr>
@@ -1294,7 +1402,7 @@
           <w:color w:val="auto"/>
           <w:lang w:val="en-US"/>
         </w:rPr>
-        <w:t xml:space="preserve">and </w:t>
+        <w:t>, and XML</w:t>
       </w:r>
       <w:r>
         <w:rPr>
@@ -1303,7 +1411,7 @@
           <w:color w:val="auto"/>
           <w:lang w:val="en-US"/>
         </w:rPr>
-        <w:t xml:space="preserve">JSON </w:t>
+        <w:t xml:space="preserve"> </w:t>
       </w:r>
       <w:r>
         <w:rPr>
@@ -1380,6 +1488,7 @@
         </w:rPr>
       </w:pPr>
       <w:bookmarkStart w:id="1" w:name="_Toc406249718"/>
+      <w:proofErr w:type="spellStart"/>
       <w:r>
         <w:rPr>
           <w:rFonts w:ascii="Times New Roman" w:hAnsi="Times New Roman"/>
@@ -1388,6 +1497,7 @@
         </w:rPr>
         <w:t>OpenGDC</w:t>
       </w:r>
+      <w:proofErr w:type="spellEnd"/>
       <w:r>
         <w:rPr>
           <w:rFonts w:ascii="Times New Roman" w:hAnsi="Times New Roman"/>
@@ -1455,23 +1565,23 @@
           <w:sz w:val="24"/>
           <w:lang w:val="en-US"/>
         </w:rPr>
-        <w:t xml:space="preserve">BED, CSV, GTF, </w:t>
-      </w:r>
-      <w:r>
-        <w:rPr>
-          <w:rFonts w:ascii="Times New Roman" w:hAnsi="Times New Roman"/>
-          <w:sz w:val="24"/>
-          <w:lang w:val="en-US"/>
-        </w:rPr>
-        <w:t xml:space="preserve">and </w:t>
-      </w:r>
-      <w:r>
-        <w:rPr>
-          <w:rFonts w:ascii="Times New Roman" w:hAnsi="Times New Roman"/>
-          <w:sz w:val="24"/>
-          <w:lang w:val="en-US"/>
-        </w:rPr>
-        <w:t>JSON formats</w:t>
+        <w:t>BED, CSV, GTF, JSON</w:t>
+      </w:r>
+      <w:r>
+        <w:rPr>
+          <w:rFonts w:ascii="Times New Roman" w:hAnsi="Times New Roman"/>
+          <w:sz w:val="24"/>
+          <w:lang w:val="en-US"/>
+        </w:rPr>
+        <w:t>, and XML</w:t>
+      </w:r>
+      <w:r>
+        <w:rPr>
+          <w:rFonts w:ascii="Times New Roman" w:hAnsi="Times New Roman"/>
+          <w:sz w:val="24"/>
+          <w:lang w:val="en-US"/>
+        </w:rPr>
+        <w:t xml:space="preserve"> formats</w:t>
       </w:r>
       <w:r>
         <w:rPr>
@@ -1571,23 +1681,23 @@
           <w:sz w:val="24"/>
           <w:lang w:val="en-US"/>
         </w:rPr>
-        <w:t xml:space="preserve">BED, CSV, GTF, </w:t>
-      </w:r>
-      <w:r>
-        <w:rPr>
-          <w:rFonts w:ascii="Times New Roman" w:hAnsi="Times New Roman"/>
-          <w:sz w:val="24"/>
-          <w:lang w:val="en-US"/>
-        </w:rPr>
-        <w:t xml:space="preserve">and </w:t>
-      </w:r>
-      <w:r>
-        <w:rPr>
-          <w:rFonts w:ascii="Times New Roman" w:hAnsi="Times New Roman"/>
-          <w:sz w:val="24"/>
-          <w:lang w:val="en-US"/>
-        </w:rPr>
-        <w:t>JSON formats</w:t>
+        <w:t>BED, CSV, GTF, JSON</w:t>
+      </w:r>
+      <w:r>
+        <w:rPr>
+          <w:rFonts w:ascii="Times New Roman" w:hAnsi="Times New Roman"/>
+          <w:sz w:val="24"/>
+          <w:lang w:val="en-US"/>
+        </w:rPr>
+        <w:t>, and XML</w:t>
+      </w:r>
+      <w:r>
+        <w:rPr>
+          <w:rFonts w:ascii="Times New Roman" w:hAnsi="Times New Roman"/>
+          <w:sz w:val="24"/>
+          <w:lang w:val="en-US"/>
+        </w:rPr>
+        <w:t xml:space="preserve"> formats</w:t>
       </w:r>
       <w:r>
         <w:rPr>
@@ -1666,6 +1776,7 @@
         </w:rPr>
         <w:t xml:space="preserve">The </w:t>
       </w:r>
+      <w:proofErr w:type="spellStart"/>
       <w:r>
         <w:rPr>
           <w:rFonts w:ascii="Times New Roman" w:hAnsi="Times New Roman" w:cs="Times New Roman"/>
@@ -1674,6 +1785,7 @@
         </w:rPr>
         <w:t>OpenGDC</w:t>
       </w:r>
+      <w:proofErr w:type="spellEnd"/>
       <w:r>
         <w:rPr>
           <w:rFonts w:ascii="Times New Roman" w:hAnsi="Times New Roman" w:cs="Times New Roman"/>
@@ -1795,7 +1907,27 @@
           <w:color w:val="auto"/>
           <w:lang w:val="en-US"/>
         </w:rPr>
-        <w:t>Windows x64 for Windows 64 bit, MacOsX, or Linux</w:t>
+        <w:t xml:space="preserve">Windows x64 for Windows 64 bit, </w:t>
+      </w:r>
+      <w:proofErr w:type="spellStart"/>
+      <w:r>
+        <w:rPr>
+          <w:rStyle w:val="hps"/>
+          <w:rFonts w:ascii="Times New Roman" w:hAnsi="Times New Roman"/>
+          <w:color w:val="auto"/>
+          <w:lang w:val="en-US"/>
+        </w:rPr>
+        <w:t>MacOsX</w:t>
+      </w:r>
+      <w:proofErr w:type="spellEnd"/>
+      <w:r>
+        <w:rPr>
+          <w:rStyle w:val="hps"/>
+          <w:rFonts w:ascii="Times New Roman" w:hAnsi="Times New Roman"/>
+          <w:color w:val="auto"/>
+          <w:lang w:val="en-US"/>
+        </w:rPr>
+        <w:t>, or Linux</w:t>
       </w:r>
       <w:r>
         <w:rPr>
@@ -1869,6 +2001,7 @@
           <w:color w:val="auto"/>
         </w:rPr>
       </w:pPr>
+      <w:proofErr w:type="spellStart"/>
       <w:r>
         <w:rPr>
           <w:rStyle w:val="Titolo2Carattere"/>
@@ -1877,6 +2010,7 @@
         </w:rPr>
         <w:t>OpenGDC</w:t>
       </w:r>
+      <w:proofErr w:type="spellEnd"/>
     </w:p>
     <w:p>
       <w:pPr>
@@ -1900,15 +2034,32 @@
           <w:rFonts w:ascii="Times New Roman" w:hAnsi="Times New Roman" w:cs="Times New Roman"/>
           <w:lang w:val="en-US"/>
         </w:rPr>
-        <w:t xml:space="preserve"> multi-platform (Windows, Linux and MacOS) Java</w:t>
-      </w:r>
+        <w:t xml:space="preserve"> multi-platform (Windows, Linux and </w:t>
+      </w:r>
+      <w:proofErr w:type="spellStart"/>
       <w:r>
         <w:rPr>
           <w:rFonts w:ascii="Times New Roman" w:hAnsi="Times New Roman" w:cs="Times New Roman"/>
           <w:lang w:val="en-US"/>
         </w:rPr>
+        <w:t>MacOS</w:t>
+      </w:r>
+      <w:proofErr w:type="spellEnd"/>
+      <w:r>
+        <w:rPr>
+          <w:rFonts w:ascii="Times New Roman" w:hAnsi="Times New Roman" w:cs="Times New Roman"/>
+          <w:lang w:val="en-US"/>
+        </w:rPr>
+        <w:t>) Java</w:t>
+      </w:r>
+      <w:r>
+        <w:rPr>
+          <w:rFonts w:ascii="Times New Roman" w:hAnsi="Times New Roman" w:cs="Times New Roman"/>
+          <w:lang w:val="en-US"/>
+        </w:rPr>
         <w:t xml:space="preserve"> software </w:t>
       </w:r>
+      <w:proofErr w:type="spellStart"/>
       <w:r>
         <w:rPr>
           <w:rFonts w:ascii="Times New Roman" w:hAnsi="Times New Roman" w:cs="Times New Roman"/>
@@ -1916,6 +2067,7 @@
         </w:rPr>
         <w:t>OpenGDC</w:t>
       </w:r>
+      <w:proofErr w:type="spellEnd"/>
       <w:r>
         <w:rPr>
           <w:rFonts w:ascii="Times New Roman" w:hAnsi="Times New Roman" w:cs="Times New Roman"/>
@@ -1989,35 +2141,44 @@
           <w:rFonts w:ascii="Times New Roman" w:hAnsi="Times New Roman" w:cs="Times New Roman"/>
           <w:lang w:val="en-US"/>
         </w:rPr>
-        <w:t>allows to retrieve the GDC</w:t>
-      </w:r>
+        <w:t xml:space="preserve">allows </w:t>
+      </w:r>
+      <w:proofErr w:type="gramStart"/>
       <w:r>
         <w:rPr>
           <w:rFonts w:ascii="Times New Roman" w:hAnsi="Times New Roman" w:cs="Times New Roman"/>
           <w:lang w:val="en-US"/>
         </w:rPr>
-        <w:t xml:space="preserve"> data and convert them into the BED</w:t>
-      </w:r>
-      <w:r>
-        <w:rPr>
-          <w:rFonts w:ascii="Times New Roman" w:hAnsi="Times New Roman"/>
-          <w:lang w:val="en-US"/>
-        </w:rPr>
-        <w:t xml:space="preserve">, CSV, GTF, </w:t>
-      </w:r>
-      <w:r>
-        <w:rPr>
-          <w:rFonts w:ascii="Times New Roman" w:hAnsi="Times New Roman"/>
-          <w:lang w:val="en-US"/>
-        </w:rPr>
-        <w:t xml:space="preserve">and </w:t>
-      </w:r>
-      <w:r>
-        <w:rPr>
-          <w:rFonts w:ascii="Times New Roman" w:hAnsi="Times New Roman"/>
-          <w:lang w:val="en-US"/>
-        </w:rPr>
-        <w:t>JSON</w:t>
+        <w:t>to retrieve the GDC</w:t>
+      </w:r>
+      <w:r>
+        <w:rPr>
+          <w:rFonts w:ascii="Times New Roman" w:hAnsi="Times New Roman" w:cs="Times New Roman"/>
+          <w:lang w:val="en-US"/>
+        </w:rPr>
+        <w:t xml:space="preserve"> data and convert</w:t>
+      </w:r>
+      <w:proofErr w:type="gramEnd"/>
+      <w:r>
+        <w:rPr>
+          <w:rFonts w:ascii="Times New Roman" w:hAnsi="Times New Roman" w:cs="Times New Roman"/>
+          <w:lang w:val="en-US"/>
+        </w:rPr>
+        <w:t xml:space="preserve"> them into the BED</w:t>
+      </w:r>
+      <w:r>
+        <w:rPr>
+          <w:rFonts w:ascii="Times New Roman" w:hAnsi="Times New Roman"/>
+          <w:lang w:val="en-US"/>
+        </w:rPr>
+        <w:t>, CSV, GTF, JSON</w:t>
+      </w:r>
+      <w:r>
+        <w:rPr>
+          <w:rFonts w:ascii="Times New Roman" w:hAnsi="Times New Roman"/>
+          <w:lang w:val="en-US"/>
+        </w:rPr>
+        <w:t>, and XML</w:t>
       </w:r>
       <w:r>
         <w:rPr>
@@ -2060,6 +2221,7 @@
         </w:rPr>
         <w:t xml:space="preserve"> </w:t>
       </w:r>
+      <w:proofErr w:type="spellStart"/>
       <w:r>
         <w:rPr>
           <w:rFonts w:ascii="Times New Roman" w:hAnsi="Times New Roman"/>
@@ -2069,6 +2231,7 @@
         <w:t>OpenGDC</w:t>
       </w:r>
       <w:bookmarkEnd w:id="2"/>
+      <w:proofErr w:type="spellEnd"/>
     </w:p>
     <w:p>
       <w:pPr>
@@ -2101,6 +2264,7 @@
         </w:rPr>
         <w:t xml:space="preserve">Go to the directory where you extracted the </w:t>
       </w:r>
+      <w:proofErr w:type="spellStart"/>
       <w:r>
         <w:rPr>
           <w:rFonts w:ascii="Times New Roman" w:hAnsi="Times New Roman" w:cs="Times New Roman"/>
@@ -2109,6 +2273,7 @@
         </w:rPr>
         <w:t>OpenGDC</w:t>
       </w:r>
+      <w:proofErr w:type="spellEnd"/>
       <w:r>
         <w:rPr>
           <w:rFonts w:ascii="Times New Roman" w:hAnsi="Times New Roman" w:cs="Times New Roman"/>
@@ -2215,7 +2380,23 @@
           <w:color w:val="auto"/>
           <w:lang w:val="en-US"/>
         </w:rPr>
-        <w:t>The software is composed of two main panels plus one to take trace of the software log. The first panel is the Downloader, which permits the retrieval of GDC data. The other one is the Converter, which allows the conversion of the downloaded data into the BED, CSV, GTF, and JSON formats.</w:t>
+        <w:t>The software is composed of two main panels plus one to take trace of the software log. The first panel is the Downloader, which permits the retrieval of GDC data. The other one is the Converter, which allows the conversion of the downloaded data into the BED, CSV, GTF, JSON</w:t>
+      </w:r>
+      <w:r>
+        <w:rPr>
+          <w:rFonts w:ascii="Times New Roman" w:hAnsi="Times New Roman" w:cs="Times New Roman"/>
+          <w:color w:val="auto"/>
+          <w:lang w:val="en-US"/>
+        </w:rPr>
+        <w:t>, and XML</w:t>
+      </w:r>
+      <w:r>
+        <w:rPr>
+          <w:rFonts w:ascii="Times New Roman" w:hAnsi="Times New Roman" w:cs="Times New Roman"/>
+          <w:color w:val="auto"/>
+          <w:lang w:val="en-US"/>
+        </w:rPr>
+        <w:t xml:space="preserve"> formats.</w:t>
       </w:r>
       <w:r>
         <w:rPr>
@@ -2292,6 +2473,7 @@
         </w:rPr>
         <w:t xml:space="preserve">genomic and/or clinical </w:t>
       </w:r>
+      <w:proofErr w:type="gramStart"/>
       <w:r>
         <w:rPr>
           <w:rFonts w:ascii="Times New Roman" w:hAnsi="Times New Roman"/>
@@ -2300,6 +2482,7 @@
         </w:rPr>
         <w:t>meta</w:t>
       </w:r>
+      <w:proofErr w:type="gramEnd"/>
       <w:r>
         <w:rPr>
           <w:rFonts w:ascii="Times New Roman" w:hAnsi="Times New Roman"/>
@@ -2314,15 +2497,43 @@
           <w:sz w:val="24"/>
           <w:lang w:val="en-US"/>
         </w:rPr>
-        <w:t xml:space="preserve">data (clinical and biospecimen </w:t>
-      </w:r>
-      <w:r>
-        <w:rPr>
-          <w:rFonts w:ascii="Times New Roman" w:hAnsi="Times New Roman"/>
-          <w:sz w:val="24"/>
-          <w:lang w:val="en-US"/>
-        </w:rPr>
-        <w:t xml:space="preserve">biotab </w:t>
+        <w:t xml:space="preserve">data (clinical and </w:t>
+      </w:r>
+      <w:proofErr w:type="spellStart"/>
+      <w:r>
+        <w:rPr>
+          <w:rFonts w:ascii="Times New Roman" w:hAnsi="Times New Roman"/>
+          <w:sz w:val="24"/>
+          <w:lang w:val="en-US"/>
+        </w:rPr>
+        <w:t>biospecimen</w:t>
+      </w:r>
+      <w:proofErr w:type="spellEnd"/>
+      <w:r>
+        <w:rPr>
+          <w:rFonts w:ascii="Times New Roman" w:hAnsi="Times New Roman"/>
+          <w:sz w:val="24"/>
+          <w:lang w:val="en-US"/>
+        </w:rPr>
+        <w:t xml:space="preserve"> </w:t>
+      </w:r>
+      <w:proofErr w:type="spellStart"/>
+      <w:r>
+        <w:rPr>
+          <w:rFonts w:ascii="Times New Roman" w:hAnsi="Times New Roman"/>
+          <w:sz w:val="24"/>
+          <w:lang w:val="en-US"/>
+        </w:rPr>
+        <w:t>biotab</w:t>
+      </w:r>
+      <w:proofErr w:type="spellEnd"/>
+      <w:r>
+        <w:rPr>
+          <w:rFonts w:ascii="Times New Roman" w:hAnsi="Times New Roman"/>
+          <w:sz w:val="24"/>
+          <w:lang w:val="en-US"/>
+        </w:rPr>
+        <w:t xml:space="preserve"> </w:t>
       </w:r>
       <w:r>
         <w:rPr>
@@ -2510,7 +2721,61 @@
           <w:sz w:val="24"/>
           <w:lang w:val="en-US"/>
         </w:rPr>
-        <w:t xml:space="preserve"> Copy Number Segment, Masekd Copy Number Segment, Gene-, Isoform-, miRNA- Expression Quantification, Methylation Beta Value, and Masked Somatic Mutation, in addition to the Clinical and Biospecimen Supplements (called meta data in this document)</w:t>
+        <w:t xml:space="preserve"> Copy Number Segment, </w:t>
+      </w:r>
+      <w:proofErr w:type="spellStart"/>
+      <w:r>
+        <w:rPr>
+          <w:rFonts w:ascii="Times New Roman" w:hAnsi="Times New Roman"/>
+          <w:sz w:val="24"/>
+          <w:lang w:val="en-US"/>
+        </w:rPr>
+        <w:t>Masekd</w:t>
+      </w:r>
+      <w:proofErr w:type="spellEnd"/>
+      <w:r>
+        <w:rPr>
+          <w:rFonts w:ascii="Times New Roman" w:hAnsi="Times New Roman"/>
+          <w:sz w:val="24"/>
+          <w:lang w:val="en-US"/>
+        </w:rPr>
+        <w:t xml:space="preserve"> Copy Number Segment, Gene-, Isoform-, </w:t>
+      </w:r>
+      <w:proofErr w:type="spellStart"/>
+      <w:r>
+        <w:rPr>
+          <w:rFonts w:ascii="Times New Roman" w:hAnsi="Times New Roman"/>
+          <w:sz w:val="24"/>
+          <w:lang w:val="en-US"/>
+        </w:rPr>
+        <w:t>miRNA</w:t>
+      </w:r>
+      <w:proofErr w:type="spellEnd"/>
+      <w:r>
+        <w:rPr>
+          <w:rFonts w:ascii="Times New Roman" w:hAnsi="Times New Roman"/>
+          <w:sz w:val="24"/>
+          <w:lang w:val="en-US"/>
+        </w:rPr>
+        <w:t xml:space="preserve">- Expression Quantification, Methylation Beta Value, and Masked Somatic Mutation, in addition to the Clinical and </w:t>
+      </w:r>
+      <w:proofErr w:type="spellStart"/>
+      <w:r>
+        <w:rPr>
+          <w:rFonts w:ascii="Times New Roman" w:hAnsi="Times New Roman"/>
+          <w:sz w:val="24"/>
+          <w:lang w:val="en-US"/>
+        </w:rPr>
+        <w:t>Biospecimen</w:t>
+      </w:r>
+      <w:proofErr w:type="spellEnd"/>
+      <w:r>
+        <w:rPr>
+          <w:rFonts w:ascii="Times New Roman" w:hAnsi="Times New Roman"/>
+          <w:sz w:val="24"/>
+          <w:lang w:val="en-US"/>
+        </w:rPr>
+        <w:t xml:space="preserve"> Supplements (called meta data in this document)</w:t>
       </w:r>
       <w:r>
         <w:rPr>
@@ -2727,6 +2992,7 @@
         </w:rPr>
         <w:t xml:space="preserve">the progress from the </w:t>
       </w:r>
+      <w:proofErr w:type="spellStart"/>
       <w:r>
         <w:rPr>
           <w:rFonts w:ascii="Times New Roman" w:hAnsi="Times New Roman"/>
@@ -2734,7 +3000,17 @@
           <w:szCs w:val="24"/>
           <w:lang w:val="en-US"/>
         </w:rPr>
-        <w:t>OpenGDC Log</w:t>
+        <w:t>OpenGDC</w:t>
+      </w:r>
+      <w:proofErr w:type="spellEnd"/>
+      <w:r>
+        <w:rPr>
+          <w:rFonts w:ascii="Times New Roman" w:hAnsi="Times New Roman"/>
+          <w:sz w:val="24"/>
+          <w:szCs w:val="24"/>
+          <w:lang w:val="en-US"/>
+        </w:rPr>
+        <w:t xml:space="preserve"> Log</w:t>
       </w:r>
       <w:r>
         <w:rPr>
@@ -2817,13 +3093,23 @@
         <w:lastRenderedPageBreak/>
         <w:t xml:space="preserve">Conversion into the </w:t>
       </w:r>
-      <w:r>
-        <w:rPr>
-          <w:rFonts w:ascii="Times New Roman" w:hAnsi="Times New Roman"/>
-          <w:color w:val="auto"/>
-          <w:lang w:val="en-US"/>
-        </w:rPr>
-        <w:t>the BED, GTF, CSV, and JSON</w:t>
+      <w:proofErr w:type="spellStart"/>
+      <w:r>
+        <w:rPr>
+          <w:rFonts w:ascii="Times New Roman" w:hAnsi="Times New Roman"/>
+          <w:color w:val="auto"/>
+          <w:lang w:val="en-US"/>
+        </w:rPr>
+        <w:t>the</w:t>
+      </w:r>
+      <w:proofErr w:type="spellEnd"/>
+      <w:r>
+        <w:rPr>
+          <w:rFonts w:ascii="Times New Roman" w:hAnsi="Times New Roman"/>
+          <w:color w:val="auto"/>
+          <w:lang w:val="en-US"/>
+        </w:rPr>
+        <w:t xml:space="preserve"> BED, GTF, CSV, and JSON</w:t>
       </w:r>
       <w:r>
         <w:rPr>
@@ -2872,8 +3158,19 @@
           <w:szCs w:val="24"/>
           <w:lang w:val="en-US"/>
         </w:rPr>
-        <w:t>After the download of meta</w:t>
-      </w:r>
+        <w:t xml:space="preserve">After the download of </w:t>
+      </w:r>
+      <w:proofErr w:type="gramStart"/>
+      <w:r>
+        <w:rPr>
+          <w:rFonts w:ascii="Times New Roman" w:hAnsi="Times New Roman"/>
+          <w:sz w:val="24"/>
+          <w:szCs w:val="24"/>
+          <w:lang w:val="en-US"/>
+        </w:rPr>
+        <w:t>meta</w:t>
+      </w:r>
+      <w:proofErr w:type="gramEnd"/>
       <w:r>
         <w:rPr>
           <w:rFonts w:ascii="Times New Roman" w:hAnsi="Times New Roman"/>
@@ -3140,7 +3437,61 @@
           <w:sz w:val="24"/>
           <w:lang w:val="en-US"/>
         </w:rPr>
-        <w:t>Copy Number Segment, Masekd Copy Number Segment, Gene-, Isoform-, miRNA- Expression Quantification, Methylation Beta Value, Masked Somatic Mutation, and Clinical and Biospecimen Supplements</w:t>
+        <w:t xml:space="preserve">Copy Number Segment, </w:t>
+      </w:r>
+      <w:proofErr w:type="spellStart"/>
+      <w:r>
+        <w:rPr>
+          <w:rFonts w:ascii="Times New Roman" w:hAnsi="Times New Roman"/>
+          <w:sz w:val="24"/>
+          <w:lang w:val="en-US"/>
+        </w:rPr>
+        <w:t>Masekd</w:t>
+      </w:r>
+      <w:proofErr w:type="spellEnd"/>
+      <w:r>
+        <w:rPr>
+          <w:rFonts w:ascii="Times New Roman" w:hAnsi="Times New Roman"/>
+          <w:sz w:val="24"/>
+          <w:lang w:val="en-US"/>
+        </w:rPr>
+        <w:t xml:space="preserve"> Copy Number Segment, Gene-, Isoform-, </w:t>
+      </w:r>
+      <w:proofErr w:type="spellStart"/>
+      <w:r>
+        <w:rPr>
+          <w:rFonts w:ascii="Times New Roman" w:hAnsi="Times New Roman"/>
+          <w:sz w:val="24"/>
+          <w:lang w:val="en-US"/>
+        </w:rPr>
+        <w:t>miRNA</w:t>
+      </w:r>
+      <w:proofErr w:type="spellEnd"/>
+      <w:r>
+        <w:rPr>
+          <w:rFonts w:ascii="Times New Roman" w:hAnsi="Times New Roman"/>
+          <w:sz w:val="24"/>
+          <w:lang w:val="en-US"/>
+        </w:rPr>
+        <w:t xml:space="preserve">- Expression Quantification, Methylation Beta Value, Masked Somatic Mutation, and Clinical and </w:t>
+      </w:r>
+      <w:proofErr w:type="spellStart"/>
+      <w:r>
+        <w:rPr>
+          <w:rFonts w:ascii="Times New Roman" w:hAnsi="Times New Roman"/>
+          <w:sz w:val="24"/>
+          <w:lang w:val="en-US"/>
+        </w:rPr>
+        <w:t>Biospecimen</w:t>
+      </w:r>
+      <w:proofErr w:type="spellEnd"/>
+      <w:r>
+        <w:rPr>
+          <w:rFonts w:ascii="Times New Roman" w:hAnsi="Times New Roman"/>
+          <w:sz w:val="24"/>
+          <w:lang w:val="en-US"/>
+        </w:rPr>
+        <w:t xml:space="preserve"> Supplements</w:t>
       </w:r>
       <w:r>
         <w:rPr>
@@ -3169,7 +3520,27 @@
           <w:szCs w:val="24"/>
           <w:lang w:val="en-US"/>
         </w:rPr>
-        <w:t>Additionally, specify the folder where you downloaded the meta data or the experimental data (</w:t>
+        <w:t xml:space="preserve">Additionally, specify the folder where you downloaded the </w:t>
+      </w:r>
+      <w:proofErr w:type="gramStart"/>
+      <w:r>
+        <w:rPr>
+          <w:rFonts w:ascii="Times New Roman" w:hAnsi="Times New Roman"/>
+          <w:sz w:val="24"/>
+          <w:szCs w:val="24"/>
+          <w:lang w:val="en-US"/>
+        </w:rPr>
+        <w:t>meta</w:t>
+      </w:r>
+      <w:proofErr w:type="gramEnd"/>
+      <w:r>
+        <w:rPr>
+          <w:rFonts w:ascii="Times New Roman" w:hAnsi="Times New Roman"/>
+          <w:sz w:val="24"/>
+          <w:szCs w:val="24"/>
+          <w:lang w:val="en-US"/>
+        </w:rPr>
+        <w:t xml:space="preserve"> data or the experimental data (</w:t>
       </w:r>
       <w:r>
         <w:rPr>
@@ -3274,7 +3645,27 @@
           <w:szCs w:val="24"/>
           <w:lang w:val="en-US"/>
         </w:rPr>
-        <w:t xml:space="preserve">) with which you want to standardize your data among BED, GTF, CSV, and JSON, before </w:t>
+        <w:t>) with which you want to standardize your data among BED, GTF, CSV, JSON</w:t>
+      </w:r>
+      <w:r>
+        <w:rPr>
+          <w:rFonts w:ascii="Times New Roman" w:hAnsi="Times New Roman"/>
+          <w:sz w:val="24"/>
+          <w:szCs w:val="24"/>
+          <w:lang w:val="en-US"/>
+        </w:rPr>
+        <w:t>, and XML</w:t>
+      </w:r>
+      <w:bookmarkStart w:id="5" w:name="_GoBack"/>
+      <w:bookmarkEnd w:id="5"/>
+      <w:r>
+        <w:rPr>
+          <w:rFonts w:ascii="Times New Roman" w:hAnsi="Times New Roman"/>
+          <w:sz w:val="24"/>
+          <w:szCs w:val="24"/>
+          <w:lang w:val="en-US"/>
+        </w:rPr>
+        <w:t xml:space="preserve">, before </w:t>
       </w:r>
       <w:r>
         <w:rPr>
@@ -3466,6 +3857,7 @@
         </w:rPr>
         <w:t xml:space="preserve"> the progress from the </w:t>
       </w:r>
+      <w:proofErr w:type="spellStart"/>
       <w:r>
         <w:rPr>
           <w:rFonts w:ascii="Times New Roman" w:hAnsi="Times New Roman"/>
@@ -3473,8 +3865,9 @@
           <w:szCs w:val="24"/>
           <w:lang w:val="en-US"/>
         </w:rPr>
-        <w:t>OpenGDC Log</w:t>
-      </w:r>
+        <w:t>OpenGDC</w:t>
+      </w:r>
+      <w:proofErr w:type="spellEnd"/>
       <w:r>
         <w:rPr>
           <w:rFonts w:ascii="Times New Roman" w:hAnsi="Times New Roman"/>
@@ -3482,6 +3875,15 @@
           <w:szCs w:val="24"/>
           <w:lang w:val="en-US"/>
         </w:rPr>
+        <w:t xml:space="preserve"> Log</w:t>
+      </w:r>
+      <w:r>
+        <w:rPr>
+          <w:rFonts w:ascii="Times New Roman" w:hAnsi="Times New Roman"/>
+          <w:sz w:val="24"/>
+          <w:szCs w:val="24"/>
+          <w:lang w:val="en-US"/>
+        </w:rPr>
         <w:t xml:space="preserve"> </w:t>
       </w:r>
       <w:r>
@@ -3493,8 +3895,6 @@
         </w:rPr>
         <w:t>window that will appear automatically</w:t>
       </w:r>
-      <w:bookmarkStart w:id="5" w:name="_GoBack"/>
-      <w:bookmarkEnd w:id="5"/>
       <w:r>
         <w:rPr>
           <w:rFonts w:ascii="Times New Roman" w:hAnsi="Times New Roman"/>
@@ -3642,7 +4042,27 @@
           <w:szCs w:val="20"/>
           <w:lang w:val="en-US"/>
         </w:rPr>
-        <w:t xml:space="preserve">contains an up-to-date archive with the experimental and meta data from </w:t>
+        <w:t xml:space="preserve">contains an up-to-date archive with the experimental and </w:t>
+      </w:r>
+      <w:proofErr w:type="gramStart"/>
+      <w:r>
+        <w:rPr>
+          <w:rFonts w:ascii="Times New Roman" w:hAnsi="Times New Roman" w:cs="Times New Roman"/>
+          <w:color w:val="auto"/>
+          <w:szCs w:val="20"/>
+          <w:lang w:val="en-US"/>
+        </w:rPr>
+        <w:t>meta</w:t>
+      </w:r>
+      <w:proofErr w:type="gramEnd"/>
+      <w:r>
+        <w:rPr>
+          <w:rFonts w:ascii="Times New Roman" w:hAnsi="Times New Roman" w:cs="Times New Roman"/>
+          <w:color w:val="auto"/>
+          <w:szCs w:val="20"/>
+          <w:lang w:val="en-US"/>
+        </w:rPr>
+        <w:t xml:space="preserve"> data from </w:t>
       </w:r>
       <w:r>
         <w:rPr>
@@ -3712,6 +4132,7 @@
         </w:rPr>
         <w:t xml:space="preserve">If you use </w:t>
       </w:r>
+      <w:proofErr w:type="spellStart"/>
       <w:r>
         <w:rPr>
           <w:rFonts w:ascii="Times New Roman" w:hAnsi="Times New Roman" w:cs="Times New Roman"/>
@@ -3719,8 +4140,9 @@
           <w:szCs w:val="20"/>
           <w:lang w:val="en-US"/>
         </w:rPr>
-        <w:t>OpenGDC for you research,</w:t>
-      </w:r>
+        <w:t>OpenGDC</w:t>
+      </w:r>
+      <w:proofErr w:type="spellEnd"/>
       <w:r>
         <w:rPr>
           <w:rFonts w:ascii="Times New Roman" w:hAnsi="Times New Roman" w:cs="Times New Roman"/>
@@ -3728,6 +4150,15 @@
           <w:szCs w:val="20"/>
           <w:lang w:val="en-US"/>
         </w:rPr>
+        <w:t xml:space="preserve"> for you research,</w:t>
+      </w:r>
+      <w:r>
+        <w:rPr>
+          <w:rFonts w:ascii="Times New Roman" w:hAnsi="Times New Roman" w:cs="Times New Roman"/>
+          <w:color w:val="auto"/>
+          <w:szCs w:val="20"/>
+          <w:lang w:val="en-US"/>
+        </w:rPr>
         <w:t xml:space="preserve"> please cite</w:t>
       </w:r>
       <w:r>
@@ -3748,6 +4179,7 @@
         </w:rPr>
         <w:t xml:space="preserve"> “</w:t>
       </w:r>
+      <w:proofErr w:type="spellStart"/>
       <w:r>
         <w:rPr>
           <w:rFonts w:ascii="Times New Roman" w:hAnsi="Times New Roman" w:cs="Times New Roman"/>
@@ -3756,17 +4188,9 @@
           <w:szCs w:val="20"/>
           <w:lang w:val="en-US"/>
         </w:rPr>
-        <w:t>OpenGDC: promoting data standardization in the Life Sciences. A concrete effort toward the harmonization of clinical and genomic cancer data</w:t>
-      </w:r>
-      <w:r>
-        <w:rPr>
-          <w:rFonts w:ascii="Times New Roman" w:hAnsi="Times New Roman" w:cs="Times New Roman"/>
-          <w:color w:val="auto"/>
-          <w:szCs w:val="20"/>
-          <w:lang w:val="en-US"/>
-        </w:rPr>
-        <w:t>”</w:t>
-      </w:r>
+        <w:t>OpenGDC</w:t>
+      </w:r>
+      <w:proofErr w:type="spellEnd"/>
       <w:r>
         <w:rPr>
           <w:rFonts w:ascii="Times New Roman" w:hAnsi="Times New Roman" w:cs="Times New Roman"/>
@@ -3775,8 +4199,193 @@
           <w:szCs w:val="20"/>
           <w:lang w:val="en-US"/>
         </w:rPr>
-        <w:t xml:space="preserve"> by Eleonora Cappelli, Fabio Cumbo, Anna Bernasconi, Arif Canakoglu, Stefano Ceri, Marco Masseroli, and Emanuel Weitschek</w:t>
-      </w:r>
+        <w:t>: promoting data standardization in the Life Sciences. A concrete effort toward the harmonization of clinical and genomic cancer data</w:t>
+      </w:r>
+      <w:r>
+        <w:rPr>
+          <w:rFonts w:ascii="Times New Roman" w:hAnsi="Times New Roman" w:cs="Times New Roman"/>
+          <w:color w:val="auto"/>
+          <w:szCs w:val="20"/>
+          <w:lang w:val="en-US"/>
+        </w:rPr>
+        <w:t>”</w:t>
+      </w:r>
+      <w:r>
+        <w:rPr>
+          <w:rFonts w:ascii="Times New Roman" w:hAnsi="Times New Roman" w:cs="Times New Roman"/>
+          <w:i/>
+          <w:color w:val="auto"/>
+          <w:szCs w:val="20"/>
+          <w:lang w:val="en-US"/>
+        </w:rPr>
+        <w:t xml:space="preserve"> by </w:t>
+      </w:r>
+      <w:proofErr w:type="spellStart"/>
+      <w:r>
+        <w:rPr>
+          <w:rFonts w:ascii="Times New Roman" w:hAnsi="Times New Roman" w:cs="Times New Roman"/>
+          <w:i/>
+          <w:color w:val="auto"/>
+          <w:szCs w:val="20"/>
+          <w:lang w:val="en-US"/>
+        </w:rPr>
+        <w:t>Eleonora</w:t>
+      </w:r>
+      <w:proofErr w:type="spellEnd"/>
+      <w:r>
+        <w:rPr>
+          <w:rFonts w:ascii="Times New Roman" w:hAnsi="Times New Roman" w:cs="Times New Roman"/>
+          <w:i/>
+          <w:color w:val="auto"/>
+          <w:szCs w:val="20"/>
+          <w:lang w:val="en-US"/>
+        </w:rPr>
+        <w:t xml:space="preserve"> </w:t>
+      </w:r>
+      <w:proofErr w:type="spellStart"/>
+      <w:r>
+        <w:rPr>
+          <w:rFonts w:ascii="Times New Roman" w:hAnsi="Times New Roman" w:cs="Times New Roman"/>
+          <w:i/>
+          <w:color w:val="auto"/>
+          <w:szCs w:val="20"/>
+          <w:lang w:val="en-US"/>
+        </w:rPr>
+        <w:t>Cappelli</w:t>
+      </w:r>
+      <w:proofErr w:type="spellEnd"/>
+      <w:r>
+        <w:rPr>
+          <w:rFonts w:ascii="Times New Roman" w:hAnsi="Times New Roman" w:cs="Times New Roman"/>
+          <w:i/>
+          <w:color w:val="auto"/>
+          <w:szCs w:val="20"/>
+          <w:lang w:val="en-US"/>
+        </w:rPr>
+        <w:t xml:space="preserve">, Fabio Cumbo, Anna </w:t>
+      </w:r>
+      <w:proofErr w:type="spellStart"/>
+      <w:r>
+        <w:rPr>
+          <w:rFonts w:ascii="Times New Roman" w:hAnsi="Times New Roman" w:cs="Times New Roman"/>
+          <w:i/>
+          <w:color w:val="auto"/>
+          <w:szCs w:val="20"/>
+          <w:lang w:val="en-US"/>
+        </w:rPr>
+        <w:t>Bernasconi</w:t>
+      </w:r>
+      <w:proofErr w:type="spellEnd"/>
+      <w:r>
+        <w:rPr>
+          <w:rFonts w:ascii="Times New Roman" w:hAnsi="Times New Roman" w:cs="Times New Roman"/>
+          <w:i/>
+          <w:color w:val="auto"/>
+          <w:szCs w:val="20"/>
+          <w:lang w:val="en-US"/>
+        </w:rPr>
+        <w:t xml:space="preserve">, </w:t>
+      </w:r>
+      <w:proofErr w:type="spellStart"/>
+      <w:r>
+        <w:rPr>
+          <w:rFonts w:ascii="Times New Roman" w:hAnsi="Times New Roman" w:cs="Times New Roman"/>
+          <w:i/>
+          <w:color w:val="auto"/>
+          <w:szCs w:val="20"/>
+          <w:lang w:val="en-US"/>
+        </w:rPr>
+        <w:t>Arif</w:t>
+      </w:r>
+      <w:proofErr w:type="spellEnd"/>
+      <w:r>
+        <w:rPr>
+          <w:rFonts w:ascii="Times New Roman" w:hAnsi="Times New Roman" w:cs="Times New Roman"/>
+          <w:i/>
+          <w:color w:val="auto"/>
+          <w:szCs w:val="20"/>
+          <w:lang w:val="en-US"/>
+        </w:rPr>
+        <w:t xml:space="preserve"> </w:t>
+      </w:r>
+      <w:proofErr w:type="spellStart"/>
+      <w:r>
+        <w:rPr>
+          <w:rFonts w:ascii="Times New Roman" w:hAnsi="Times New Roman" w:cs="Times New Roman"/>
+          <w:i/>
+          <w:color w:val="auto"/>
+          <w:szCs w:val="20"/>
+          <w:lang w:val="en-US"/>
+        </w:rPr>
+        <w:t>Canakoglu</w:t>
+      </w:r>
+      <w:proofErr w:type="spellEnd"/>
+      <w:r>
+        <w:rPr>
+          <w:rFonts w:ascii="Times New Roman" w:hAnsi="Times New Roman" w:cs="Times New Roman"/>
+          <w:i/>
+          <w:color w:val="auto"/>
+          <w:szCs w:val="20"/>
+          <w:lang w:val="en-US"/>
+        </w:rPr>
+        <w:t xml:space="preserve">, Stefano </w:t>
+      </w:r>
+      <w:proofErr w:type="spellStart"/>
+      <w:r>
+        <w:rPr>
+          <w:rFonts w:ascii="Times New Roman" w:hAnsi="Times New Roman" w:cs="Times New Roman"/>
+          <w:i/>
+          <w:color w:val="auto"/>
+          <w:szCs w:val="20"/>
+          <w:lang w:val="en-US"/>
+        </w:rPr>
+        <w:t>Ceri</w:t>
+      </w:r>
+      <w:proofErr w:type="spellEnd"/>
+      <w:r>
+        <w:rPr>
+          <w:rFonts w:ascii="Times New Roman" w:hAnsi="Times New Roman" w:cs="Times New Roman"/>
+          <w:i/>
+          <w:color w:val="auto"/>
+          <w:szCs w:val="20"/>
+          <w:lang w:val="en-US"/>
+        </w:rPr>
+        <w:t xml:space="preserve">, Marco </w:t>
+      </w:r>
+      <w:proofErr w:type="spellStart"/>
+      <w:r>
+        <w:rPr>
+          <w:rFonts w:ascii="Times New Roman" w:hAnsi="Times New Roman" w:cs="Times New Roman"/>
+          <w:i/>
+          <w:color w:val="auto"/>
+          <w:szCs w:val="20"/>
+          <w:lang w:val="en-US"/>
+        </w:rPr>
+        <w:t>Masseroli</w:t>
+      </w:r>
+      <w:proofErr w:type="spellEnd"/>
+      <w:r>
+        <w:rPr>
+          <w:rFonts w:ascii="Times New Roman" w:hAnsi="Times New Roman" w:cs="Times New Roman"/>
+          <w:i/>
+          <w:color w:val="auto"/>
+          <w:szCs w:val="20"/>
+          <w:lang w:val="en-US"/>
+        </w:rPr>
+        <w:t xml:space="preserve">, and Emanuel </w:t>
+      </w:r>
+      <w:proofErr w:type="spellStart"/>
+      <w:r>
+        <w:rPr>
+          <w:rFonts w:ascii="Times New Roman" w:hAnsi="Times New Roman" w:cs="Times New Roman"/>
+          <w:i/>
+          <w:color w:val="auto"/>
+          <w:szCs w:val="20"/>
+          <w:lang w:val="en-US"/>
+        </w:rPr>
+        <w:t>Weitschek</w:t>
+      </w:r>
+      <w:proofErr w:type="spellEnd"/>
       <w:r>
         <w:rPr>
           <w:rFonts w:ascii="Times New Roman" w:hAnsi="Times New Roman" w:cs="Times New Roman"/>
@@ -3893,6 +4502,7 @@
         </w:rPr>
         <w:br/>
       </w:r>
+      <w:proofErr w:type="spellStart"/>
       <w:r>
         <w:rPr>
           <w:rFonts w:ascii="Times New Roman" w:hAnsi="Times New Roman" w:cs="Times New Roman"/>
@@ -3900,8 +4510,29 @@
           <w:szCs w:val="20"/>
           <w:lang w:val="en-US"/>
         </w:rPr>
-        <w:t>Eleonora Cappelli</w:t>
-      </w:r>
+        <w:t>Eleonora</w:t>
+      </w:r>
+      <w:proofErr w:type="spellEnd"/>
+      <w:r>
+        <w:rPr>
+          <w:rFonts w:ascii="Times New Roman" w:hAnsi="Times New Roman" w:cs="Times New Roman"/>
+          <w:color w:val="auto"/>
+          <w:szCs w:val="20"/>
+          <w:lang w:val="en-US"/>
+        </w:rPr>
+        <w:t xml:space="preserve"> </w:t>
+      </w:r>
+      <w:proofErr w:type="spellStart"/>
+      <w:r>
+        <w:rPr>
+          <w:rFonts w:ascii="Times New Roman" w:hAnsi="Times New Roman" w:cs="Times New Roman"/>
+          <w:color w:val="auto"/>
+          <w:szCs w:val="20"/>
+          <w:lang w:val="en-US"/>
+        </w:rPr>
+        <w:t>Cappelli</w:t>
+      </w:r>
+      <w:proofErr w:type="spellEnd"/>
       <w:r>
         <w:rPr>
           <w:rFonts w:ascii="Times New Roman" w:hAnsi="Times New Roman" w:cs="Times New Roman"/>
@@ -3995,17 +4626,81 @@
           <w:lang w:val="de-DE"/>
         </w:rPr>
         <w:lastRenderedPageBreak/>
-        <w:t>Appendix: t</w:t>
-      </w:r>
+        <w:t xml:space="preserve">Appendix: </w:t>
+      </w:r>
+      <w:proofErr w:type="spellStart"/>
       <w:r>
         <w:rPr>
           <w:rFonts w:ascii="Times New Roman" w:hAnsi="Times New Roman"/>
           <w:color w:val="auto"/>
           <w:lang w:val="de-DE"/>
         </w:rPr>
-        <w:t>umor tags and tumor names</w:t>
+        <w:t>t</w:t>
+      </w:r>
+      <w:r>
+        <w:rPr>
+          <w:rFonts w:ascii="Times New Roman" w:hAnsi="Times New Roman"/>
+          <w:color w:val="auto"/>
+          <w:lang w:val="de-DE"/>
+        </w:rPr>
+        <w:t>umor</w:t>
+      </w:r>
+      <w:proofErr w:type="spellEnd"/>
+      <w:r>
+        <w:rPr>
+          <w:rFonts w:ascii="Times New Roman" w:hAnsi="Times New Roman"/>
+          <w:color w:val="auto"/>
+          <w:lang w:val="de-DE"/>
+        </w:rPr>
+        <w:t xml:space="preserve"> tags </w:t>
+      </w:r>
+      <w:proofErr w:type="spellStart"/>
+      <w:r>
+        <w:rPr>
+          <w:rFonts w:ascii="Times New Roman" w:hAnsi="Times New Roman"/>
+          <w:color w:val="auto"/>
+          <w:lang w:val="de-DE"/>
+        </w:rPr>
+        <w:t>and</w:t>
+      </w:r>
+      <w:proofErr w:type="spellEnd"/>
+      <w:r>
+        <w:rPr>
+          <w:rFonts w:ascii="Times New Roman" w:hAnsi="Times New Roman"/>
+          <w:color w:val="auto"/>
+          <w:lang w:val="de-DE"/>
+        </w:rPr>
+        <w:t xml:space="preserve"> </w:t>
+      </w:r>
+      <w:proofErr w:type="spellStart"/>
+      <w:r>
+        <w:rPr>
+          <w:rFonts w:ascii="Times New Roman" w:hAnsi="Times New Roman"/>
+          <w:color w:val="auto"/>
+          <w:lang w:val="de-DE"/>
+        </w:rPr>
+        <w:t>tumor</w:t>
+      </w:r>
+      <w:proofErr w:type="spellEnd"/>
+      <w:r>
+        <w:rPr>
+          <w:rFonts w:ascii="Times New Roman" w:hAnsi="Times New Roman"/>
+          <w:color w:val="auto"/>
+          <w:lang w:val="de-DE"/>
+        </w:rPr>
+        <w:t xml:space="preserve"> </w:t>
+      </w:r>
+      <w:proofErr w:type="spellStart"/>
+      <w:r>
+        <w:rPr>
+          <w:rFonts w:ascii="Times New Roman" w:hAnsi="Times New Roman"/>
+          <w:color w:val="auto"/>
+          <w:lang w:val="de-DE"/>
+        </w:rPr>
+        <w:t>names</w:t>
       </w:r>
       <w:bookmarkEnd w:id="9"/>
+      <w:proofErr w:type="spellEnd"/>
     </w:p>
     <w:p>
       <w:pPr>
@@ -4081,12 +4776,21 @@
                 <w:lang w:val="it-IT" w:eastAsia="it-IT"/>
               </w:rPr>
             </w:pPr>
+            <w:proofErr w:type="spellStart"/>
             <w:r>
               <w:rPr>
                 <w:color w:val="000000"/>
                 <w:lang w:val="it-IT" w:eastAsia="it-IT"/>
               </w:rPr>
-              <w:t>Adrenocortical carcinoma</w:t>
+              <w:t>Adrenocortical</w:t>
+            </w:r>
+            <w:proofErr w:type="spellEnd"/>
+            <w:r>
+              <w:rPr>
+                <w:color w:val="000000"/>
+                <w:lang w:val="it-IT" w:eastAsia="it-IT"/>
+              </w:rPr>
+              <w:t xml:space="preserve"> carcinoma</w:t>
             </w:r>
           </w:p>
         </w:tc>
@@ -4144,12 +4848,37 @@
                 <w:lang w:val="it-IT" w:eastAsia="it-IT"/>
               </w:rPr>
             </w:pPr>
+            <w:proofErr w:type="spellStart"/>
             <w:r>
               <w:rPr>
                 <w:color w:val="000000"/>
                 <w:lang w:val="it-IT" w:eastAsia="it-IT"/>
               </w:rPr>
-              <w:t>Bladder Utothelial Carcinoma</w:t>
+              <w:t>Bladder</w:t>
+            </w:r>
+            <w:proofErr w:type="spellEnd"/>
+            <w:r>
+              <w:rPr>
+                <w:color w:val="000000"/>
+                <w:lang w:val="it-IT" w:eastAsia="it-IT"/>
+              </w:rPr>
+              <w:t xml:space="preserve"> </w:t>
+            </w:r>
+            <w:proofErr w:type="spellStart"/>
+            <w:r>
+              <w:rPr>
+                <w:color w:val="000000"/>
+                <w:lang w:val="it-IT" w:eastAsia="it-IT"/>
+              </w:rPr>
+              <w:t>Utothelial</w:t>
+            </w:r>
+            <w:proofErr w:type="spellEnd"/>
+            <w:r>
+              <w:rPr>
+                <w:color w:val="000000"/>
+                <w:lang w:val="it-IT" w:eastAsia="it-IT"/>
+              </w:rPr>
+              <w:t xml:space="preserve"> Carcinoma</w:t>
             </w:r>
           </w:p>
         </w:tc>
@@ -4207,12 +4936,21 @@
                 <w:lang w:val="it-IT" w:eastAsia="it-IT"/>
               </w:rPr>
             </w:pPr>
+            <w:proofErr w:type="spellStart"/>
             <w:r>
               <w:rPr>
                 <w:color w:val="000000"/>
                 <w:lang w:val="it-IT" w:eastAsia="it-IT"/>
               </w:rPr>
-              <w:t>Breast Invasive Carcinoma</w:t>
+              <w:t>Breast</w:t>
+            </w:r>
+            <w:proofErr w:type="spellEnd"/>
+            <w:r>
+              <w:rPr>
+                <w:color w:val="000000"/>
+                <w:lang w:val="it-IT" w:eastAsia="it-IT"/>
+              </w:rPr>
+              <w:t xml:space="preserve"> Invasive Carcinoma</w:t>
             </w:r>
           </w:p>
         </w:tc>
@@ -4275,7 +5013,23 @@
                 <w:color w:val="000000"/>
                 <w:lang w:val="en-US" w:eastAsia="it-IT"/>
               </w:rPr>
-              <w:t>Cervical squamous cell carcinoma and endocervical adenocarcinoma</w:t>
+              <w:t xml:space="preserve">Cervical squamous cell carcinoma and </w:t>
+            </w:r>
+            <w:proofErr w:type="spellStart"/>
+            <w:r>
+              <w:rPr>
+                <w:color w:val="000000"/>
+                <w:lang w:val="en-US" w:eastAsia="it-IT"/>
+              </w:rPr>
+              <w:t>endocervical</w:t>
+            </w:r>
+            <w:proofErr w:type="spellEnd"/>
+            <w:r>
+              <w:rPr>
+                <w:color w:val="000000"/>
+                <w:lang w:val="en-US" w:eastAsia="it-IT"/>
+              </w:rPr>
+              <w:t xml:space="preserve"> adenocarcinoma</w:t>
             </w:r>
           </w:p>
         </w:tc>
@@ -4333,6 +5087,7 @@
                 <w:lang w:val="it-IT" w:eastAsia="it-IT"/>
               </w:rPr>
             </w:pPr>
+            <w:proofErr w:type="spellStart"/>
             <w:r>
               <w:rPr>
                 <w:color w:val="000000"/>
@@ -4340,6 +5095,7 @@
               </w:rPr>
               <w:t>Cholangiocarcinoma</w:t>
             </w:r>
+            <w:proofErr w:type="spellEnd"/>
           </w:p>
         </w:tc>
       </w:tr>
@@ -4522,12 +5278,21 @@
                 <w:lang w:val="it-IT" w:eastAsia="it-IT"/>
               </w:rPr>
             </w:pPr>
+            <w:proofErr w:type="spellStart"/>
             <w:r>
               <w:rPr>
                 <w:color w:val="000000"/>
                 <w:lang w:val="it-IT" w:eastAsia="it-IT"/>
               </w:rPr>
-              <w:t>Esophageal carcinoma</w:t>
+              <w:t>Esophageal</w:t>
+            </w:r>
+            <w:proofErr w:type="spellEnd"/>
+            <w:r>
+              <w:rPr>
+                <w:color w:val="000000"/>
+                <w:lang w:val="it-IT" w:eastAsia="it-IT"/>
+              </w:rPr>
+              <w:t xml:space="preserve"> carcinoma</w:t>
             </w:r>
           </w:p>
         </w:tc>
@@ -4711,13 +5476,31 @@
                 <w:lang w:val="it-IT" w:eastAsia="it-IT"/>
               </w:rPr>
             </w:pPr>
+            <w:proofErr w:type="spellStart"/>
             <w:r>
               <w:rPr>
                 <w:color w:val="000000"/>
                 <w:lang w:val="it-IT" w:eastAsia="it-IT"/>
               </w:rPr>
-              <w:t>Kidney Chromophobe</w:t>
+              <w:t>Kidney</w:t>
             </w:r>
+            <w:proofErr w:type="spellEnd"/>
+            <w:r>
+              <w:rPr>
+                <w:color w:val="000000"/>
+                <w:lang w:val="it-IT" w:eastAsia="it-IT"/>
+              </w:rPr>
+              <w:t xml:space="preserve"> </w:t>
+            </w:r>
+            <w:proofErr w:type="spellStart"/>
+            <w:r>
+              <w:rPr>
+                <w:color w:val="000000"/>
+                <w:lang w:val="it-IT" w:eastAsia="it-IT"/>
+              </w:rPr>
+              <w:t>Chromophobe</w:t>
+            </w:r>
+            <w:proofErr w:type="spellEnd"/>
           </w:p>
         </w:tc>
       </w:tr>
@@ -4905,8 +5688,33 @@
                 <w:color w:val="000000"/>
                 <w:lang w:val="it-IT" w:eastAsia="it-IT"/>
               </w:rPr>
-              <w:t>Acute Myeloid Leukemia</w:t>
+              <w:t xml:space="preserve">Acute </w:t>
             </w:r>
+            <w:proofErr w:type="spellStart"/>
+            <w:r>
+              <w:rPr>
+                <w:color w:val="000000"/>
+                <w:lang w:val="it-IT" w:eastAsia="it-IT"/>
+              </w:rPr>
+              <w:t>Myeloid</w:t>
+            </w:r>
+            <w:proofErr w:type="spellEnd"/>
+            <w:r>
+              <w:rPr>
+                <w:color w:val="000000"/>
+                <w:lang w:val="it-IT" w:eastAsia="it-IT"/>
+              </w:rPr>
+              <w:t xml:space="preserve"> </w:t>
+            </w:r>
+            <w:proofErr w:type="spellStart"/>
+            <w:r>
+              <w:rPr>
+                <w:color w:val="000000"/>
+                <w:lang w:val="it-IT" w:eastAsia="it-IT"/>
+              </w:rPr>
+              <w:t>Leukemia</w:t>
+            </w:r>
+            <w:proofErr w:type="spellEnd"/>
           </w:p>
         </w:tc>
       </w:tr>
@@ -5026,12 +5834,37 @@
                 <w:lang w:val="it-IT" w:eastAsia="it-IT"/>
               </w:rPr>
             </w:pPr>
+            <w:proofErr w:type="spellStart"/>
             <w:r>
               <w:rPr>
                 <w:color w:val="000000"/>
                 <w:lang w:val="it-IT" w:eastAsia="it-IT"/>
               </w:rPr>
-              <w:t>Liver hepatocellular carcinoma</w:t>
+              <w:t>Liver</w:t>
+            </w:r>
+            <w:proofErr w:type="spellEnd"/>
+            <w:r>
+              <w:rPr>
+                <w:color w:val="000000"/>
+                <w:lang w:val="it-IT" w:eastAsia="it-IT"/>
+              </w:rPr>
+              <w:t xml:space="preserve"> </w:t>
+            </w:r>
+            <w:proofErr w:type="spellStart"/>
+            <w:r>
+              <w:rPr>
+                <w:color w:val="000000"/>
+                <w:lang w:val="it-IT" w:eastAsia="it-IT"/>
+              </w:rPr>
+              <w:t>hepatocellular</w:t>
+            </w:r>
+            <w:proofErr w:type="spellEnd"/>
+            <w:r>
+              <w:rPr>
+                <w:color w:val="000000"/>
+                <w:lang w:val="it-IT" w:eastAsia="it-IT"/>
+              </w:rPr>
+              <w:t xml:space="preserve"> carcinoma</w:t>
             </w:r>
           </w:p>
         </w:tc>
@@ -5089,12 +5922,21 @@
                 <w:lang w:val="it-IT" w:eastAsia="it-IT"/>
               </w:rPr>
             </w:pPr>
+            <w:proofErr w:type="spellStart"/>
             <w:r>
               <w:rPr>
                 <w:color w:val="000000"/>
                 <w:lang w:val="it-IT" w:eastAsia="it-IT"/>
               </w:rPr>
-              <w:t>Lung adenocarcinoma</w:t>
+              <w:t>Lung</w:t>
+            </w:r>
+            <w:proofErr w:type="spellEnd"/>
+            <w:r>
+              <w:rPr>
+                <w:color w:val="000000"/>
+                <w:lang w:val="it-IT" w:eastAsia="it-IT"/>
+              </w:rPr>
+              <w:t xml:space="preserve"> adenocarcinoma</w:t>
             </w:r>
           </w:p>
         </w:tc>
@@ -5152,12 +5994,53 @@
                 <w:lang w:val="it-IT" w:eastAsia="it-IT"/>
               </w:rPr>
             </w:pPr>
+            <w:proofErr w:type="spellStart"/>
             <w:r>
               <w:rPr>
                 <w:color w:val="000000"/>
                 <w:lang w:val="it-IT" w:eastAsia="it-IT"/>
               </w:rPr>
-              <w:t>Lung squamous cell carcinoma</w:t>
+              <w:t>Lung</w:t>
+            </w:r>
+            <w:proofErr w:type="spellEnd"/>
+            <w:r>
+              <w:rPr>
+                <w:color w:val="000000"/>
+                <w:lang w:val="it-IT" w:eastAsia="it-IT"/>
+              </w:rPr>
+              <w:t xml:space="preserve"> </w:t>
+            </w:r>
+            <w:proofErr w:type="spellStart"/>
+            <w:r>
+              <w:rPr>
+                <w:color w:val="000000"/>
+                <w:lang w:val="it-IT" w:eastAsia="it-IT"/>
+              </w:rPr>
+              <w:t>squamous</w:t>
+            </w:r>
+            <w:proofErr w:type="spellEnd"/>
+            <w:r>
+              <w:rPr>
+                <w:color w:val="000000"/>
+                <w:lang w:val="it-IT" w:eastAsia="it-IT"/>
+              </w:rPr>
+              <w:t xml:space="preserve"> </w:t>
+            </w:r>
+            <w:proofErr w:type="spellStart"/>
+            <w:r>
+              <w:rPr>
+                <w:color w:val="000000"/>
+                <w:lang w:val="it-IT" w:eastAsia="it-IT"/>
+              </w:rPr>
+              <w:t>cell</w:t>
+            </w:r>
+            <w:proofErr w:type="spellEnd"/>
+            <w:r>
+              <w:rPr>
+                <w:color w:val="000000"/>
+                <w:lang w:val="it-IT" w:eastAsia="it-IT"/>
+              </w:rPr>
+              <w:t xml:space="preserve"> carcinoma</w:t>
             </w:r>
           </w:p>
         </w:tc>
@@ -5215,12 +6098,183 @@
                 <w:lang w:val="it-IT" w:eastAsia="it-IT"/>
               </w:rPr>
             </w:pPr>
+            <w:proofErr w:type="spellStart"/>
             <w:r>
               <w:rPr>
                 <w:color w:val="000000"/>
                 <w:lang w:val="it-IT" w:eastAsia="it-IT"/>
               </w:rPr>
               <w:t>Mesothelioma</w:t>
+            </w:r>
+            <w:proofErr w:type="spellEnd"/>
+          </w:p>
+        </w:tc>
+      </w:tr>
+      <w:tr>
+        <w:trPr>
+          <w:trHeight w:val="300"/>
+        </w:trPr>
+        <w:tc>
+          <w:tcPr>
+            <w:tcW w:w="960" w:type="dxa"/>
+            <w:tcBorders>
+              <w:top w:val="nil"/>
+              <w:left w:val="nil"/>
+              <w:bottom w:val="nil"/>
+              <w:right w:val="nil"/>
+            </w:tcBorders>
+            <w:noWrap/>
+            <w:vAlign w:val="bottom"/>
+          </w:tcPr>
+          <w:p>
+            <w:pPr>
+              <w:spacing w:after="0" w:line="240" w:lineRule="auto"/>
+              <w:rPr>
+                <w:color w:val="000000"/>
+                <w:lang w:val="it-IT" w:eastAsia="it-IT"/>
+              </w:rPr>
+            </w:pPr>
+            <w:r>
+              <w:rPr>
+                <w:color w:val="000000"/>
+                <w:lang w:val="it-IT" w:eastAsia="it-IT"/>
+              </w:rPr>
+              <w:t>OV</w:t>
+            </w:r>
+          </w:p>
+        </w:tc>
+        <w:tc>
+          <w:tcPr>
+            <w:tcW w:w="6580" w:type="dxa"/>
+            <w:tcBorders>
+              <w:top w:val="nil"/>
+              <w:left w:val="nil"/>
+              <w:bottom w:val="nil"/>
+              <w:right w:val="nil"/>
+            </w:tcBorders>
+            <w:noWrap/>
+            <w:vAlign w:val="bottom"/>
+          </w:tcPr>
+          <w:p>
+            <w:pPr>
+              <w:spacing w:after="0" w:line="240" w:lineRule="auto"/>
+              <w:rPr>
+                <w:color w:val="000000"/>
+                <w:lang w:val="it-IT" w:eastAsia="it-IT"/>
+              </w:rPr>
+            </w:pPr>
+            <w:proofErr w:type="spellStart"/>
+            <w:r>
+              <w:rPr>
+                <w:color w:val="000000"/>
+                <w:lang w:val="it-IT" w:eastAsia="it-IT"/>
+              </w:rPr>
+              <w:t>Ovarian</w:t>
+            </w:r>
+            <w:proofErr w:type="spellEnd"/>
+            <w:r>
+              <w:rPr>
+                <w:color w:val="000000"/>
+                <w:lang w:val="it-IT" w:eastAsia="it-IT"/>
+              </w:rPr>
+              <w:t xml:space="preserve"> </w:t>
+            </w:r>
+            <w:proofErr w:type="spellStart"/>
+            <w:r>
+              <w:rPr>
+                <w:color w:val="000000"/>
+                <w:lang w:val="it-IT" w:eastAsia="it-IT"/>
+              </w:rPr>
+              <w:t>serous</w:t>
+            </w:r>
+            <w:proofErr w:type="spellEnd"/>
+            <w:r>
+              <w:rPr>
+                <w:color w:val="000000"/>
+                <w:lang w:val="it-IT" w:eastAsia="it-IT"/>
+              </w:rPr>
+              <w:t xml:space="preserve"> </w:t>
+            </w:r>
+            <w:proofErr w:type="spellStart"/>
+            <w:r>
+              <w:rPr>
+                <w:color w:val="000000"/>
+                <w:lang w:val="it-IT" w:eastAsia="it-IT"/>
+              </w:rPr>
+              <w:t>cystadenocarcinoma</w:t>
+            </w:r>
+            <w:proofErr w:type="spellEnd"/>
+          </w:p>
+        </w:tc>
+      </w:tr>
+      <w:tr>
+        <w:trPr>
+          <w:trHeight w:val="300"/>
+        </w:trPr>
+        <w:tc>
+          <w:tcPr>
+            <w:tcW w:w="960" w:type="dxa"/>
+            <w:tcBorders>
+              <w:top w:val="nil"/>
+              <w:left w:val="nil"/>
+              <w:bottom w:val="nil"/>
+              <w:right w:val="nil"/>
+            </w:tcBorders>
+            <w:noWrap/>
+            <w:vAlign w:val="bottom"/>
+          </w:tcPr>
+          <w:p>
+            <w:pPr>
+              <w:spacing w:after="0" w:line="240" w:lineRule="auto"/>
+              <w:rPr>
+                <w:color w:val="000000"/>
+                <w:lang w:val="it-IT" w:eastAsia="it-IT"/>
+              </w:rPr>
+            </w:pPr>
+            <w:r>
+              <w:rPr>
+                <w:color w:val="000000"/>
+                <w:lang w:val="it-IT" w:eastAsia="it-IT"/>
+              </w:rPr>
+              <w:t>PAAD</w:t>
+            </w:r>
+          </w:p>
+        </w:tc>
+        <w:tc>
+          <w:tcPr>
+            <w:tcW w:w="6580" w:type="dxa"/>
+            <w:tcBorders>
+              <w:top w:val="nil"/>
+              <w:left w:val="nil"/>
+              <w:bottom w:val="nil"/>
+              <w:right w:val="nil"/>
+            </w:tcBorders>
+            <w:noWrap/>
+            <w:vAlign w:val="bottom"/>
+          </w:tcPr>
+          <w:p>
+            <w:pPr>
+              <w:spacing w:after="0" w:line="240" w:lineRule="auto"/>
+              <w:rPr>
+                <w:color w:val="000000"/>
+                <w:lang w:val="it-IT" w:eastAsia="it-IT"/>
+              </w:rPr>
+            </w:pPr>
+            <w:proofErr w:type="spellStart"/>
+            <w:r>
+              <w:rPr>
+                <w:color w:val="000000"/>
+                <w:lang w:val="it-IT" w:eastAsia="it-IT"/>
+              </w:rPr>
+              <w:t>Pancreatic</w:t>
+            </w:r>
+            <w:proofErr w:type="spellEnd"/>
+            <w:r>
+              <w:rPr>
+                <w:color w:val="000000"/>
+                <w:lang w:val="it-IT" w:eastAsia="it-IT"/>
+              </w:rPr>
+              <w:t xml:space="preserve"> adenocarcinoma</w:t>
             </w:r>
           </w:p>
         </w:tc>
@@ -5254,132 +6308,6 @@
                 <w:color w:val="000000"/>
                 <w:lang w:val="it-IT" w:eastAsia="it-IT"/>
               </w:rPr>
-              <w:t>OV</w:t>
-            </w:r>
-          </w:p>
-        </w:tc>
-        <w:tc>
-          <w:tcPr>
-            <w:tcW w:w="6580" w:type="dxa"/>
-            <w:tcBorders>
-              <w:top w:val="nil"/>
-              <w:left w:val="nil"/>
-              <w:bottom w:val="nil"/>
-              <w:right w:val="nil"/>
-            </w:tcBorders>
-            <w:noWrap/>
-            <w:vAlign w:val="bottom"/>
-          </w:tcPr>
-          <w:p>
-            <w:pPr>
-              <w:spacing w:after="0" w:line="240" w:lineRule="auto"/>
-              <w:rPr>
-                <w:color w:val="000000"/>
-                <w:lang w:val="it-IT" w:eastAsia="it-IT"/>
-              </w:rPr>
-            </w:pPr>
-            <w:r>
-              <w:rPr>
-                <w:color w:val="000000"/>
-                <w:lang w:val="it-IT" w:eastAsia="it-IT"/>
-              </w:rPr>
-              <w:t>Ovarian serous cystadenocarcinoma</w:t>
-            </w:r>
-          </w:p>
-        </w:tc>
-      </w:tr>
-      <w:tr>
-        <w:trPr>
-          <w:trHeight w:val="300"/>
-        </w:trPr>
-        <w:tc>
-          <w:tcPr>
-            <w:tcW w:w="960" w:type="dxa"/>
-            <w:tcBorders>
-              <w:top w:val="nil"/>
-              <w:left w:val="nil"/>
-              <w:bottom w:val="nil"/>
-              <w:right w:val="nil"/>
-            </w:tcBorders>
-            <w:noWrap/>
-            <w:vAlign w:val="bottom"/>
-          </w:tcPr>
-          <w:p>
-            <w:pPr>
-              <w:spacing w:after="0" w:line="240" w:lineRule="auto"/>
-              <w:rPr>
-                <w:color w:val="000000"/>
-                <w:lang w:val="it-IT" w:eastAsia="it-IT"/>
-              </w:rPr>
-            </w:pPr>
-            <w:r>
-              <w:rPr>
-                <w:color w:val="000000"/>
-                <w:lang w:val="it-IT" w:eastAsia="it-IT"/>
-              </w:rPr>
-              <w:t>PAAD</w:t>
-            </w:r>
-          </w:p>
-        </w:tc>
-        <w:tc>
-          <w:tcPr>
-            <w:tcW w:w="6580" w:type="dxa"/>
-            <w:tcBorders>
-              <w:top w:val="nil"/>
-              <w:left w:val="nil"/>
-              <w:bottom w:val="nil"/>
-              <w:right w:val="nil"/>
-            </w:tcBorders>
-            <w:noWrap/>
-            <w:vAlign w:val="bottom"/>
-          </w:tcPr>
-          <w:p>
-            <w:pPr>
-              <w:spacing w:after="0" w:line="240" w:lineRule="auto"/>
-              <w:rPr>
-                <w:color w:val="000000"/>
-                <w:lang w:val="it-IT" w:eastAsia="it-IT"/>
-              </w:rPr>
-            </w:pPr>
-            <w:r>
-              <w:rPr>
-                <w:color w:val="000000"/>
-                <w:lang w:val="it-IT" w:eastAsia="it-IT"/>
-              </w:rPr>
-              <w:t>Pancreatic adenocarcinoma</w:t>
-            </w:r>
-          </w:p>
-        </w:tc>
-      </w:tr>
-      <w:tr>
-        <w:trPr>
-          <w:trHeight w:val="300"/>
-        </w:trPr>
-        <w:tc>
-          <w:tcPr>
-            <w:tcW w:w="960" w:type="dxa"/>
-            <w:tcBorders>
-              <w:top w:val="nil"/>
-              <w:left w:val="nil"/>
-              <w:bottom w:val="nil"/>
-              <w:right w:val="nil"/>
-            </w:tcBorders>
-            <w:noWrap/>
-            <w:vAlign w:val="bottom"/>
-          </w:tcPr>
-          <w:p>
-            <w:pPr>
-              <w:spacing w:after="0" w:line="240" w:lineRule="auto"/>
-              <w:rPr>
-                <w:color w:val="000000"/>
-                <w:lang w:val="it-IT" w:eastAsia="it-IT"/>
-              </w:rPr>
-            </w:pPr>
-            <w:r>
-              <w:rPr>
-                <w:color w:val="000000"/>
-                <w:lang w:val="it-IT" w:eastAsia="it-IT"/>
-              </w:rPr>
               <w:t>PCPG</w:t>
             </w:r>
           </w:p>
@@ -5404,13 +6332,31 @@
                 <w:lang w:val="it-IT" w:eastAsia="it-IT"/>
               </w:rPr>
             </w:pPr>
+            <w:proofErr w:type="spellStart"/>
             <w:r>
               <w:rPr>
                 <w:color w:val="000000"/>
                 <w:lang w:val="it-IT" w:eastAsia="it-IT"/>
               </w:rPr>
-              <w:t>Pheochromocytoma and Paraganglioma</w:t>
+              <w:t>Pheochromocytoma</w:t>
             </w:r>
+            <w:proofErr w:type="spellEnd"/>
+            <w:r>
+              <w:rPr>
+                <w:color w:val="000000"/>
+                <w:lang w:val="it-IT" w:eastAsia="it-IT"/>
+              </w:rPr>
+              <w:t xml:space="preserve"> and </w:t>
+            </w:r>
+            <w:proofErr w:type="spellStart"/>
+            <w:r>
+              <w:rPr>
+                <w:color w:val="000000"/>
+                <w:lang w:val="it-IT" w:eastAsia="it-IT"/>
+              </w:rPr>
+              <w:t>Paraganglioma</w:t>
+            </w:r>
+            <w:proofErr w:type="spellEnd"/>
           </w:p>
         </w:tc>
       </w:tr>
@@ -5530,12 +6476,21 @@
                 <w:lang w:val="it-IT" w:eastAsia="it-IT"/>
               </w:rPr>
             </w:pPr>
+            <w:proofErr w:type="spellStart"/>
             <w:r>
               <w:rPr>
                 <w:color w:val="000000"/>
                 <w:lang w:val="it-IT" w:eastAsia="it-IT"/>
               </w:rPr>
-              <w:t>Rectum adenocarcinoma</w:t>
+              <w:t>Rectum</w:t>
+            </w:r>
+            <w:proofErr w:type="spellEnd"/>
+            <w:r>
+              <w:rPr>
+                <w:color w:val="000000"/>
+                <w:lang w:val="it-IT" w:eastAsia="it-IT"/>
+              </w:rPr>
+              <w:t xml:space="preserve"> adenocarcinoma</w:t>
             </w:r>
           </w:p>
         </w:tc>
@@ -5656,12 +6611,37 @@
                 <w:lang w:val="it-IT" w:eastAsia="it-IT"/>
               </w:rPr>
             </w:pPr>
+            <w:proofErr w:type="spellStart"/>
             <w:r>
               <w:rPr>
                 <w:color w:val="000000"/>
                 <w:lang w:val="it-IT" w:eastAsia="it-IT"/>
               </w:rPr>
-              <w:t>Skin Cutaneous Melanoma</w:t>
+              <w:t>Skin</w:t>
+            </w:r>
+            <w:proofErr w:type="spellEnd"/>
+            <w:r>
+              <w:rPr>
+                <w:color w:val="000000"/>
+                <w:lang w:val="it-IT" w:eastAsia="it-IT"/>
+              </w:rPr>
+              <w:t xml:space="preserve"> </w:t>
+            </w:r>
+            <w:proofErr w:type="spellStart"/>
+            <w:r>
+              <w:rPr>
+                <w:color w:val="000000"/>
+                <w:lang w:val="it-IT" w:eastAsia="it-IT"/>
+              </w:rPr>
+              <w:t>Cutaneous</w:t>
+            </w:r>
+            <w:proofErr w:type="spellEnd"/>
+            <w:r>
+              <w:rPr>
+                <w:color w:val="000000"/>
+                <w:lang w:val="it-IT" w:eastAsia="it-IT"/>
+              </w:rPr>
+              <w:t xml:space="preserve"> Melanoma</w:t>
             </w:r>
           </w:p>
         </w:tc>
@@ -5719,12 +6699,21 @@
                 <w:lang w:val="it-IT" w:eastAsia="it-IT"/>
               </w:rPr>
             </w:pPr>
+            <w:proofErr w:type="spellStart"/>
             <w:r>
               <w:rPr>
                 <w:color w:val="000000"/>
                 <w:lang w:val="it-IT" w:eastAsia="it-IT"/>
               </w:rPr>
-              <w:t>Stomach adenocarcinoma</w:t>
+              <w:t>Stomach</w:t>
+            </w:r>
+            <w:proofErr w:type="spellEnd"/>
+            <w:r>
+              <w:rPr>
+                <w:color w:val="000000"/>
+                <w:lang w:val="it-IT" w:eastAsia="it-IT"/>
+              </w:rPr>
+              <w:t xml:space="preserve"> adenocarcinoma</w:t>
             </w:r>
           </w:p>
         </w:tc>
@@ -5782,12 +6771,118 @@
                 <w:lang w:val="it-IT" w:eastAsia="it-IT"/>
               </w:rPr>
             </w:pPr>
+            <w:proofErr w:type="spellStart"/>
             <w:r>
               <w:rPr>
                 <w:color w:val="000000"/>
                 <w:lang w:val="it-IT" w:eastAsia="it-IT"/>
               </w:rPr>
-              <w:t>Testicular Germ Cell Tumors</w:t>
+              <w:t>Testicular</w:t>
+            </w:r>
+            <w:proofErr w:type="spellEnd"/>
+            <w:r>
+              <w:rPr>
+                <w:color w:val="000000"/>
+                <w:lang w:val="it-IT" w:eastAsia="it-IT"/>
+              </w:rPr>
+              <w:t xml:space="preserve"> </w:t>
+            </w:r>
+            <w:proofErr w:type="spellStart"/>
+            <w:r>
+              <w:rPr>
+                <w:color w:val="000000"/>
+                <w:lang w:val="it-IT" w:eastAsia="it-IT"/>
+              </w:rPr>
+              <w:t>Germ</w:t>
+            </w:r>
+            <w:proofErr w:type="spellEnd"/>
+            <w:r>
+              <w:rPr>
+                <w:color w:val="000000"/>
+                <w:lang w:val="it-IT" w:eastAsia="it-IT"/>
+              </w:rPr>
+              <w:t xml:space="preserve"> Cell </w:t>
+            </w:r>
+            <w:proofErr w:type="spellStart"/>
+            <w:r>
+              <w:rPr>
+                <w:color w:val="000000"/>
+                <w:lang w:val="it-IT" w:eastAsia="it-IT"/>
+              </w:rPr>
+              <w:t>Tumors</w:t>
+            </w:r>
+            <w:proofErr w:type="spellEnd"/>
+          </w:p>
+        </w:tc>
+      </w:tr>
+      <w:tr>
+        <w:trPr>
+          <w:trHeight w:val="300"/>
+        </w:trPr>
+        <w:tc>
+          <w:tcPr>
+            <w:tcW w:w="960" w:type="dxa"/>
+            <w:tcBorders>
+              <w:top w:val="nil"/>
+              <w:left w:val="nil"/>
+              <w:bottom w:val="nil"/>
+              <w:right w:val="nil"/>
+            </w:tcBorders>
+            <w:noWrap/>
+            <w:vAlign w:val="bottom"/>
+          </w:tcPr>
+          <w:p>
+            <w:pPr>
+              <w:spacing w:after="0" w:line="240" w:lineRule="auto"/>
+              <w:rPr>
+                <w:color w:val="000000"/>
+                <w:lang w:val="it-IT" w:eastAsia="it-IT"/>
+              </w:rPr>
+            </w:pPr>
+            <w:r>
+              <w:rPr>
+                <w:color w:val="000000"/>
+                <w:lang w:val="it-IT" w:eastAsia="it-IT"/>
+              </w:rPr>
+              <w:t>THCA</w:t>
+            </w:r>
+          </w:p>
+        </w:tc>
+        <w:tc>
+          <w:tcPr>
+            <w:tcW w:w="6580" w:type="dxa"/>
+            <w:tcBorders>
+              <w:top w:val="nil"/>
+              <w:left w:val="nil"/>
+              <w:bottom w:val="nil"/>
+              <w:right w:val="nil"/>
+            </w:tcBorders>
+            <w:noWrap/>
+            <w:vAlign w:val="bottom"/>
+          </w:tcPr>
+          <w:p>
+            <w:pPr>
+              <w:spacing w:after="0" w:line="240" w:lineRule="auto"/>
+              <w:rPr>
+                <w:color w:val="000000"/>
+                <w:lang w:val="it-IT" w:eastAsia="it-IT"/>
+              </w:rPr>
+            </w:pPr>
+            <w:proofErr w:type="spellStart"/>
+            <w:r>
+              <w:rPr>
+                <w:color w:val="000000"/>
+                <w:lang w:val="it-IT" w:eastAsia="it-IT"/>
+              </w:rPr>
+              <w:t>Thyroid</w:t>
+            </w:r>
+            <w:proofErr w:type="spellEnd"/>
+            <w:r>
+              <w:rPr>
+                <w:color w:val="000000"/>
+                <w:lang w:val="it-IT" w:eastAsia="it-IT"/>
+              </w:rPr>
+              <w:t xml:space="preserve"> carcinoma</w:t>
             </w:r>
           </w:p>
         </w:tc>
@@ -5821,7 +6916,7 @@
                 <w:color w:val="000000"/>
                 <w:lang w:val="it-IT" w:eastAsia="it-IT"/>
               </w:rPr>
-              <w:t>THCA</w:t>
+              <w:t>THYM</w:t>
             </w:r>
           </w:p>
         </w:tc>
@@ -5845,12 +6940,93 @@
                 <w:lang w:val="it-IT" w:eastAsia="it-IT"/>
               </w:rPr>
             </w:pPr>
+            <w:proofErr w:type="spellStart"/>
             <w:r>
               <w:rPr>
                 <w:color w:val="000000"/>
                 <w:lang w:val="it-IT" w:eastAsia="it-IT"/>
               </w:rPr>
-              <w:t>Thyroid carcinoma</w:t>
+              <w:t>Thymoma</w:t>
+            </w:r>
+            <w:proofErr w:type="spellEnd"/>
+          </w:p>
+        </w:tc>
+      </w:tr>
+      <w:tr>
+        <w:trPr>
+          <w:trHeight w:val="300"/>
+        </w:trPr>
+        <w:tc>
+          <w:tcPr>
+            <w:tcW w:w="960" w:type="dxa"/>
+            <w:tcBorders>
+              <w:top w:val="nil"/>
+              <w:left w:val="nil"/>
+              <w:bottom w:val="nil"/>
+              <w:right w:val="nil"/>
+            </w:tcBorders>
+            <w:noWrap/>
+            <w:vAlign w:val="bottom"/>
+          </w:tcPr>
+          <w:p>
+            <w:pPr>
+              <w:spacing w:after="0" w:line="240" w:lineRule="auto"/>
+              <w:rPr>
+                <w:color w:val="000000"/>
+                <w:lang w:val="it-IT" w:eastAsia="it-IT"/>
+              </w:rPr>
+            </w:pPr>
+            <w:r>
+              <w:rPr>
+                <w:color w:val="000000"/>
+                <w:lang w:val="it-IT" w:eastAsia="it-IT"/>
+              </w:rPr>
+              <w:t>UCEC</w:t>
+            </w:r>
+          </w:p>
+        </w:tc>
+        <w:tc>
+          <w:tcPr>
+            <w:tcW w:w="6580" w:type="dxa"/>
+            <w:tcBorders>
+              <w:top w:val="nil"/>
+              <w:left w:val="nil"/>
+              <w:bottom w:val="nil"/>
+              <w:right w:val="nil"/>
+            </w:tcBorders>
+            <w:noWrap/>
+            <w:vAlign w:val="bottom"/>
+          </w:tcPr>
+          <w:p>
+            <w:pPr>
+              <w:spacing w:after="0" w:line="240" w:lineRule="auto"/>
+              <w:rPr>
+                <w:color w:val="000000"/>
+                <w:lang w:val="it-IT" w:eastAsia="it-IT"/>
+              </w:rPr>
+            </w:pPr>
+            <w:r>
+              <w:rPr>
+                <w:color w:val="000000"/>
+                <w:lang w:val="it-IT" w:eastAsia="it-IT"/>
+              </w:rPr>
+              <w:t xml:space="preserve">Uterine Corpus </w:t>
+            </w:r>
+            <w:proofErr w:type="spellStart"/>
+            <w:r>
+              <w:rPr>
+                <w:color w:val="000000"/>
+                <w:lang w:val="it-IT" w:eastAsia="it-IT"/>
+              </w:rPr>
+              <w:t>Endometrial</w:t>
+            </w:r>
+            <w:proofErr w:type="spellEnd"/>
+            <w:r>
+              <w:rPr>
+                <w:color w:val="000000"/>
+                <w:lang w:val="it-IT" w:eastAsia="it-IT"/>
+              </w:rPr>
+              <w:t xml:space="preserve"> Carcinoma</w:t>
             </w:r>
           </w:p>
         </w:tc>
@@ -5884,7 +7060,7 @@
                 <w:color w:val="000000"/>
                 <w:lang w:val="it-IT" w:eastAsia="it-IT"/>
               </w:rPr>
-              <w:t>THYM</w:t>
+              <w:t>UCS</w:t>
             </w:r>
           </w:p>
         </w:tc>
@@ -5913,8 +7089,17 @@
                 <w:color w:val="000000"/>
                 <w:lang w:val="it-IT" w:eastAsia="it-IT"/>
               </w:rPr>
-              <w:t>Thymoma</w:t>
+              <w:t xml:space="preserve">Uterine </w:t>
             </w:r>
+            <w:proofErr w:type="spellStart"/>
+            <w:r>
+              <w:rPr>
+                <w:color w:val="000000"/>
+                <w:lang w:val="it-IT" w:eastAsia="it-IT"/>
+              </w:rPr>
+              <w:t>Carcinosarcoma</w:t>
+            </w:r>
+            <w:proofErr w:type="spellEnd"/>
           </w:p>
         </w:tc>
       </w:tr>
@@ -5947,132 +7132,6 @@
                 <w:color w:val="000000"/>
                 <w:lang w:val="it-IT" w:eastAsia="it-IT"/>
               </w:rPr>
-              <w:t>UCEC</w:t>
-            </w:r>
-          </w:p>
-        </w:tc>
-        <w:tc>
-          <w:tcPr>
-            <w:tcW w:w="6580" w:type="dxa"/>
-            <w:tcBorders>
-              <w:top w:val="nil"/>
-              <w:left w:val="nil"/>
-              <w:bottom w:val="nil"/>
-              <w:right w:val="nil"/>
-            </w:tcBorders>
-            <w:noWrap/>
-            <w:vAlign w:val="bottom"/>
-          </w:tcPr>
-          <w:p>
-            <w:pPr>
-              <w:spacing w:after="0" w:line="240" w:lineRule="auto"/>
-              <w:rPr>
-                <w:color w:val="000000"/>
-                <w:lang w:val="it-IT" w:eastAsia="it-IT"/>
-              </w:rPr>
-            </w:pPr>
-            <w:r>
-              <w:rPr>
-                <w:color w:val="000000"/>
-                <w:lang w:val="it-IT" w:eastAsia="it-IT"/>
-              </w:rPr>
-              <w:t>Uterine Corpus Endometrial Carcinoma</w:t>
-            </w:r>
-          </w:p>
-        </w:tc>
-      </w:tr>
-      <w:tr>
-        <w:trPr>
-          <w:trHeight w:val="300"/>
-        </w:trPr>
-        <w:tc>
-          <w:tcPr>
-            <w:tcW w:w="960" w:type="dxa"/>
-            <w:tcBorders>
-              <w:top w:val="nil"/>
-              <w:left w:val="nil"/>
-              <w:bottom w:val="nil"/>
-              <w:right w:val="nil"/>
-            </w:tcBorders>
-            <w:noWrap/>
-            <w:vAlign w:val="bottom"/>
-          </w:tcPr>
-          <w:p>
-            <w:pPr>
-              <w:spacing w:after="0" w:line="240" w:lineRule="auto"/>
-              <w:rPr>
-                <w:color w:val="000000"/>
-                <w:lang w:val="it-IT" w:eastAsia="it-IT"/>
-              </w:rPr>
-            </w:pPr>
-            <w:r>
-              <w:rPr>
-                <w:color w:val="000000"/>
-                <w:lang w:val="it-IT" w:eastAsia="it-IT"/>
-              </w:rPr>
-              <w:t>UCS</w:t>
-            </w:r>
-          </w:p>
-        </w:tc>
-        <w:tc>
-          <w:tcPr>
-            <w:tcW w:w="6580" w:type="dxa"/>
-            <w:tcBorders>
-              <w:top w:val="nil"/>
-              <w:left w:val="nil"/>
-              <w:bottom w:val="nil"/>
-              <w:right w:val="nil"/>
-            </w:tcBorders>
-            <w:noWrap/>
-            <w:vAlign w:val="bottom"/>
-          </w:tcPr>
-          <w:p>
-            <w:pPr>
-              <w:spacing w:after="0" w:line="240" w:lineRule="auto"/>
-              <w:rPr>
-                <w:color w:val="000000"/>
-                <w:lang w:val="it-IT" w:eastAsia="it-IT"/>
-              </w:rPr>
-            </w:pPr>
-            <w:r>
-              <w:rPr>
-                <w:color w:val="000000"/>
-                <w:lang w:val="it-IT" w:eastAsia="it-IT"/>
-              </w:rPr>
-              <w:t>Uterine Carcinosarcoma</w:t>
-            </w:r>
-          </w:p>
-        </w:tc>
-      </w:tr>
-      <w:tr>
-        <w:trPr>
-          <w:trHeight w:val="300"/>
-        </w:trPr>
-        <w:tc>
-          <w:tcPr>
-            <w:tcW w:w="960" w:type="dxa"/>
-            <w:tcBorders>
-              <w:top w:val="nil"/>
-              <w:left w:val="nil"/>
-              <w:bottom w:val="nil"/>
-              <w:right w:val="nil"/>
-            </w:tcBorders>
-            <w:noWrap/>
-            <w:vAlign w:val="bottom"/>
-          </w:tcPr>
-          <w:p>
-            <w:pPr>
-              <w:spacing w:after="0" w:line="240" w:lineRule="auto"/>
-              <w:rPr>
-                <w:color w:val="000000"/>
-                <w:lang w:val="it-IT" w:eastAsia="it-IT"/>
-              </w:rPr>
-            </w:pPr>
-            <w:r>
-              <w:rPr>
-                <w:color w:val="000000"/>
-                <w:lang w:val="it-IT" w:eastAsia="it-IT"/>
-              </w:rPr>
               <w:t>UVM</w:t>
             </w:r>
           </w:p>
@@ -6097,12 +7156,21 @@
                 <w:lang w:val="it-IT" w:eastAsia="it-IT"/>
               </w:rPr>
             </w:pPr>
+            <w:proofErr w:type="spellStart"/>
             <w:r>
               <w:rPr>
                 <w:color w:val="000000"/>
                 <w:lang w:val="it-IT" w:eastAsia="it-IT"/>
               </w:rPr>
-              <w:t>Uveal Melanoma</w:t>
+              <w:t>Uveal</w:t>
+            </w:r>
+            <w:proofErr w:type="spellEnd"/>
+            <w:r>
+              <w:rPr>
+                <w:color w:val="000000"/>
+                <w:lang w:val="it-IT" w:eastAsia="it-IT"/>
+              </w:rPr>
+              <w:t xml:space="preserve"> Melanoma</w:t>
             </w:r>
           </w:p>
         </w:tc>
@@ -6189,7 +7257,7 @@
         <w:noProof/>
         <w:lang w:val="it-IT"/>
       </w:rPr>
-      <w:t>5</w:t>
+      <w:t>6</w:t>
     </w:r>
     <w:r>
       <w:rPr>
@@ -6282,6 +7350,7 @@
               <w:lang w:val="en-US"/>
             </w:rPr>
           </w:pPr>
+          <w:proofErr w:type="spellStart"/>
           <w:r>
             <w:rPr>
               <w:rFonts w:ascii="Times New Roman" w:hAnsi="Times New Roman"/>
@@ -6289,7 +7358,17 @@
               <w:sz w:val="20"/>
               <w:lang w:val="en-US"/>
             </w:rPr>
-            <w:t>OpenGDC: promoting data standardization in the Life Sciences.                        A concrete effort toward the harmonization of clinical and genomic cancer data</w:t>
+            <w:t>OpenGDC</w:t>
+          </w:r>
+          <w:proofErr w:type="spellEnd"/>
+          <w:r>
+            <w:rPr>
+              <w:rFonts w:ascii="Times New Roman" w:hAnsi="Times New Roman"/>
+              <w:b/>
+              <w:sz w:val="20"/>
+              <w:lang w:val="en-US"/>
+            </w:rPr>
+            <w:t>: promoting data standardization in the Life Sciences.                        A concrete effort toward the harmonization of clinical and genomic cancer data</w:t>
           </w:r>
         </w:p>
       </w:tc>
@@ -12779,7 +13858,7 @@
 </file>
 
 <file path=customXml/itemProps1.xml><?xml version="1.0" encoding="utf-8"?>
-<ds:datastoreItem xmlns:ds="http://schemas.openxmlformats.org/officeDocument/2006/customXml" ds:itemID="{031A32FD-411D-5144-93A3-D2F7FA743080}">
+<ds:datastoreItem xmlns:ds="http://schemas.openxmlformats.org/officeDocument/2006/customXml" ds:itemID="{24306E08-DBE7-734B-AFFF-2113232A42C0}">
   <ds:schemaRefs>
     <ds:schemaRef ds:uri="http://schemas.openxmlformats.org/officeDocument/2006/bibliography"/>
   </ds:schemaRefs>

</xml_diff>